<commit_message>
added diagrams to datasheet
</commit_message>
<xml_diff>
--- a/Datasheet.docx
+++ b/Datasheet.docx
@@ -180,14 +180,6 @@
         </w:rPr>
         <w:t>The probes quick conversion time on all three measurement types allow it to quickly return to a low power sleep mode minimising battery use and enabling logging times of over a year when combined with appropriate dataloggers.</w:t>
       </w:r>
-    </w:p>
-    <w:p>
-      <w:pPr>
-        <w:jc w:val="both"/>
-        <w:rPr>
-          <w:rFonts w:ascii="Arial" w:hAnsi="Arial" w:cs="Arial"/>
-        </w:rPr>
-      </w:pPr>
     </w:p>
     <w:p>
       <w:pPr>
@@ -309,12 +301,24 @@
         <w:pStyle w:val="Heading2"/>
         <w:jc w:val="both"/>
         <w:rPr>
+          <w:rStyle w:val="Strong"/>
+          <w:rFonts w:ascii="Arial" w:hAnsi="Arial" w:cs="Arial"/>
+          <w:bCs w:val="0"/>
+          <w:color w:val="000000" w:themeColor="text1"/>
+        </w:rPr>
+      </w:pPr>
+      <w:bookmarkStart w:id="2" w:name="_Toc48482660"/>
+    </w:p>
+    <w:p>
+      <w:pPr>
+        <w:pStyle w:val="Heading2"/>
+        <w:jc w:val="both"/>
+        <w:rPr>
           <w:rFonts w:ascii="Arial" w:hAnsi="Arial" w:cs="Arial"/>
           <w:b/>
           <w:color w:val="000000" w:themeColor="text1"/>
         </w:rPr>
       </w:pPr>
-      <w:bookmarkStart w:id="2" w:name="_Toc48482660"/>
       <w:r>
         <w:rPr>
           <w:rStyle w:val="Strong"/>
@@ -509,8 +513,6 @@
         </w:rPr>
         <w:t>1</w:t>
       </w:r>
-      <w:bookmarkStart w:id="3" w:name="_GoBack"/>
-      <w:bookmarkEnd w:id="3"/>
       <w:r>
         <w:rPr>
           <w:rFonts w:ascii="Arial" w:hAnsi="Arial" w:cs="Arial"/>
@@ -576,11 +578,50 @@
     </w:p>
     <w:p>
       <w:pPr>
+        <w:pStyle w:val="Heading2"/>
         <w:jc w:val="both"/>
         <w:rPr>
           <w:rFonts w:ascii="Arial" w:hAnsi="Arial" w:cs="Arial"/>
-        </w:rPr>
-      </w:pPr>
+          <w:b/>
+          <w:color w:val="000000" w:themeColor="text1"/>
+        </w:rPr>
+      </w:pPr>
+      <w:bookmarkStart w:id="3" w:name="_Toc48482661"/>
+      <w:r>
+        <w:rPr>
+          <w:rStyle w:val="Strong"/>
+          <w:rFonts w:ascii="Arial" w:hAnsi="Arial" w:cs="Arial"/>
+          <w:bCs w:val="0"/>
+          <w:color w:val="000000" w:themeColor="text1"/>
+        </w:rPr>
+        <w:t>4</w:t>
+      </w:r>
+      <w:r>
+        <w:rPr>
+          <w:rStyle w:val="Strong"/>
+          <w:rFonts w:ascii="Arial" w:hAnsi="Arial" w:cs="Arial"/>
+          <w:bCs w:val="0"/>
+          <w:color w:val="000000" w:themeColor="text1"/>
+        </w:rPr>
+        <w:t>.</w:t>
+      </w:r>
+      <w:r>
+        <w:rPr>
+          <w:rStyle w:val="Strong"/>
+          <w:rFonts w:ascii="Arial" w:hAnsi="Arial" w:cs="Arial"/>
+          <w:color w:val="000000" w:themeColor="text1"/>
+        </w:rPr>
+        <w:t xml:space="preserve">  </w:t>
+      </w:r>
+      <w:r>
+        <w:rPr>
+          <w:rFonts w:ascii="Arial" w:hAnsi="Arial" w:cs="Arial"/>
+          <w:b/>
+          <w:color w:val="000000" w:themeColor="text1"/>
+        </w:rPr>
+        <w:t>Device Drawing</w:t>
+      </w:r>
+      <w:bookmarkEnd w:id="3"/>
     </w:p>
     <w:p>
       <w:pPr>
@@ -592,50 +633,59 @@
     </w:p>
     <w:p>
       <w:pPr>
-        <w:pStyle w:val="Heading2"/>
         <w:jc w:val="both"/>
         <w:rPr>
           <w:rFonts w:ascii="Arial" w:hAnsi="Arial" w:cs="Arial"/>
-          <w:b/>
-          <w:color w:val="000000" w:themeColor="text1"/>
-        </w:rPr>
-      </w:pPr>
-      <w:bookmarkStart w:id="4" w:name="_Toc48482661"/>
-      <w:r>
-        <w:rPr>
-          <w:rStyle w:val="Strong"/>
-          <w:rFonts w:ascii="Arial" w:hAnsi="Arial" w:cs="Arial"/>
-          <w:bCs w:val="0"/>
-          <w:color w:val="000000" w:themeColor="text1"/>
-        </w:rPr>
-        <w:t>4</w:t>
-      </w:r>
-      <w:r>
-        <w:rPr>
-          <w:rStyle w:val="Strong"/>
-          <w:rFonts w:ascii="Arial" w:hAnsi="Arial" w:cs="Arial"/>
-          <w:bCs w:val="0"/>
-          <w:color w:val="000000" w:themeColor="text1"/>
-        </w:rPr>
-        <w:t>.</w:t>
-      </w:r>
-      <w:r>
-        <w:rPr>
-          <w:rStyle w:val="Strong"/>
-          <w:rFonts w:ascii="Arial" w:hAnsi="Arial" w:cs="Arial"/>
-          <w:color w:val="000000" w:themeColor="text1"/>
-        </w:rPr>
-        <w:t xml:space="preserve">  </w:t>
-      </w:r>
-      <w:r>
-        <w:rPr>
-          <w:rFonts w:ascii="Arial" w:hAnsi="Arial" w:cs="Arial"/>
-          <w:b/>
-          <w:color w:val="000000" w:themeColor="text1"/>
-        </w:rPr>
-        <w:t>Device Drawing</w:t>
-      </w:r>
-      <w:bookmarkEnd w:id="4"/>
+        </w:rPr>
+      </w:pPr>
+      <w:r>
+        <w:rPr>
+          <w:rFonts w:ascii="Arial" w:hAnsi="Arial" w:cs="Arial"/>
+          <w:noProof/>
+        </w:rPr>
+        <w:drawing>
+          <wp:inline distT="0" distB="0" distL="0" distR="0" wp14:anchorId="1FC9FDCB" wp14:editId="7049E443">
+            <wp:extent cx="3145790" cy="3145790"/>
+            <wp:effectExtent l="0" t="0" r="0" b="0"/>
+            <wp:docPr id="3" name="Picture 3"/>
+            <wp:cNvGraphicFramePr>
+              <a:graphicFrameLocks xmlns:a="http://schemas.openxmlformats.org/drawingml/2006/main" noChangeAspect="1"/>
+            </wp:cNvGraphicFramePr>
+            <a:graphic xmlns:a="http://schemas.openxmlformats.org/drawingml/2006/main">
+              <a:graphicData uri="http://schemas.openxmlformats.org/drawingml/2006/picture">
+                <pic:pic xmlns:pic="http://schemas.openxmlformats.org/drawingml/2006/picture">
+                  <pic:nvPicPr>
+                    <pic:cNvPr id="3" name="Render.png"/>
+                    <pic:cNvPicPr/>
+                  </pic:nvPicPr>
+                  <pic:blipFill>
+                    <a:blip r:embed="rId8" cstate="print">
+                      <a:biLevel thresh="50000"/>
+                      <a:extLst>
+                        <a:ext uri="{28A0092B-C50C-407E-A947-70E740481C1C}">
+                          <a14:useLocalDpi xmlns:a14="http://schemas.microsoft.com/office/drawing/2010/main" val="0"/>
+                        </a:ext>
+                      </a:extLst>
+                    </a:blip>
+                    <a:stretch>
+                      <a:fillRect/>
+                    </a:stretch>
+                  </pic:blipFill>
+                  <pic:spPr>
+                    <a:xfrm>
+                      <a:off x="0" y="0"/>
+                      <a:ext cx="3145790" cy="3145790"/>
+                    </a:xfrm>
+                    <a:prstGeom prst="rect">
+                      <a:avLst/>
+                    </a:prstGeom>
+                  </pic:spPr>
+                </pic:pic>
+              </a:graphicData>
+            </a:graphic>
+          </wp:inline>
+        </w:drawing>
+      </w:r>
     </w:p>
     <w:p>
       <w:pPr>
@@ -644,112 +694,6 @@
           <w:rFonts w:ascii="Arial" w:hAnsi="Arial" w:cs="Arial"/>
         </w:rPr>
       </w:pPr>
-      <w:r>
-        <w:rPr>
-          <w:rFonts w:ascii="Arial" w:hAnsi="Arial" w:cs="Arial"/>
-          <w:noProof/>
-        </w:rPr>
-        <mc:AlternateContent>
-          <mc:Choice Requires="wps">
-            <w:drawing>
-              <wp:anchor distT="0" distB="0" distL="114300" distR="114300" simplePos="0" relativeHeight="251657216" behindDoc="0" locked="0" layoutInCell="1" allowOverlap="1" wp14:anchorId="05F665A7" wp14:editId="6DB6A0A5">
-                <wp:simplePos x="0" y="0"/>
-                <wp:positionH relativeFrom="column">
-                  <wp:posOffset>3529</wp:posOffset>
-                </wp:positionH>
-                <wp:positionV relativeFrom="paragraph">
-                  <wp:posOffset>161275</wp:posOffset>
-                </wp:positionV>
-                <wp:extent cx="2700670" cy="3678865"/>
-                <wp:effectExtent l="0" t="0" r="23495" b="17145"/>
-                <wp:wrapNone/>
-                <wp:docPr id="25" name="Rectangle 25"/>
-                <wp:cNvGraphicFramePr/>
-                <a:graphic xmlns:a="http://schemas.openxmlformats.org/drawingml/2006/main">
-                  <a:graphicData uri="http://schemas.microsoft.com/office/word/2010/wordprocessingShape">
-                    <wps:wsp>
-                      <wps:cNvSpPr/>
-                      <wps:spPr>
-                        <a:xfrm>
-                          <a:off x="0" y="0"/>
-                          <a:ext cx="2700670" cy="3678865"/>
-                        </a:xfrm>
-                        <a:prstGeom prst="rect">
-                          <a:avLst/>
-                        </a:prstGeom>
-                      </wps:spPr>
-                      <wps:style>
-                        <a:lnRef idx="2">
-                          <a:schemeClr val="accent2">
-                            <a:shade val="50000"/>
-                          </a:schemeClr>
-                        </a:lnRef>
-                        <a:fillRef idx="1">
-                          <a:schemeClr val="accent2"/>
-                        </a:fillRef>
-                        <a:effectRef idx="0">
-                          <a:schemeClr val="accent2"/>
-                        </a:effectRef>
-                        <a:fontRef idx="minor">
-                          <a:schemeClr val="lt1"/>
-                        </a:fontRef>
-                      </wps:style>
-                      <wps:txbx>
-                        <w:txbxContent>
-                          <w:p>
-                            <w:pPr>
-                              <w:jc w:val="center"/>
-                              <w:rPr>
-                                <w:sz w:val="32"/>
-                              </w:rPr>
-                            </w:pPr>
-                            <w:r>
-                              <w:rPr>
-                                <w:sz w:val="32"/>
-                              </w:rPr>
-                              <w:t>Add Drawing Here</w:t>
-                            </w:r>
-                          </w:p>
-                        </w:txbxContent>
-                      </wps:txbx>
-                      <wps:bodyPr rot="0" spcFirstLastPara="0" vertOverflow="overflow" horzOverflow="overflow" vert="horz" wrap="square" lIns="91440" tIns="45720" rIns="91440" bIns="45720" numCol="1" spcCol="0" rtlCol="0" fromWordArt="0" anchor="ctr" anchorCtr="0" forceAA="0" compatLnSpc="1">
-                        <a:prstTxWarp prst="textNoShape">
-                          <a:avLst/>
-                        </a:prstTxWarp>
-                        <a:noAutofit/>
-                      </wps:bodyPr>
-                    </wps:wsp>
-                  </a:graphicData>
-                </a:graphic>
-              </wp:anchor>
-            </w:drawing>
-          </mc:Choice>
-          <mc:Fallback>
-            <w:pict>
-              <v:rect w14:anchorId="05F665A7" id="Rectangle 25" o:spid="_x0000_s1026" style="position:absolute;left:0;text-align:left;margin-left:.3pt;margin-top:12.7pt;width:212.65pt;height:289.65pt;z-index:251657216;visibility:visible;mso-wrap-style:square;mso-wrap-distance-left:9pt;mso-wrap-distance-top:0;mso-wrap-distance-right:9pt;mso-wrap-distance-bottom:0;mso-position-horizontal:absolute;mso-position-horizontal-relative:text;mso-position-vertical:absolute;mso-position-vertical-relative:text;v-text-anchor:middle" o:gfxdata="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" fillcolor="#ed7d31 [3205]" strokecolor="#823b0b [1605]" strokeweight="1pt">
-                <v:textbox>
-                  <w:txbxContent>
-                    <w:p>
-                      <w:pPr>
-                        <w:jc w:val="center"/>
-                        <w:rPr>
-                          <w:sz w:val="32"/>
-                        </w:rPr>
-                      </w:pPr>
-                      <w:r>
-                        <w:rPr>
-                          <w:sz w:val="32"/>
-                        </w:rPr>
-                        <w:t>Add Drawing Here</w:t>
-                      </w:r>
-                    </w:p>
-                  </w:txbxContent>
-                </v:textbox>
-              </v:rect>
-            </w:pict>
-          </mc:Fallback>
-        </mc:AlternateContent>
-      </w:r>
     </w:p>
     <w:p>
       <w:pPr>
@@ -797,73 +741,9 @@
         <w:rPr>
           <w:rFonts w:ascii="Arial" w:hAnsi="Arial" w:cs="Arial"/>
         </w:rPr>
-      </w:pPr>
-    </w:p>
-    <w:p>
-      <w:pPr>
-        <w:jc w:val="both"/>
-        <w:rPr>
-          <w:rFonts w:ascii="Arial" w:hAnsi="Arial" w:cs="Arial"/>
-        </w:rPr>
-      </w:pPr>
-    </w:p>
-    <w:p>
-      <w:pPr>
-        <w:jc w:val="both"/>
-        <w:rPr>
-          <w:rFonts w:ascii="Arial" w:hAnsi="Arial" w:cs="Arial"/>
-        </w:rPr>
-      </w:pPr>
-    </w:p>
-    <w:p>
-      <w:pPr>
-        <w:jc w:val="both"/>
-        <w:rPr>
-          <w:rFonts w:ascii="Arial" w:hAnsi="Arial" w:cs="Arial"/>
-        </w:rPr>
-      </w:pPr>
-    </w:p>
-    <w:p>
-      <w:pPr>
-        <w:jc w:val="both"/>
-        <w:rPr>
-          <w:rFonts w:ascii="Arial" w:hAnsi="Arial" w:cs="Arial"/>
-        </w:rPr>
-      </w:pPr>
-    </w:p>
-    <w:p>
-      <w:pPr>
-        <w:jc w:val="both"/>
-        <w:rPr>
-          <w:rFonts w:ascii="Arial" w:hAnsi="Arial" w:cs="Arial"/>
-        </w:rPr>
-      </w:pPr>
-    </w:p>
-    <w:p>
-      <w:pPr>
-        <w:jc w:val="both"/>
-        <w:rPr>
-          <w:rFonts w:ascii="Arial" w:hAnsi="Arial" w:cs="Arial"/>
-        </w:rPr>
-      </w:pPr>
-    </w:p>
-    <w:p>
-      <w:pPr>
-        <w:jc w:val="both"/>
-        <w:rPr>
-          <w:rFonts w:ascii="Arial" w:hAnsi="Arial" w:cs="Arial"/>
-        </w:rPr>
-      </w:pPr>
-    </w:p>
-    <w:p>
-      <w:pPr>
-        <w:jc w:val="both"/>
-        <w:rPr>
-          <w:rFonts w:ascii="Arial" w:hAnsi="Arial" w:cs="Arial"/>
-        </w:rPr>
         <w:sectPr>
-          <w:headerReference w:type="default" r:id="rId8"/>
-          <w:footerReference w:type="default" r:id="rId9"/>
+          <w:headerReference w:type="default" r:id="rId9"/>
+          <w:footerReference w:type="default" r:id="rId10"/>
           <w:pgSz w:w="11906" w:h="16838"/>
           <w:pgMar w:top="1440" w:right="1440" w:bottom="1440" w:left="1440" w:header="708" w:footer="1314" w:gutter="0"/>
           <w:cols w:num="2" w:space="708"/>
@@ -897,7 +777,7 @@
           <w:color w:val="000000" w:themeColor="text1"/>
         </w:rPr>
       </w:pPr>
-      <w:bookmarkStart w:id="5" w:name="_Toc48482662"/>
+      <w:bookmarkStart w:id="4" w:name="_Toc48482662"/>
       <w:r>
         <w:rPr>
           <w:rStyle w:val="Strong"/>
@@ -932,7 +812,7 @@
         </w:rPr>
         <w:t>Pin Description</w:t>
       </w:r>
-      <w:bookmarkEnd w:id="5"/>
+      <w:bookmarkEnd w:id="4"/>
     </w:p>
     <w:p>
       <w:pPr>
@@ -1578,7 +1458,7 @@
           <w:color w:val="000000" w:themeColor="text1"/>
         </w:rPr>
       </w:pPr>
-      <w:bookmarkStart w:id="6" w:name="_Toc48482663"/>
+      <w:bookmarkStart w:id="5" w:name="_Toc48482663"/>
       <w:r>
         <w:rPr>
           <w:rStyle w:val="Strong"/>
@@ -1622,7 +1502,7 @@
         </w:rPr>
         <w:t xml:space="preserve"> Maximum Ratings</w:t>
       </w:r>
-      <w:bookmarkEnd w:id="6"/>
+      <w:bookmarkEnd w:id="5"/>
     </w:p>
     <w:tbl>
       <w:tblPr>
@@ -1844,14 +1724,7 @@
               <w:rPr>
                 <w:rFonts w:ascii="Arial" w:hAnsi="Arial" w:cs="Arial"/>
               </w:rPr>
-              <w:t xml:space="preserve">100 </w:t>
-            </w:r>
-            <w:r>
-              <w:rPr>
-                <w:rFonts w:ascii="Arial" w:hAnsi="Arial" w:cs="Arial"/>
-                <w:sz w:val="8"/>
-              </w:rPr>
-              <w:t>(from ms5803, waterproofing of case undetermined)</w:t>
+              <w:t>10</w:t>
             </w:r>
           </w:p>
         </w:tc>
@@ -2301,7 +2174,7 @@
               <w:rPr>
                 <w:rFonts w:ascii="Arial" w:hAnsi="Arial" w:cs="Arial"/>
               </w:rPr>
-              <w:t>100??</w:t>
+              <w:t>100</w:t>
             </w:r>
           </w:p>
         </w:tc>
@@ -3087,6 +2960,12 @@
               </w:rPr>
               <w:t>I2C address</w:t>
             </w:r>
+            <w:r>
+              <w:rPr>
+                <w:rFonts w:ascii="Arial" w:hAnsi="Arial" w:cs="Arial"/>
+              </w:rPr>
+              <w:t xml:space="preserve"> MS-5803</w:t>
+            </w:r>
           </w:p>
         </w:tc>
         <w:tc>
@@ -3167,11 +3046,6 @@
     </w:p>
     <w:p>
       <w:pPr>
-        <w:jc w:val="both"/>
-      </w:pPr>
-    </w:p>
-    <w:p>
-      <w:pPr>
         <w:pStyle w:val="Heading2"/>
         <w:jc w:val="both"/>
         <w:rPr>
@@ -3186,6 +3060,7 @@
           <w:b/>
           <w:color w:val="auto"/>
         </w:rPr>
+        <w:lastRenderedPageBreak/>
         <w:t>7</w:t>
       </w:r>
       <w:r>
@@ -3281,6 +3156,7 @@
           <w:id w:val="213702223"/>
           <w:citation/>
         </w:sdtPr>
+        <w:sdtEndPr/>
         <w:sdtContent>
           <w:r>
             <w:rPr>
@@ -3335,6 +3211,7 @@
           <w:id w:val="-971129563"/>
           <w:citation/>
         </w:sdtPr>
+        <w:sdtEndPr/>
         <w:sdtContent>
           <w:r>
             <w:rPr>
@@ -3521,6 +3398,7 @@
           <w:id w:val="738901748"/>
           <w:citation/>
         </w:sdtPr>
+        <w:sdtEndPr/>
         <w:sdtContent>
           <w:r>
             <w:rPr>
@@ -3643,6 +3521,7 @@
           <w:id w:val="1238827949"/>
           <w:citation/>
         </w:sdtPr>
+        <w:sdtEndPr/>
         <w:sdtContent>
           <w:r>
             <w:rPr>
@@ -3767,35 +3646,7 @@
             <w:rStyle w:val="Hyperlink"/>
             <w:rFonts w:ascii="Arial" w:hAnsi="Arial" w:cs="Arial"/>
           </w:rPr>
-          <w:t xml:space="preserve">10. </w:t>
-        </w:r>
-        <w:r>
-          <w:rPr>
-            <w:rStyle w:val="Hyperlink"/>
-            <w:rFonts w:ascii="Arial" w:hAnsi="Arial" w:cs="Arial"/>
-          </w:rPr>
-          <w:t>T</w:t>
-        </w:r>
-        <w:r>
-          <w:rPr>
-            <w:rStyle w:val="Hyperlink"/>
-            <w:rFonts w:ascii="Arial" w:hAnsi="Arial" w:cs="Arial"/>
-          </w:rPr>
-          <w:t>ypica</w:t>
-        </w:r>
-        <w:r>
-          <w:rPr>
-            <w:rStyle w:val="Hyperlink"/>
-            <w:rFonts w:ascii="Arial" w:hAnsi="Arial" w:cs="Arial"/>
-          </w:rPr>
-          <w:t>l</w:t>
-        </w:r>
-        <w:r>
-          <w:rPr>
-            <w:rStyle w:val="Hyperlink"/>
-            <w:rFonts w:ascii="Arial" w:hAnsi="Arial" w:cs="Arial"/>
-          </w:rPr>
-          <w:t xml:space="preserve"> Application</w:t>
+          <w:t>10. Typical Application</w:t>
         </w:r>
       </w:hyperlink>
     </w:p>
@@ -3876,7 +3727,19 @@
         <w:rPr>
           <w:rFonts w:ascii="Arial" w:hAnsi="Arial" w:cs="Arial"/>
         </w:rPr>
-        <w:t>Each of the EC, DS18B20, and MS5803 can be put to sleep independently.</w:t>
+        <w:t>Each of the EC, DS18B20, and MS</w:t>
+      </w:r>
+      <w:r>
+        <w:rPr>
+          <w:rFonts w:ascii="Arial" w:hAnsi="Arial" w:cs="Arial"/>
+        </w:rPr>
+        <w:t>-</w:t>
+      </w:r>
+      <w:r>
+        <w:rPr>
+          <w:rFonts w:ascii="Arial" w:hAnsi="Arial" w:cs="Arial"/>
+        </w:rPr>
+        <w:t>5803 can be put to sleep independently.</w:t>
       </w:r>
     </w:p>
     <w:p>
@@ -3895,6 +3758,7 @@
           <w:b/>
           <w:color w:val="000000" w:themeColor="text1"/>
         </w:rPr>
+        <w:lastRenderedPageBreak/>
         <w:t>9. Physical Overview</w:t>
       </w:r>
     </w:p>
@@ -3911,106 +3775,172 @@
           <w:noProof/>
         </w:rPr>
         <mc:AlternateContent>
-          <mc:Choice Requires="wps">
+          <mc:Choice Requires="wpg">
             <w:drawing>
-              <wp:anchor distT="0" distB="0" distL="114300" distR="114300" simplePos="0" relativeHeight="251686912" behindDoc="0" locked="0" layoutInCell="1" allowOverlap="1" wp14:anchorId="3C011278" wp14:editId="35044FBE">
+              <wp:anchor distT="0" distB="0" distL="114300" distR="114300" simplePos="0" relativeHeight="251716608" behindDoc="1" locked="0" layoutInCell="1" allowOverlap="1" wp14:anchorId="5B9CE230" wp14:editId="524FA722">
                 <wp:simplePos x="0" y="0"/>
-                <wp:positionH relativeFrom="margin">
-                  <wp:align>left</wp:align>
+                <wp:positionH relativeFrom="column">
+                  <wp:posOffset>0</wp:posOffset>
                 </wp:positionH>
                 <wp:positionV relativeFrom="paragraph">
-                  <wp:posOffset>279548</wp:posOffset>
+                  <wp:posOffset>244475</wp:posOffset>
                 </wp:positionV>
-                <wp:extent cx="6049926" cy="3678555"/>
-                <wp:effectExtent l="0" t="0" r="27305" b="17145"/>
-                <wp:wrapTopAndBottom/>
-                <wp:docPr id="213" name="Rectangle 213"/>
+                <wp:extent cx="4046565" cy="2656840"/>
+                <wp:effectExtent l="0" t="0" r="0" b="0"/>
+                <wp:wrapNone/>
+                <wp:docPr id="12" name="Group 12"/>
                 <wp:cNvGraphicFramePr/>
                 <a:graphic xmlns:a="http://schemas.openxmlformats.org/drawingml/2006/main">
-                  <a:graphicData uri="http://schemas.microsoft.com/office/word/2010/wordprocessingShape">
-                    <wps:wsp>
-                      <wps:cNvSpPr/>
-                      <wps:spPr>
+                  <a:graphicData uri="http://schemas.microsoft.com/office/word/2010/wordprocessingGroup">
+                    <wpg:wgp>
+                      <wpg:cNvGrpSpPr/>
+                      <wpg:grpSpPr>
                         <a:xfrm>
                           <a:off x="0" y="0"/>
-                          <a:ext cx="6049926" cy="3678555"/>
+                          <a:ext cx="4046565" cy="2656840"/>
+                          <a:chOff x="0" y="0"/>
+                          <a:chExt cx="4046565" cy="2656840"/>
                         </a:xfrm>
-                        <a:prstGeom prst="rect">
-                          <a:avLst/>
-                        </a:prstGeom>
-                      </wps:spPr>
-                      <wps:style>
-                        <a:lnRef idx="2">
-                          <a:schemeClr val="accent2">
-                            <a:shade val="50000"/>
-                          </a:schemeClr>
-                        </a:lnRef>
-                        <a:fillRef idx="1">
-                          <a:schemeClr val="accent2"/>
-                        </a:fillRef>
-                        <a:effectRef idx="0">
-                          <a:schemeClr val="accent2"/>
-                        </a:effectRef>
-                        <a:fontRef idx="minor">
-                          <a:schemeClr val="lt1"/>
-                        </a:fontRef>
-                      </wps:style>
-                      <wps:txbx>
-                        <w:txbxContent>
-                          <w:p>
-                            <w:pPr>
-                              <w:jc w:val="center"/>
-                              <w:rPr>
-                                <w:sz w:val="32"/>
-                              </w:rPr>
-                            </w:pPr>
-                            <w:r>
-                              <w:rPr>
-                                <w:sz w:val="32"/>
-                              </w:rPr>
-                              <w:t>Dimensioned Labelled Drawing</w:t>
-                            </w:r>
-                          </w:p>
-                        </w:txbxContent>
-                      </wps:txbx>
-                      <wps:bodyPr rot="0" spcFirstLastPara="0" vertOverflow="overflow" horzOverflow="overflow" vert="horz" wrap="square" lIns="91440" tIns="45720" rIns="91440" bIns="45720" numCol="1" spcCol="0" rtlCol="0" fromWordArt="0" anchor="ctr" anchorCtr="0" forceAA="0" compatLnSpc="1">
-                        <a:prstTxWarp prst="textNoShape">
-                          <a:avLst/>
-                        </a:prstTxWarp>
-                        <a:noAutofit/>
-                      </wps:bodyPr>
-                    </wps:wsp>
+                      </wpg:grpSpPr>
+                      <wpg:grpSp>
+                        <wpg:cNvPr id="11" name="Group 11"/>
+                        <wpg:cNvGrpSpPr/>
+                        <wpg:grpSpPr>
+                          <a:xfrm>
+                            <a:off x="252413" y="0"/>
+                            <a:ext cx="3794152" cy="2610788"/>
+                            <a:chOff x="0" y="0"/>
+                            <a:chExt cx="3794152" cy="2610788"/>
+                          </a:xfrm>
+                        </wpg:grpSpPr>
+                        <pic:pic xmlns:pic="http://schemas.openxmlformats.org/drawingml/2006/picture">
+                          <pic:nvPicPr>
+                            <pic:cNvPr id="6" name="Picture 6"/>
+                            <pic:cNvPicPr>
+                              <a:picLocks noChangeAspect="1"/>
+                            </pic:cNvPicPr>
+                          </pic:nvPicPr>
+                          <pic:blipFill>
+                            <a:blip r:embed="rId11" cstate="print">
+                              <a:extLst>
+                                <a:ext uri="{28A0092B-C50C-407E-A947-70E740481C1C}">
+                                  <a14:useLocalDpi xmlns:a14="http://schemas.microsoft.com/office/drawing/2010/main" val="0"/>
+                                </a:ext>
+                              </a:extLst>
+                            </a:blip>
+                            <a:stretch>
+                              <a:fillRect/>
+                            </a:stretch>
+                          </pic:blipFill>
+                          <pic:spPr>
+                            <a:xfrm>
+                              <a:off x="2941982" y="906448"/>
+                              <a:ext cx="852170" cy="1704340"/>
+                            </a:xfrm>
+                            <a:prstGeom prst="rect">
+                              <a:avLst/>
+                            </a:prstGeom>
+                          </pic:spPr>
+                        </pic:pic>
+                        <pic:pic xmlns:pic="http://schemas.openxmlformats.org/drawingml/2006/picture">
+                          <pic:nvPicPr>
+                            <pic:cNvPr id="7" name="Picture 7"/>
+                            <pic:cNvPicPr>
+                              <a:picLocks noChangeAspect="1"/>
+                            </pic:cNvPicPr>
+                          </pic:nvPicPr>
+                          <pic:blipFill>
+                            <a:blip r:embed="rId12" cstate="print">
+                              <a:extLst>
+                                <a:ext uri="{28A0092B-C50C-407E-A947-70E740481C1C}">
+                                  <a14:useLocalDpi xmlns:a14="http://schemas.microsoft.com/office/drawing/2010/main" val="0"/>
+                                </a:ext>
+                              </a:extLst>
+                            </a:blip>
+                            <a:stretch>
+                              <a:fillRect/>
+                            </a:stretch>
+                          </pic:blipFill>
+                          <pic:spPr>
+                            <a:xfrm>
+                              <a:off x="0" y="0"/>
+                              <a:ext cx="2543175" cy="1271270"/>
+                            </a:xfrm>
+                            <a:prstGeom prst="rect">
+                              <a:avLst/>
+                            </a:prstGeom>
+                          </pic:spPr>
+                        </pic:pic>
+                      </wpg:grpSp>
+                      <pic:pic xmlns:pic="http://schemas.openxmlformats.org/drawingml/2006/picture">
+                        <pic:nvPicPr>
+                          <pic:cNvPr id="5" name="Picture 5"/>
+                          <pic:cNvPicPr>
+                            <a:picLocks noChangeAspect="1"/>
+                          </pic:cNvPicPr>
+                        </pic:nvPicPr>
+                        <pic:blipFill>
+                          <a:blip r:embed="rId13" cstate="print">
+                            <a:extLst>
+                              <a:ext uri="{28A0092B-C50C-407E-A947-70E740481C1C}">
+                                <a14:useLocalDpi xmlns:a14="http://schemas.microsoft.com/office/drawing/2010/main" val="0"/>
+                              </a:ext>
+                            </a:extLst>
+                          </a:blip>
+                          <a:stretch>
+                            <a:fillRect/>
+                          </a:stretch>
+                        </pic:blipFill>
+                        <pic:spPr>
+                          <a:xfrm>
+                            <a:off x="0" y="857250"/>
+                            <a:ext cx="3199130" cy="1799590"/>
+                          </a:xfrm>
+                          <a:prstGeom prst="rect">
+                            <a:avLst/>
+                          </a:prstGeom>
+                        </pic:spPr>
+                      </pic:pic>
+                    </wpg:wgp>
                   </a:graphicData>
                 </a:graphic>
-                <wp14:sizeRelH relativeFrom="margin">
-                  <wp14:pctWidth>0</wp14:pctWidth>
-                </wp14:sizeRelH>
               </wp:anchor>
             </w:drawing>
           </mc:Choice>
           <mc:Fallback>
             <w:pict>
-              <v:rect w14:anchorId="3C011278" id="Rectangle 213" o:spid="_x0000_s1027" style="position:absolute;left:0;text-align:left;margin-left:0;margin-top:22pt;width:476.35pt;height:289.65pt;z-index:251686912;visibility:visible;mso-wrap-style:square;mso-width-percent:0;mso-wrap-distance-left:9pt;mso-wrap-distance-top:0;mso-wrap-distance-right:9pt;mso-wrap-distance-bottom:0;mso-position-horizontal:left;mso-position-horizontal-relative:margin;mso-position-vertical:absolute;mso-position-vertical-relative:text;mso-width-percent:0;mso-width-relative:margin;v-text-anchor:middle" o:gfxdata="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" fillcolor="#ed7d31 [3205]" strokecolor="#823b0b [1605]" strokeweight="1pt">
-                <v:textbox>
-                  <w:txbxContent>
-                    <w:p>
-                      <w:pPr>
-                        <w:jc w:val="center"/>
-                        <w:rPr>
-                          <w:sz w:val="32"/>
-                        </w:rPr>
-                      </w:pPr>
-                      <w:r>
-                        <w:rPr>
-                          <w:sz w:val="32"/>
-                        </w:rPr>
-                        <w:t>Dimensioned Labelled Drawing</w:t>
-                      </w:r>
-                    </w:p>
-                  </w:txbxContent>
-                </v:textbox>
-                <w10:wrap type="topAndBottom" anchorx="margin"/>
-              </v:rect>
+              <v:group w14:anchorId="07879088" id="Group 12" o:spid="_x0000_s1026" style="position:absolute;margin-left:0;margin-top:19.25pt;width:318.65pt;height:209.2pt;z-index:-251599872" coordsize="40465,26568" o:gfxdata="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">
+                <v:group id="Group 11" o:spid="_x0000_s1027" style="position:absolute;left:2524;width:37941;height:26107" coordsize="37941,26107" o:gfxdata="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">
+                  <v:shapetype id="_x0000_t75" coordsize="21600,21600" o:spt="75" o:preferrelative="t" path="m@4@5l@4@11@9@11@9@5xe" filled="f" stroked="f">
+                    <v:stroke joinstyle="miter"/>
+                    <v:formulas>
+                      <v:f eqn="if lineDrawn pixelLineWidth 0"/>
+                      <v:f eqn="sum @0 1 0"/>
+                      <v:f eqn="sum 0 0 @1"/>
+                      <v:f eqn="prod @2 1 2"/>
+                      <v:f eqn="prod @3 21600 pixelWidth"/>
+                      <v:f eqn="prod @3 21600 pixelHeight"/>
+                      <v:f eqn="sum @0 0 1"/>
+                      <v:f eqn="prod @6 1 2"/>
+                      <v:f eqn="prod @7 21600 pixelWidth"/>
+                      <v:f eqn="sum @8 21600 0"/>
+                      <v:f eqn="prod @7 21600 pixelHeight"/>
+                      <v:f eqn="sum @10 21600 0"/>
+                    </v:formulas>
+                    <v:path o:extrusionok="f" gradientshapeok="t" o:connecttype="rect"/>
+                    <o:lock v:ext="edit" aspectratio="t"/>
+                  </v:shapetype>
+                  <v:shape id="Picture 6" o:spid="_x0000_s1028" type="#_x0000_t75" style="position:absolute;left:29419;top:9064;width:8522;height:17043;visibility:visible;mso-wrap-style:square" o:gfxdata="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">
+                    <v:imagedata r:id="rId14" o:title=""/>
+                  </v:shape>
+                  <v:shape id="Picture 7" o:spid="_x0000_s1029" type="#_x0000_t75" style="position:absolute;width:25431;height:12712;visibility:visible;mso-wrap-style:square" o:gfxdata="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">
+                    <v:imagedata r:id="rId15" o:title=""/>
+                  </v:shape>
+                </v:group>
+                <v:shape id="Picture 5" o:spid="_x0000_s1030" type="#_x0000_t75" style="position:absolute;top:8572;width:31991;height:17996;visibility:visible;mso-wrap-style:square" o:gfxdata="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">
+                  <v:imagedata r:id="rId16" o:title=""/>
+                </v:shape>
+              </v:group>
             </w:pict>
           </mc:Fallback>
         </mc:AlternateContent>
@@ -4026,6 +3956,525 @@
     </w:p>
     <w:p>
       <w:pPr>
+        <w:jc w:val="both"/>
+        <w:rPr>
+          <w:rFonts w:ascii="Arial" w:hAnsi="Arial" w:cs="Arial"/>
+        </w:rPr>
+      </w:pPr>
+      <w:r>
+        <w:rPr>
+          <w:rFonts w:ascii="Arial" w:hAnsi="Arial" w:cs="Arial"/>
+        </w:rPr>
+        <w:tab/>
+        <w:t xml:space="preserve">       A</w:t>
+      </w:r>
+      <w:r>
+        <w:rPr>
+          <w:rFonts w:ascii="Arial" w:hAnsi="Arial" w:cs="Arial"/>
+        </w:rPr>
+        <w:tab/>
+      </w:r>
+      <w:r>
+        <w:rPr>
+          <w:rFonts w:ascii="Arial" w:hAnsi="Arial" w:cs="Arial"/>
+        </w:rPr>
+        <w:tab/>
+      </w:r>
+      <w:r>
+        <w:rPr>
+          <w:rFonts w:ascii="Arial" w:hAnsi="Arial" w:cs="Arial"/>
+        </w:rPr>
+        <w:tab/>
+      </w:r>
+      <w:r>
+        <w:rPr>
+          <w:rFonts w:ascii="Arial" w:hAnsi="Arial" w:cs="Arial"/>
+        </w:rPr>
+        <w:tab/>
+        <w:t>B</w:t>
+      </w:r>
+    </w:p>
+    <w:p>
+      <w:pPr>
+        <w:jc w:val="both"/>
+        <w:rPr>
+          <w:rFonts w:ascii="Arial" w:hAnsi="Arial" w:cs="Arial"/>
+        </w:rPr>
+      </w:pPr>
+    </w:p>
+    <w:p>
+      <w:pPr>
+        <w:jc w:val="both"/>
+        <w:rPr>
+          <w:rFonts w:ascii="Arial" w:hAnsi="Arial" w:cs="Arial"/>
+        </w:rPr>
+      </w:pPr>
+    </w:p>
+    <w:p>
+      <w:pPr>
+        <w:ind w:left="720"/>
+        <w:jc w:val="both"/>
+        <w:rPr>
+          <w:rFonts w:ascii="Arial" w:hAnsi="Arial" w:cs="Arial"/>
+        </w:rPr>
+      </w:pPr>
+      <w:r>
+        <w:rPr>
+          <w:rFonts w:ascii="Arial" w:hAnsi="Arial" w:cs="Arial"/>
+        </w:rPr>
+        <w:br/>
+        <w:t>C</w:t>
+      </w:r>
+      <w:r>
+        <w:rPr>
+          <w:rFonts w:ascii="Arial" w:hAnsi="Arial" w:cs="Arial"/>
+        </w:rPr>
+        <w:tab/>
+      </w:r>
+      <w:r>
+        <w:rPr>
+          <w:rFonts w:ascii="Arial" w:hAnsi="Arial" w:cs="Arial"/>
+        </w:rPr>
+        <w:tab/>
+      </w:r>
+      <w:r>
+        <w:rPr>
+          <w:rFonts w:ascii="Arial" w:hAnsi="Arial" w:cs="Arial"/>
+        </w:rPr>
+        <w:tab/>
+      </w:r>
+      <w:r>
+        <w:rPr>
+          <w:rFonts w:ascii="Arial" w:hAnsi="Arial" w:cs="Arial"/>
+        </w:rPr>
+        <w:tab/>
+      </w:r>
+      <w:r>
+        <w:rPr>
+          <w:rFonts w:ascii="Arial" w:hAnsi="Arial" w:cs="Arial"/>
+        </w:rPr>
+        <w:tab/>
+      </w:r>
+      <w:r>
+        <w:rPr>
+          <w:rFonts w:ascii="Arial" w:hAnsi="Arial" w:cs="Arial"/>
+        </w:rPr>
+        <w:tab/>
+      </w:r>
+      <w:r>
+        <w:rPr>
+          <w:rFonts w:ascii="Arial" w:hAnsi="Arial" w:cs="Arial"/>
+        </w:rPr>
+        <w:tab/>
+      </w:r>
+      <w:r>
+        <w:rPr>
+          <w:rFonts w:ascii="Arial" w:hAnsi="Arial" w:cs="Arial"/>
+        </w:rPr>
+        <w:tab/>
+      </w:r>
+      <w:r>
+        <w:rPr>
+          <w:rFonts w:ascii="Arial" w:hAnsi="Arial" w:cs="Arial"/>
+        </w:rPr>
+        <w:tab/>
+      </w:r>
+    </w:p>
+    <w:p>
+      <w:pPr>
+        <w:ind w:left="720"/>
+        <w:jc w:val="both"/>
+        <w:rPr>
+          <w:rFonts w:ascii="Arial" w:hAnsi="Arial" w:cs="Arial"/>
+        </w:rPr>
+      </w:pPr>
+    </w:p>
+    <w:p>
+      <w:pPr>
+        <w:ind w:left="720"/>
+        <w:jc w:val="both"/>
+        <w:rPr>
+          <w:rFonts w:ascii="Arial" w:hAnsi="Arial" w:cs="Arial"/>
+        </w:rPr>
+      </w:pPr>
+    </w:p>
+    <w:p>
+      <w:pPr>
+        <w:ind w:left="720"/>
+        <w:jc w:val="both"/>
+        <w:rPr>
+          <w:rFonts w:ascii="Arial" w:hAnsi="Arial" w:cs="Arial"/>
+        </w:rPr>
+      </w:pPr>
+      <w:r>
+        <w:rPr>
+          <w:rFonts w:ascii="Arial" w:hAnsi="Arial" w:cs="Arial"/>
+        </w:rPr>
+        <w:br/>
+        <w:t>D</w:t>
+      </w:r>
+      <w:r>
+        <w:rPr>
+          <w:rFonts w:ascii="Arial" w:hAnsi="Arial" w:cs="Arial"/>
+        </w:rPr>
+        <w:tab/>
+      </w:r>
+      <w:r>
+        <w:rPr>
+          <w:rFonts w:ascii="Arial" w:hAnsi="Arial" w:cs="Arial"/>
+        </w:rPr>
+        <w:tab/>
+      </w:r>
+      <w:r>
+        <w:rPr>
+          <w:rFonts w:ascii="Arial" w:hAnsi="Arial" w:cs="Arial"/>
+        </w:rPr>
+        <w:tab/>
+        <w:t xml:space="preserve">          B</w:t>
+      </w:r>
+      <w:r>
+        <w:rPr>
+          <w:rFonts w:ascii="Arial" w:hAnsi="Arial" w:cs="Arial"/>
+        </w:rPr>
+        <w:tab/>
+      </w:r>
+      <w:r>
+        <w:rPr>
+          <w:rFonts w:ascii="Arial" w:hAnsi="Arial" w:cs="Arial"/>
+        </w:rPr>
+        <w:tab/>
+      </w:r>
+      <w:r>
+        <w:rPr>
+          <w:rFonts w:ascii="Arial" w:hAnsi="Arial" w:cs="Arial"/>
+        </w:rPr>
+        <w:tab/>
+        <w:t>E</w:t>
+      </w:r>
+    </w:p>
+    <w:p>
+      <w:pPr>
+        <w:ind w:left="720"/>
+        <w:jc w:val="both"/>
+        <w:rPr>
+          <w:rFonts w:ascii="Arial" w:hAnsi="Arial" w:cs="Arial"/>
+        </w:rPr>
+      </w:pPr>
+      <w:r>
+        <w:rPr>
+          <w:rFonts w:ascii="Arial" w:hAnsi="Arial" w:cs="Arial"/>
+        </w:rPr>
+        <w:t xml:space="preserve">   </w:t>
+      </w:r>
+      <w:r>
+        <w:rPr>
+          <w:rFonts w:ascii="Arial" w:hAnsi="Arial" w:cs="Arial"/>
+        </w:rPr>
+        <w:tab/>
+      </w:r>
+      <w:r>
+        <w:rPr>
+          <w:rFonts w:ascii="Arial" w:hAnsi="Arial" w:cs="Arial"/>
+        </w:rPr>
+        <w:tab/>
+        <w:t>F</w:t>
+      </w:r>
+    </w:p>
+    <w:tbl>
+      <w:tblPr>
+        <w:tblStyle w:val="TableGrid"/>
+        <w:tblW w:w="0" w:type="auto"/>
+        <w:tblLook w:val="04A0" w:firstRow="1" w:lastRow="0" w:firstColumn="1" w:lastColumn="0" w:noHBand="0" w:noVBand="1"/>
+      </w:tblPr>
+      <w:tblGrid>
+        <w:gridCol w:w="1413"/>
+        <w:gridCol w:w="7603"/>
+      </w:tblGrid>
+      <w:tr>
+        <w:tc>
+          <w:tcPr>
+            <w:tcW w:w="1413" w:type="dxa"/>
+            <w:shd w:val="clear" w:color="auto" w:fill="BFBFBF" w:themeFill="background1" w:themeFillShade="BF"/>
+          </w:tcPr>
+          <w:p>
+            <w:pPr>
+              <w:jc w:val="both"/>
+              <w:rPr>
+                <w:rFonts w:ascii="Arial" w:hAnsi="Arial" w:cs="Arial"/>
+              </w:rPr>
+            </w:pPr>
+            <w:r>
+              <w:rPr>
+                <w:rFonts w:ascii="Arial" w:hAnsi="Arial" w:cs="Arial"/>
+              </w:rPr>
+              <w:t xml:space="preserve">Letter </w:t>
+            </w:r>
+          </w:p>
+        </w:tc>
+        <w:tc>
+          <w:tcPr>
+            <w:tcW w:w="7603" w:type="dxa"/>
+            <w:shd w:val="clear" w:color="auto" w:fill="BFBFBF" w:themeFill="background1" w:themeFillShade="BF"/>
+          </w:tcPr>
+          <w:p>
+            <w:pPr>
+              <w:jc w:val="both"/>
+              <w:rPr>
+                <w:rFonts w:ascii="Arial" w:hAnsi="Arial" w:cs="Arial"/>
+              </w:rPr>
+            </w:pPr>
+            <w:r>
+              <w:rPr>
+                <w:rFonts w:ascii="Arial" w:hAnsi="Arial" w:cs="Arial"/>
+              </w:rPr>
+              <w:t>Description</w:t>
+            </w:r>
+          </w:p>
+        </w:tc>
+      </w:tr>
+      <w:tr>
+        <w:tc>
+          <w:tcPr>
+            <w:tcW w:w="1413" w:type="dxa"/>
+          </w:tcPr>
+          <w:p>
+            <w:pPr>
+              <w:jc w:val="both"/>
+              <w:rPr>
+                <w:rFonts w:ascii="Arial" w:hAnsi="Arial" w:cs="Arial"/>
+              </w:rPr>
+            </w:pPr>
+            <w:r>
+              <w:rPr>
+                <w:rFonts w:ascii="Arial" w:hAnsi="Arial" w:cs="Arial"/>
+              </w:rPr>
+              <w:t>A</w:t>
+            </w:r>
+          </w:p>
+        </w:tc>
+        <w:tc>
+          <w:tcPr>
+            <w:tcW w:w="7603" w:type="dxa"/>
+          </w:tcPr>
+          <w:p>
+            <w:pPr>
+              <w:jc w:val="both"/>
+              <w:rPr>
+                <w:rFonts w:ascii="Arial" w:hAnsi="Arial" w:cs="Arial"/>
+              </w:rPr>
+            </w:pPr>
+            <w:r>
+              <w:rPr>
+                <w:rFonts w:ascii="Arial" w:hAnsi="Arial" w:cs="Arial"/>
+              </w:rPr>
+              <w:t>CAT5 cable exit</w:t>
+            </w:r>
+          </w:p>
+        </w:tc>
+      </w:tr>
+      <w:tr>
+        <w:tc>
+          <w:tcPr>
+            <w:tcW w:w="1413" w:type="dxa"/>
+          </w:tcPr>
+          <w:p>
+            <w:pPr>
+              <w:jc w:val="both"/>
+              <w:rPr>
+                <w:rFonts w:ascii="Arial" w:hAnsi="Arial" w:cs="Arial"/>
+              </w:rPr>
+            </w:pPr>
+            <w:r>
+              <w:rPr>
+                <w:rFonts w:ascii="Arial" w:hAnsi="Arial" w:cs="Arial"/>
+              </w:rPr>
+              <w:t>B</w:t>
+            </w:r>
+          </w:p>
+        </w:tc>
+        <w:tc>
+          <w:tcPr>
+            <w:tcW w:w="7603" w:type="dxa"/>
+          </w:tcPr>
+          <w:p>
+            <w:pPr>
+              <w:jc w:val="both"/>
+              <w:rPr>
+                <w:rFonts w:ascii="Arial" w:hAnsi="Arial" w:cs="Arial"/>
+              </w:rPr>
+            </w:pPr>
+            <w:r>
+              <w:rPr>
+                <w:rFonts w:ascii="Arial" w:hAnsi="Arial" w:cs="Arial"/>
+              </w:rPr>
+              <w:t>EC shroud drain holes</w:t>
+            </w:r>
+          </w:p>
+        </w:tc>
+      </w:tr>
+      <w:tr>
+        <w:tc>
+          <w:tcPr>
+            <w:tcW w:w="1413" w:type="dxa"/>
+          </w:tcPr>
+          <w:p>
+            <w:pPr>
+              <w:jc w:val="both"/>
+              <w:rPr>
+                <w:rFonts w:ascii="Arial" w:hAnsi="Arial" w:cs="Arial"/>
+              </w:rPr>
+            </w:pPr>
+            <w:r>
+              <w:rPr>
+                <w:rFonts w:ascii="Arial" w:hAnsi="Arial" w:cs="Arial"/>
+              </w:rPr>
+              <w:t>C</w:t>
+            </w:r>
+          </w:p>
+        </w:tc>
+        <w:tc>
+          <w:tcPr>
+            <w:tcW w:w="7603" w:type="dxa"/>
+          </w:tcPr>
+          <w:p>
+            <w:pPr>
+              <w:jc w:val="both"/>
+              <w:rPr>
+                <w:rFonts w:ascii="Arial" w:hAnsi="Arial" w:cs="Arial"/>
+              </w:rPr>
+            </w:pPr>
+            <w:r>
+              <w:rPr>
+                <w:rFonts w:ascii="Arial" w:hAnsi="Arial" w:cs="Arial"/>
+              </w:rPr>
+              <w:t>M3 mounting holes</w:t>
+            </w:r>
+          </w:p>
+        </w:tc>
+      </w:tr>
+      <w:tr>
+        <w:tc>
+          <w:tcPr>
+            <w:tcW w:w="1413" w:type="dxa"/>
+          </w:tcPr>
+          <w:p>
+            <w:pPr>
+              <w:jc w:val="both"/>
+              <w:rPr>
+                <w:rFonts w:ascii="Arial" w:hAnsi="Arial" w:cs="Arial"/>
+              </w:rPr>
+            </w:pPr>
+            <w:r>
+              <w:rPr>
+                <w:rFonts w:ascii="Arial" w:hAnsi="Arial" w:cs="Arial"/>
+              </w:rPr>
+              <w:t>D</w:t>
+            </w:r>
+          </w:p>
+        </w:tc>
+        <w:tc>
+          <w:tcPr>
+            <w:tcW w:w="7603" w:type="dxa"/>
+          </w:tcPr>
+          <w:p>
+            <w:pPr>
+              <w:jc w:val="both"/>
+              <w:rPr>
+                <w:rFonts w:ascii="Arial" w:hAnsi="Arial" w:cs="Arial"/>
+              </w:rPr>
+            </w:pPr>
+            <w:r>
+              <w:rPr>
+                <w:rFonts w:ascii="Arial" w:hAnsi="Arial" w:cs="Arial"/>
+              </w:rPr>
+              <w:t>DS18B20 temperature sensor</w:t>
+            </w:r>
+          </w:p>
+        </w:tc>
+      </w:tr>
+      <w:tr>
+        <w:tc>
+          <w:tcPr>
+            <w:tcW w:w="1413" w:type="dxa"/>
+          </w:tcPr>
+          <w:p>
+            <w:pPr>
+              <w:jc w:val="both"/>
+              <w:rPr>
+                <w:rFonts w:ascii="Arial" w:hAnsi="Arial" w:cs="Arial"/>
+              </w:rPr>
+            </w:pPr>
+            <w:r>
+              <w:rPr>
+                <w:rFonts w:ascii="Arial" w:hAnsi="Arial" w:cs="Arial"/>
+              </w:rPr>
+              <w:t>E</w:t>
+            </w:r>
+          </w:p>
+        </w:tc>
+        <w:tc>
+          <w:tcPr>
+            <w:tcW w:w="7603" w:type="dxa"/>
+          </w:tcPr>
+          <w:p>
+            <w:pPr>
+              <w:jc w:val="both"/>
+              <w:rPr>
+                <w:rFonts w:ascii="Arial" w:hAnsi="Arial" w:cs="Arial"/>
+              </w:rPr>
+            </w:pPr>
+            <w:r>
+              <w:rPr>
+                <w:rFonts w:ascii="Arial" w:hAnsi="Arial" w:cs="Arial"/>
+              </w:rPr>
+              <w:t>EC probes</w:t>
+            </w:r>
+          </w:p>
+        </w:tc>
+      </w:tr>
+      <w:tr>
+        <w:tc>
+          <w:tcPr>
+            <w:tcW w:w="1413" w:type="dxa"/>
+          </w:tcPr>
+          <w:p>
+            <w:pPr>
+              <w:jc w:val="both"/>
+              <w:rPr>
+                <w:rFonts w:ascii="Arial" w:hAnsi="Arial" w:cs="Arial"/>
+              </w:rPr>
+            </w:pPr>
+            <w:r>
+              <w:rPr>
+                <w:rFonts w:ascii="Arial" w:hAnsi="Arial" w:cs="Arial"/>
+              </w:rPr>
+              <w:t>F</w:t>
+            </w:r>
+          </w:p>
+        </w:tc>
+        <w:tc>
+          <w:tcPr>
+            <w:tcW w:w="7603" w:type="dxa"/>
+          </w:tcPr>
+          <w:p>
+            <w:pPr>
+              <w:jc w:val="both"/>
+              <w:rPr>
+                <w:rFonts w:ascii="Arial" w:hAnsi="Arial" w:cs="Arial"/>
+              </w:rPr>
+            </w:pPr>
+            <w:r>
+              <w:rPr>
+                <w:rFonts w:ascii="Arial" w:hAnsi="Arial" w:cs="Arial"/>
+              </w:rPr>
+              <w:t>MS-5803</w:t>
+            </w:r>
+          </w:p>
+        </w:tc>
+      </w:tr>
+    </w:tbl>
+    <w:p>
+      <w:pPr>
         <w:pStyle w:val="Heading2"/>
         <w:jc w:val="both"/>
         <w:rPr>
@@ -4034,8 +4483,8 @@
           <w:color w:val="000000" w:themeColor="text1"/>
         </w:rPr>
       </w:pPr>
-      <w:bookmarkStart w:id="7" w:name="_10._Typical_Application"/>
-      <w:bookmarkEnd w:id="7"/>
+      <w:bookmarkStart w:id="6" w:name="_10._Typical_Application"/>
+      <w:bookmarkEnd w:id="6"/>
       <w:r>
         <w:rPr>
           <w:rFonts w:ascii="Arial" w:hAnsi="Arial" w:cs="Arial"/>
@@ -4066,7 +4515,7 @@
         <mc:AlternateContent>
           <mc:Choice Requires="wps">
             <w:drawing>
-              <wp:anchor distT="0" distB="0" distL="114300" distR="114300" simplePos="0" relativeHeight="251709440" behindDoc="0" locked="0" layoutInCell="1" allowOverlap="1" wp14:anchorId="73851323" wp14:editId="6E554A22">
+              <wp:anchor distT="0" distB="0" distL="114300" distR="114300" simplePos="0" relativeHeight="251707392" behindDoc="0" locked="0" layoutInCell="1" allowOverlap="1" wp14:anchorId="73851323" wp14:editId="31C322FF">
                 <wp:simplePos x="0" y="0"/>
                 <wp:positionH relativeFrom="column">
                   <wp:posOffset>3377535</wp:posOffset>
@@ -4146,7 +4595,7 @@
                 <v:stroke joinstyle="miter"/>
                 <v:path gradientshapeok="t" o:connecttype="rect"/>
               </v:shapetype>
-              <v:shape id="Text Box 234" o:spid="_x0000_s1028" type="#_x0000_t202" style="position:absolute;left:0;text-align:left;margin-left:265.95pt;margin-top:9.45pt;width:65.6pt;height:19.1pt;z-index:251709440;visibility:visible;mso-wrap-style:square;mso-width-percent:0;mso-height-percent:0;mso-wrap-distance-left:9pt;mso-wrap-distance-top:0;mso-wrap-distance-right:9pt;mso-wrap-distance-bottom:0;mso-position-horizontal:absolute;mso-position-horizontal-relative:text;mso-position-vertical:absolute;mso-position-vertical-relative:text;mso-width-percent:0;mso-height-percent:0;mso-width-relative:margin;mso-height-relative:margin;v-text-anchor:top" o:gfxdata="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" fillcolor="white [3201]" stroked="f" strokeweight=".5pt">
+              <v:shape id="Text Box 234" o:spid="_x0000_s1026" type="#_x0000_t202" style="position:absolute;left:0;text-align:left;margin-left:265.95pt;margin-top:9.45pt;width:65.6pt;height:19.1pt;z-index:251707392;visibility:visible;mso-wrap-style:square;mso-width-percent:0;mso-height-percent:0;mso-wrap-distance-left:9pt;mso-wrap-distance-top:0;mso-wrap-distance-right:9pt;mso-wrap-distance-bottom:0;mso-position-horizontal:absolute;mso-position-horizontal-relative:text;mso-position-vertical:absolute;mso-position-vertical-relative:text;mso-width-percent:0;mso-height-percent:0;mso-width-relative:margin;mso-height-relative:margin;v-text-anchor:top" o:gfxdata="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" fillcolor="white [3201]" stroked="f" strokeweight=".5pt">
                 <v:textbox>
                   <w:txbxContent>
                     <w:p>
@@ -4184,7 +4633,7 @@
         <mc:AlternateContent>
           <mc:Choice Requires="wps">
             <w:drawing>
-              <wp:anchor distT="0" distB="0" distL="114300" distR="114300" simplePos="0" relativeHeight="251687936" behindDoc="1" locked="0" layoutInCell="1" allowOverlap="1" wp14:anchorId="7726085E" wp14:editId="7847110B">
+              <wp:anchor distT="0" distB="0" distL="114300" distR="114300" simplePos="0" relativeHeight="251685888" behindDoc="1" locked="0" layoutInCell="1" allowOverlap="1" wp14:anchorId="7726085E" wp14:editId="262251D4">
                 <wp:simplePos x="0" y="0"/>
                 <wp:positionH relativeFrom="margin">
                   <wp:posOffset>2859405</wp:posOffset>
@@ -4260,7 +4709,7 @@
           </mc:Choice>
           <mc:Fallback>
             <w:pict>
-              <v:rect w14:anchorId="656C7249" id="Rectangle 214" o:spid="_x0000_s1026" style="position:absolute;margin-left:225.15pt;margin-top:8.15pt;width:248.6pt;height:147.35pt;z-index:-251628544;visibility:visible;mso-wrap-style:square;mso-width-percent:0;mso-height-percent:0;mso-wrap-distance-left:9pt;mso-wrap-distance-top:0;mso-wrap-distance-right:9pt;mso-wrap-distance-bottom:0;mso-position-horizontal:absolute;mso-position-horizontal-relative:margin;mso-position-vertical:absolute;mso-position-vertical-relative:text;mso-width-percent:0;mso-height-percent:0;mso-width-relative:margin;mso-height-relative:margin;v-text-anchor:middle" o:gfxdata="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" filled="f" strokecolor="black [3213]" strokeweight="1pt">
+              <v:rect w14:anchorId="49915310" id="Rectangle 214" o:spid="_x0000_s1026" style="position:absolute;margin-left:225.15pt;margin-top:8.15pt;width:248.6pt;height:147.35pt;z-index:-251630592;visibility:visible;mso-wrap-style:square;mso-width-percent:0;mso-height-percent:0;mso-wrap-distance-left:9pt;mso-wrap-distance-top:0;mso-wrap-distance-right:9pt;mso-wrap-distance-bottom:0;mso-position-horizontal:absolute;mso-position-horizontal-relative:margin;mso-position-vertical:absolute;mso-position-vertical-relative:text;mso-width-percent:0;mso-height-percent:0;mso-width-relative:margin;mso-height-relative:margin;v-text-anchor:middle" o:gfxdata="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" filled="f" strokecolor="black [3213]" strokeweight="1pt">
                 <w10:wrap type="tight" anchorx="margin"/>
               </v:rect>
             </w:pict>
@@ -4285,7 +4734,7 @@
         <mc:AlternateContent>
           <mc:Choice Requires="wps">
             <w:drawing>
-              <wp:anchor distT="0" distB="0" distL="114300" distR="114300" simplePos="0" relativeHeight="251704320" behindDoc="0" locked="0" layoutInCell="1" allowOverlap="1" wp14:anchorId="46FBD291" wp14:editId="18C658F3">
+              <wp:anchor distT="0" distB="0" distL="114300" distR="114300" simplePos="0" relativeHeight="251702272" behindDoc="0" locked="0" layoutInCell="1" allowOverlap="1" wp14:anchorId="46FBD291" wp14:editId="0DA9E68B">
                 <wp:simplePos x="0" y="0"/>
                 <wp:positionH relativeFrom="column">
                   <wp:posOffset>4089080</wp:posOffset>
@@ -4335,7 +4784,7 @@
           </mc:Choice>
           <mc:Fallback>
             <w:pict>
-              <v:line w14:anchorId="63EA5601" id="Straight Connector 231" o:spid="_x0000_s1026" style="position:absolute;z-index:251704320;visibility:visible;mso-wrap-style:square;mso-wrap-distance-left:9pt;mso-wrap-distance-top:0;mso-wrap-distance-right:9pt;mso-wrap-distance-bottom:0;mso-position-horizontal:absolute;mso-position-horizontal-relative:text;mso-position-vertical:absolute;mso-position-vertical-relative:text" from="321.95pt,14.35pt" to="321.95pt,42.05pt" o:gfxdata="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" strokecolor="black [3200]" strokeweight="1pt">
+              <v:line w14:anchorId="18B5872A" id="Straight Connector 231" o:spid="_x0000_s1026" style="position:absolute;z-index:251702272;visibility:visible;mso-wrap-style:square;mso-wrap-distance-left:9pt;mso-wrap-distance-top:0;mso-wrap-distance-right:9pt;mso-wrap-distance-bottom:0;mso-position-horizontal:absolute;mso-position-horizontal-relative:text;mso-position-vertical:absolute;mso-position-vertical-relative:text" from="321.95pt,14.35pt" to="321.95pt,42.05pt" o:gfxdata="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" strokecolor="black [3200]" strokeweight="1pt">
                 <v:stroke joinstyle="miter"/>
               </v:line>
             </w:pict>
@@ -4351,7 +4800,7 @@
         <mc:AlternateContent>
           <mc:Choice Requires="wps">
             <w:drawing>
-              <wp:anchor distT="0" distB="0" distL="114300" distR="114300" simplePos="0" relativeHeight="251702272" behindDoc="0" locked="0" layoutInCell="1" allowOverlap="1" wp14:anchorId="05C2C637" wp14:editId="20FE244A">
+              <wp:anchor distT="0" distB="0" distL="114300" distR="114300" simplePos="0" relativeHeight="251700224" behindDoc="0" locked="0" layoutInCell="1" allowOverlap="1" wp14:anchorId="05C2C637" wp14:editId="49FE22A2">
                 <wp:simplePos x="0" y="0"/>
                 <wp:positionH relativeFrom="column">
                   <wp:posOffset>3395072</wp:posOffset>
@@ -4401,7 +4850,7 @@
           </mc:Choice>
           <mc:Fallback>
             <w:pict>
-              <v:line w14:anchorId="0E1286CC" id="Straight Connector 230" o:spid="_x0000_s1026" style="position:absolute;z-index:251702272;visibility:visible;mso-wrap-style:square;mso-wrap-distance-left:9pt;mso-wrap-distance-top:0;mso-wrap-distance-right:9pt;mso-wrap-distance-bottom:0;mso-position-horizontal:absolute;mso-position-horizontal-relative:text;mso-position-vertical:absolute;mso-position-vertical-relative:text" from="267.35pt,14.35pt" to="267.35pt,42.05pt" o:gfxdata="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" strokecolor="black [3200]" strokeweight="1pt">
+              <v:line w14:anchorId="4FCC1DFF" id="Straight Connector 230" o:spid="_x0000_s1026" style="position:absolute;z-index:251700224;visibility:visible;mso-wrap-style:square;mso-wrap-distance-left:9pt;mso-wrap-distance-top:0;mso-wrap-distance-right:9pt;mso-wrap-distance-bottom:0;mso-position-horizontal:absolute;mso-position-horizontal-relative:text;mso-position-vertical:absolute;mso-position-vertical-relative:text" from="267.35pt,14.35pt" to="267.35pt,42.05pt" o:gfxdata="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" strokecolor="black [3200]" strokeweight="1pt">
                 <v:stroke joinstyle="miter"/>
               </v:line>
             </w:pict>
@@ -4417,7 +4866,7 @@
         <mc:AlternateContent>
           <mc:Choice Requires="wps">
             <w:drawing>
-              <wp:anchor distT="0" distB="0" distL="114300" distR="114300" simplePos="0" relativeHeight="251701248" behindDoc="0" locked="0" layoutInCell="1" allowOverlap="1" wp14:anchorId="09796AC6" wp14:editId="6EF84757">
+              <wp:anchor distT="0" distB="0" distL="114300" distR="114300" simplePos="0" relativeHeight="251699200" behindDoc="0" locked="0" layoutInCell="1" allowOverlap="1" wp14:anchorId="09796AC6" wp14:editId="35838D46">
                 <wp:simplePos x="0" y="0"/>
                 <wp:positionH relativeFrom="column">
                   <wp:posOffset>4009115</wp:posOffset>
@@ -4467,7 +4916,7 @@
           </mc:Choice>
           <mc:Fallback>
             <w:pict>
-              <v:line w14:anchorId="5762D3F5" id="Straight Connector 228" o:spid="_x0000_s1026" style="position:absolute;flip:x;z-index:251701248;visibility:visible;mso-wrap-style:square;mso-wrap-distance-left:9pt;mso-wrap-distance-top:0;mso-wrap-distance-right:9pt;mso-wrap-distance-bottom:0;mso-position-horizontal:absolute;mso-position-horizontal-relative:text;mso-position-vertical:absolute;mso-position-vertical-relative:text" from="315.7pt,14.55pt" to="322.5pt,14.55pt" o:gfxdata="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" strokecolor="black [3200]" strokeweight="1.5pt">
+              <v:line w14:anchorId="170D5A55" id="Straight Connector 228" o:spid="_x0000_s1026" style="position:absolute;flip:x;z-index:251699200;visibility:visible;mso-wrap-style:square;mso-wrap-distance-left:9pt;mso-wrap-distance-top:0;mso-wrap-distance-right:9pt;mso-wrap-distance-bottom:0;mso-position-horizontal:absolute;mso-position-horizontal-relative:text;mso-position-vertical:absolute;mso-position-vertical-relative:text" from="315.7pt,14.55pt" to="322.5pt,14.55pt" o:gfxdata="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" strokecolor="black [3200]" strokeweight="1.5pt">
                 <v:stroke joinstyle="miter"/>
               </v:line>
             </w:pict>
@@ -4483,7 +4932,7 @@
         <mc:AlternateContent>
           <mc:Choice Requires="wps">
             <w:drawing>
-              <wp:anchor distT="0" distB="0" distL="114300" distR="114300" simplePos="0" relativeHeight="251699200" behindDoc="0" locked="0" layoutInCell="1" allowOverlap="1" wp14:anchorId="7B776DC8" wp14:editId="1FC018C6">
+              <wp:anchor distT="0" distB="0" distL="114300" distR="114300" simplePos="0" relativeHeight="251697152" behindDoc="0" locked="0" layoutInCell="1" allowOverlap="1" wp14:anchorId="7B776DC8" wp14:editId="12CF89E7">
                 <wp:simplePos x="0" y="0"/>
                 <wp:positionH relativeFrom="column">
                   <wp:posOffset>3387734</wp:posOffset>
@@ -4533,7 +4982,7 @@
           </mc:Choice>
           <mc:Fallback>
             <w:pict>
-              <v:line w14:anchorId="4E1D1636" id="Straight Connector 227" o:spid="_x0000_s1026" style="position:absolute;flip:x;z-index:251699200;visibility:visible;mso-wrap-style:square;mso-wrap-distance-left:9pt;mso-wrap-distance-top:0;mso-wrap-distance-right:9pt;mso-wrap-distance-bottom:0;mso-position-horizontal:absolute;mso-position-horizontal-relative:text;mso-position-vertical:absolute;mso-position-vertical-relative:text" from="266.75pt,14.35pt" to="273.55pt,14.35pt" o:gfxdata="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" strokecolor="black [3200]" strokeweight="1.5pt">
+              <v:line w14:anchorId="51FEE522" id="Straight Connector 227" o:spid="_x0000_s1026" style="position:absolute;flip:x;z-index:251697152;visibility:visible;mso-wrap-style:square;mso-wrap-distance-left:9pt;mso-wrap-distance-top:0;mso-wrap-distance-right:9pt;mso-wrap-distance-bottom:0;mso-position-horizontal:absolute;mso-position-horizontal-relative:text;mso-position-vertical:absolute;mso-position-vertical-relative:text" from="266.75pt,14.35pt" to="273.55pt,14.35pt" o:gfxdata="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" strokecolor="black [3200]" strokeweight="1.5pt">
                 <v:stroke joinstyle="miter"/>
               </v:line>
             </w:pict>
@@ -4549,7 +4998,7 @@
         <mc:AlternateContent>
           <mc:Choice Requires="wps">
             <w:drawing>
-              <wp:anchor distT="0" distB="0" distL="114300" distR="114300" simplePos="0" relativeHeight="251692032" behindDoc="0" locked="0" layoutInCell="1" allowOverlap="1" wp14:anchorId="38C0CF33" wp14:editId="2A51C93B">
+              <wp:anchor distT="0" distB="0" distL="114300" distR="114300" simplePos="0" relativeHeight="251689984" behindDoc="0" locked="0" layoutInCell="1" allowOverlap="1" wp14:anchorId="38C0CF33" wp14:editId="3EEA23BB">
                 <wp:simplePos x="0" y="0"/>
                 <wp:positionH relativeFrom="column">
                   <wp:posOffset>3471863</wp:posOffset>
@@ -4611,7 +5060,7 @@
           </mc:Choice>
           <mc:Fallback>
             <w:pict>
-              <v:rect w14:anchorId="574CC7C0" id="Rectangle 221" o:spid="_x0000_s1026" style="position:absolute;margin-left:273.4pt;margin-top:7.35pt;width:42pt;height:14.6pt;z-index:251692032;visibility:visible;mso-wrap-style:square;mso-wrap-distance-left:9pt;mso-wrap-distance-top:0;mso-wrap-distance-right:9pt;mso-wrap-distance-bottom:0;mso-position-horizontal:absolute;mso-position-horizontal-relative:text;mso-position-vertical:absolute;mso-position-vertical-relative:text;v-text-anchor:middle" o:gfxdata="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" filled="f" strokecolor="black [3213]" strokeweight="1pt"/>
+              <v:rect w14:anchorId="65196E7E" id="Rectangle 221" o:spid="_x0000_s1026" style="position:absolute;margin-left:273.4pt;margin-top:7.35pt;width:42pt;height:14.6pt;z-index:251689984;visibility:visible;mso-wrap-style:square;mso-wrap-distance-left:9pt;mso-wrap-distance-top:0;mso-wrap-distance-right:9pt;mso-wrap-distance-bottom:0;mso-position-horizontal:absolute;mso-position-horizontal-relative:text;mso-position-vertical:absolute;mso-position-vertical-relative:text;v-text-anchor:middle" o:gfxdata="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" filled="f" strokecolor="black [3213]" strokeweight="1pt"/>
             </w:pict>
           </mc:Fallback>
         </mc:AlternateContent>
@@ -4625,7 +5074,7 @@
         <mc:AlternateContent>
           <mc:Choice Requires="wps">
             <w:drawing>
-              <wp:anchor distT="0" distB="0" distL="114300" distR="114300" simplePos="0" relativeHeight="251688960" behindDoc="0" locked="0" layoutInCell="1" allowOverlap="1" wp14:anchorId="75D80184" wp14:editId="2D5F878F">
+              <wp:anchor distT="0" distB="0" distL="114300" distR="114300" simplePos="0" relativeHeight="251686912" behindDoc="0" locked="0" layoutInCell="1" allowOverlap="1" wp14:anchorId="75D80184" wp14:editId="37699B58">
                 <wp:simplePos x="0" y="0"/>
                 <wp:positionH relativeFrom="column">
                   <wp:posOffset>5103628</wp:posOffset>
@@ -4687,7 +5136,7 @@
           </mc:Choice>
           <mc:Fallback>
             <w:pict>
-              <v:rect w14:anchorId="41229AF3" id="Rectangle 219" o:spid="_x0000_s1026" style="position:absolute;margin-left:401.85pt;margin-top:15.4pt;width:58.6pt;height:92.95pt;z-index:251688960;visibility:visible;mso-wrap-style:square;mso-wrap-distance-left:9pt;mso-wrap-distance-top:0;mso-wrap-distance-right:9pt;mso-wrap-distance-bottom:0;mso-position-horizontal:absolute;mso-position-horizontal-relative:text;mso-position-vertical:absolute;mso-position-vertical-relative:text;v-text-anchor:middle" o:gfxdata="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" filled="f" strokecolor="black [3213]" strokeweight="1pt"/>
+              <v:rect w14:anchorId="22FF4E59" id="Rectangle 219" o:spid="_x0000_s1026" style="position:absolute;margin-left:401.85pt;margin-top:15.4pt;width:58.6pt;height:92.95pt;z-index:251686912;visibility:visible;mso-wrap-style:square;mso-wrap-distance-left:9pt;mso-wrap-distance-top:0;mso-wrap-distance-right:9pt;mso-wrap-distance-bottom:0;mso-position-horizontal:absolute;mso-position-horizontal-relative:text;mso-position-vertical:absolute;mso-position-vertical-relative:text;v-text-anchor:middle" o:gfxdata="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" filled="f" strokecolor="black [3213]" strokeweight="1pt"/>
             </w:pict>
           </mc:Fallback>
         </mc:AlternateContent>
@@ -4716,7 +5165,7 @@
         <mc:AlternateContent>
           <mc:Choice Requires="wps">
             <w:drawing>
-              <wp:anchor distT="0" distB="0" distL="114300" distR="114300" simplePos="0" relativeHeight="251695104" behindDoc="0" locked="0" layoutInCell="1" allowOverlap="1" wp14:anchorId="1A03A87C" wp14:editId="56FB8ADA">
+              <wp:anchor distT="0" distB="0" distL="114300" distR="114300" simplePos="0" relativeHeight="251693056" behindDoc="0" locked="0" layoutInCell="1" allowOverlap="1" wp14:anchorId="1A03A87C" wp14:editId="697953B6">
                 <wp:simplePos x="0" y="0"/>
                 <wp:positionH relativeFrom="column">
                   <wp:posOffset>5020027</wp:posOffset>
@@ -4786,7 +5235,7 @@
           </mc:Choice>
           <mc:Fallback>
             <w:pict>
-              <v:shape w14:anchorId="1A03A87C" id="Text Box 224" o:spid="_x0000_s1029" type="#_x0000_t202" style="position:absolute;left:0;text-align:left;margin-left:395.3pt;margin-top:31.95pt;width:75.35pt;height:19.1pt;rotation:-90;z-index:251695104;visibility:visible;mso-wrap-style:square;mso-width-percent:0;mso-height-percent:0;mso-wrap-distance-left:9pt;mso-wrap-distance-top:0;mso-wrap-distance-right:9pt;mso-wrap-distance-bottom:0;mso-position-horizontal:absolute;mso-position-horizontal-relative:text;mso-position-vertical:absolute;mso-position-vertical-relative:text;mso-width-percent:0;mso-height-percent:0;mso-width-relative:margin;mso-height-relative:margin;v-text-anchor:top" o:gfxdata="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" fillcolor="white [3201]" stroked="f" strokeweight=".5pt">
+              <v:shape w14:anchorId="1A03A87C" id="Text Box 224" o:spid="_x0000_s1027" type="#_x0000_t202" style="position:absolute;left:0;text-align:left;margin-left:395.3pt;margin-top:31.95pt;width:75.35pt;height:19.1pt;rotation:-90;z-index:251693056;visibility:visible;mso-wrap-style:square;mso-width-percent:0;mso-height-percent:0;mso-wrap-distance-left:9pt;mso-wrap-distance-top:0;mso-wrap-distance-right:9pt;mso-wrap-distance-bottom:0;mso-position-horizontal:absolute;mso-position-horizontal-relative:text;mso-position-vertical:absolute;mso-position-vertical-relative:text;mso-width-percent:0;mso-height-percent:0;mso-width-relative:margin;mso-height-relative:margin;v-text-anchor:top" o:gfxdata="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" fillcolor="white [3201]" stroked="f" strokeweight=".5pt">
                 <v:textbox>
                   <w:txbxContent>
                     <w:p>
@@ -4819,7 +5268,7 @@
         <mc:AlternateContent>
           <mc:Choice Requires="wps">
             <w:drawing>
-              <wp:anchor distT="0" distB="0" distL="114300" distR="114300" simplePos="0" relativeHeight="251693056" behindDoc="0" locked="0" layoutInCell="1" allowOverlap="1" wp14:anchorId="7D3E478C" wp14:editId="305586B1">
+              <wp:anchor distT="0" distB="0" distL="114300" distR="114300" simplePos="0" relativeHeight="251691008" behindDoc="0" locked="0" layoutInCell="1" allowOverlap="1" wp14:anchorId="7D3E478C" wp14:editId="6E8D57AA">
                 <wp:simplePos x="0" y="0"/>
                 <wp:positionH relativeFrom="column">
                   <wp:posOffset>3363495</wp:posOffset>
@@ -4880,7 +5329,7 @@
           </mc:Choice>
           <mc:Fallback>
             <w:pict>
-              <v:shape w14:anchorId="7D3E478C" id="Text Box 223" o:spid="_x0000_s1030" type="#_x0000_t202" style="position:absolute;left:0;text-align:left;margin-left:264.85pt;margin-top:48.35pt;width:68.2pt;height:19.1pt;z-index:251693056;visibility:visible;mso-wrap-style:square;mso-width-percent:0;mso-height-percent:0;mso-wrap-distance-left:9pt;mso-wrap-distance-top:0;mso-wrap-distance-right:9pt;mso-wrap-distance-bottom:0;mso-position-horizontal:absolute;mso-position-horizontal-relative:text;mso-position-vertical:absolute;mso-position-vertical-relative:text;mso-width-percent:0;mso-height-percent:0;mso-width-relative:margin;mso-height-relative:margin;v-text-anchor:top" o:gfxdata="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" fillcolor="white [3201]" stroked="f" strokeweight=".5pt">
+              <v:shape w14:anchorId="7D3E478C" id="Text Box 223" o:spid="_x0000_s1028" type="#_x0000_t202" style="position:absolute;left:0;text-align:left;margin-left:264.85pt;margin-top:48.35pt;width:68.2pt;height:19.1pt;z-index:251691008;visibility:visible;mso-wrap-style:square;mso-width-percent:0;mso-height-percent:0;mso-wrap-distance-left:9pt;mso-wrap-distance-top:0;mso-wrap-distance-right:9pt;mso-wrap-distance-bottom:0;mso-position-horizontal:absolute;mso-position-horizontal-relative:text;mso-position-vertical:absolute;mso-position-vertical-relative:text;mso-width-percent:0;mso-height-percent:0;mso-width-relative:margin;mso-height-relative:margin;v-text-anchor:top" o:gfxdata="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" fillcolor="white [3201]" stroked="f" strokeweight=".5pt">
                 <v:textbox>
                   <w:txbxContent>
                     <w:p>
@@ -4904,7 +5353,7 @@
         <mc:AlternateContent>
           <mc:Choice Requires="wps">
             <w:drawing>
-              <wp:anchor distT="0" distB="0" distL="114300" distR="114300" simplePos="0" relativeHeight="251707392" behindDoc="0" locked="0" layoutInCell="1" allowOverlap="1" wp14:anchorId="602E7E7E" wp14:editId="03E13B52">
+              <wp:anchor distT="0" distB="0" distL="114300" distR="114300" simplePos="0" relativeHeight="251705344" behindDoc="0" locked="0" layoutInCell="1" allowOverlap="1" wp14:anchorId="602E7E7E" wp14:editId="3F68F9D6">
                 <wp:simplePos x="0" y="0"/>
                 <wp:positionH relativeFrom="column">
                   <wp:posOffset>3948440</wp:posOffset>
@@ -4965,7 +5414,7 @@
           </mc:Choice>
           <mc:Fallback>
             <w:pict>
-              <v:shape w14:anchorId="602E7E7E" id="Text Box 233" o:spid="_x0000_s1031" type="#_x0000_t202" style="position:absolute;left:0;text-align:left;margin-left:310.9pt;margin-top:22.9pt;width:29.05pt;height:27.9pt;rotation:-90;z-index:251707392;visibility:visible;mso-wrap-style:square;mso-width-percent:0;mso-wrap-distance-left:9pt;mso-wrap-distance-top:0;mso-wrap-distance-right:9pt;mso-wrap-distance-bottom:0;mso-position-horizontal:absolute;mso-position-horizontal-relative:text;mso-position-vertical:absolute;mso-position-vertical-relative:text;mso-width-percent:0;mso-width-relative:margin;v-text-anchor:top" o:gfxdata="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" fillcolor="white [3201]" stroked="f" strokeweight=".5pt">
+              <v:shape w14:anchorId="602E7E7E" id="Text Box 233" o:spid="_x0000_s1029" type="#_x0000_t202" style="position:absolute;left:0;text-align:left;margin-left:310.9pt;margin-top:22.9pt;width:29.05pt;height:27.9pt;rotation:-90;z-index:251705344;visibility:visible;mso-wrap-style:square;mso-width-percent:0;mso-wrap-distance-left:9pt;mso-wrap-distance-top:0;mso-wrap-distance-right:9pt;mso-wrap-distance-bottom:0;mso-position-horizontal:absolute;mso-position-horizontal-relative:text;mso-position-vertical:absolute;mso-position-vertical-relative:text;mso-width-percent:0;mso-width-relative:margin;v-text-anchor:top" o:gfxdata="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" fillcolor="white [3201]" stroked="f" strokeweight=".5pt">
                 <v:textbox>
                   <w:txbxContent>
                     <w:p>
@@ -4992,7 +5441,7 @@
         <mc:AlternateContent>
           <mc:Choice Requires="wps">
             <w:drawing>
-              <wp:anchor distT="0" distB="0" distL="114300" distR="114300" simplePos="0" relativeHeight="251705344" behindDoc="0" locked="0" layoutInCell="1" allowOverlap="1" wp14:anchorId="0BA68265" wp14:editId="263E9141">
+              <wp:anchor distT="0" distB="0" distL="114300" distR="114300" simplePos="0" relativeHeight="251703296" behindDoc="0" locked="0" layoutInCell="1" allowOverlap="1" wp14:anchorId="0BA68265" wp14:editId="394561EE">
                 <wp:simplePos x="0" y="0"/>
                 <wp:positionH relativeFrom="column">
                   <wp:posOffset>3245282</wp:posOffset>
@@ -5050,7 +5499,7 @@
           </mc:Choice>
           <mc:Fallback>
             <w:pict>
-              <v:shape w14:anchorId="0BA68265" id="Text Box 232" o:spid="_x0000_s1032" type="#_x0000_t202" style="position:absolute;left:0;text-align:left;margin-left:255.55pt;margin-top:22.6pt;width:29.05pt;height:27.9pt;rotation:-90;z-index:251705344;visibility:visible;mso-wrap-style:square;mso-width-percent:0;mso-wrap-distance-left:9pt;mso-wrap-distance-top:0;mso-wrap-distance-right:9pt;mso-wrap-distance-bottom:0;mso-position-horizontal:absolute;mso-position-horizontal-relative:text;mso-position-vertical:absolute;mso-position-vertical-relative:text;mso-width-percent:0;mso-width-relative:margin;v-text-anchor:top" o:gfxdata="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" fillcolor="white [3201]" stroked="f" strokeweight=".5pt">
+              <v:shape w14:anchorId="0BA68265" id="Text Box 232" o:spid="_x0000_s1030" type="#_x0000_t202" style="position:absolute;left:0;text-align:left;margin-left:255.55pt;margin-top:22.6pt;width:29.05pt;height:27.9pt;rotation:-90;z-index:251703296;visibility:visible;mso-wrap-style:square;mso-width-percent:0;mso-wrap-distance-left:9pt;mso-wrap-distance-top:0;mso-wrap-distance-right:9pt;mso-wrap-distance-bottom:0;mso-position-horizontal:absolute;mso-position-horizontal-relative:text;mso-position-vertical:absolute;mso-position-vertical-relative:text;mso-width-percent:0;mso-width-relative:margin;v-text-anchor:top" o:gfxdata="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" fillcolor="white [3201]" stroked="f" strokeweight=".5pt">
                 <v:textbox>
                   <w:txbxContent>
                     <w:p>
@@ -5074,7 +5523,7 @@
         <mc:AlternateContent>
           <mc:Choice Requires="wps">
             <w:drawing>
-              <wp:anchor distT="0" distB="0" distL="114300" distR="114300" simplePos="0" relativeHeight="251698176" behindDoc="0" locked="0" layoutInCell="1" allowOverlap="1" wp14:anchorId="2493DF92" wp14:editId="339590FF">
+              <wp:anchor distT="0" distB="0" distL="114300" distR="114300" simplePos="0" relativeHeight="251696128" behindDoc="0" locked="0" layoutInCell="1" allowOverlap="1" wp14:anchorId="2493DF92" wp14:editId="35CAC379">
                 <wp:simplePos x="0" y="0"/>
                 <wp:positionH relativeFrom="column">
                   <wp:posOffset>4378115</wp:posOffset>
@@ -5135,7 +5584,7 @@
           </mc:Choice>
           <mc:Fallback>
             <w:pict>
-              <v:shape w14:anchorId="2493DF92" id="Text Box 226" o:spid="_x0000_s1033" type="#_x0000_t202" style="position:absolute;left:0;text-align:left;margin-left:344.75pt;margin-top:16pt;width:56.3pt;height:19.1pt;z-index:251698176;visibility:visible;mso-wrap-style:square;mso-width-percent:0;mso-height-percent:0;mso-wrap-distance-left:9pt;mso-wrap-distance-top:0;mso-wrap-distance-right:9pt;mso-wrap-distance-bottom:0;mso-position-horizontal:absolute;mso-position-horizontal-relative:text;mso-position-vertical:absolute;mso-position-vertical-relative:text;mso-width-percent:0;mso-height-percent:0;mso-width-relative:margin;mso-height-relative:margin;v-text-anchor:top" o:gfxdata="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" fillcolor="white [3201]" stroked="f" strokeweight=".5pt">
+              <v:shape w14:anchorId="2493DF92" id="Text Box 226" o:spid="_x0000_s1031" type="#_x0000_t202" style="position:absolute;left:0;text-align:left;margin-left:344.75pt;margin-top:16pt;width:56.3pt;height:19.1pt;z-index:251696128;visibility:visible;mso-wrap-style:square;mso-width-percent:0;mso-height-percent:0;mso-wrap-distance-left:9pt;mso-wrap-distance-top:0;mso-wrap-distance-right:9pt;mso-wrap-distance-bottom:0;mso-position-horizontal:absolute;mso-position-horizontal-relative:text;mso-position-vertical:absolute;mso-position-vertical-relative:text;mso-width-percent:0;mso-height-percent:0;mso-width-relative:margin;mso-height-relative:margin;v-text-anchor:top" o:gfxdata="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" fillcolor="white [3201]" stroked="f" strokeweight=".5pt">
                 <v:textbox>
                   <w:txbxContent>
                     <w:p>
@@ -5159,7 +5608,7 @@
         <mc:AlternateContent>
           <mc:Choice Requires="wps">
             <w:drawing>
-              <wp:anchor distT="0" distB="0" distL="114300" distR="114300" simplePos="0" relativeHeight="251696128" behindDoc="0" locked="0" layoutInCell="1" allowOverlap="1" wp14:anchorId="5993EDB7" wp14:editId="4D809901">
+              <wp:anchor distT="0" distB="0" distL="114300" distR="114300" simplePos="0" relativeHeight="251694080" behindDoc="0" locked="0" layoutInCell="1" allowOverlap="1" wp14:anchorId="5993EDB7" wp14:editId="3EB9D4E5">
                 <wp:simplePos x="0" y="0"/>
                 <wp:positionH relativeFrom="column">
                   <wp:posOffset>4365015</wp:posOffset>
@@ -5229,7 +5678,7 @@
           </mc:Choice>
           <mc:Fallback>
             <w:pict>
-              <v:shapetype w14:anchorId="6B7C178E" id="_x0000_t69" coordsize="21600,21600" o:spt="69" adj="4320,5400" path="m,10800l@0,21600@0@3@2@3@2,21600,21600,10800@2,0@2@1@0@1@0,xe">
+              <v:shapetype w14:anchorId="59E03127" id="_x0000_t69" coordsize="21600,21600" o:spt="69" adj="4320,5400" path="m,10800l@0,21600@0@3@2@3@2,21600,21600,10800@2,0@2@1@0@1@0,xe">
                 <v:stroke joinstyle="miter"/>
                 <v:formulas>
                   <v:f eqn="val #0"/>
@@ -5245,7 +5694,7 @@
                   <v:h position="#0,#1" xrange="0,10800" yrange="0,10800"/>
                 </v:handles>
               </v:shapetype>
-              <v:shape id="Arrow: Left-Right 225" o:spid="_x0000_s1026" type="#_x0000_t69" style="position:absolute;margin-left:343.7pt;margin-top:38.1pt;width:58.05pt;height:11.9pt;z-index:251696128;visibility:visible;mso-wrap-style:square;mso-height-percent:0;mso-wrap-distance-left:9pt;mso-wrap-distance-top:0;mso-wrap-distance-right:9pt;mso-wrap-distance-bottom:0;mso-position-horizontal:absolute;mso-position-horizontal-relative:text;mso-position-vertical:absolute;mso-position-vertical-relative:text;mso-height-percent:0;mso-height-relative:margin;v-text-anchor:middle" o:gfxdata="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" adj="5892,5523" fillcolor="black [3213]" strokecolor="black [3213]" strokeweight="1pt"/>
+              <v:shape id="Arrow: Left-Right 225" o:spid="_x0000_s1026" type="#_x0000_t69" style="position:absolute;margin-left:343.7pt;margin-top:38.1pt;width:58.05pt;height:11.9pt;z-index:251694080;visibility:visible;mso-wrap-style:square;mso-height-percent:0;mso-wrap-distance-left:9pt;mso-wrap-distance-top:0;mso-wrap-distance-right:9pt;mso-wrap-distance-bottom:0;mso-position-horizontal:absolute;mso-position-horizontal-relative:text;mso-position-vertical:absolute;mso-position-vertical-relative:text;mso-height-percent:0;mso-height-relative:margin;v-text-anchor:middle" o:gfxdata="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" adj="5892,5523" fillcolor="black [3213]" strokecolor="black [3213]" strokeweight="1pt"/>
             </w:pict>
           </mc:Fallback>
         </mc:AlternateContent>
@@ -5259,7 +5708,7 @@
         <mc:AlternateContent>
           <mc:Choice Requires="wps">
             <w:drawing>
-              <wp:anchor distT="0" distB="0" distL="114300" distR="114300" simplePos="0" relativeHeight="251691008" behindDoc="0" locked="0" layoutInCell="1" allowOverlap="1" wp14:anchorId="30BD2F50" wp14:editId="0FBFA625">
+              <wp:anchor distT="0" distB="0" distL="114300" distR="114300" simplePos="0" relativeHeight="251688960" behindDoc="0" locked="0" layoutInCell="1" allowOverlap="1" wp14:anchorId="30BD2F50" wp14:editId="7A292A28">
                 <wp:simplePos x="0" y="0"/>
                 <wp:positionH relativeFrom="column">
                   <wp:posOffset>3155315</wp:posOffset>
@@ -5338,7 +5787,7 @@
           </mc:Choice>
           <mc:Fallback>
             <w:pict>
-              <v:rect w14:anchorId="30BD2F50" id="Rectangle 220" o:spid="_x0000_s1034" style="position:absolute;left:0;text-align:left;margin-left:248.45pt;margin-top:20.35pt;width:95.3pt;height:66.7pt;z-index:251691008;visibility:visible;mso-wrap-style:square;mso-width-percent:0;mso-height-percent:0;mso-wrap-distance-left:9pt;mso-wrap-distance-top:0;mso-wrap-distance-right:9pt;mso-wrap-distance-bottom:0;mso-position-horizontal:absolute;mso-position-horizontal-relative:text;mso-position-vertical:absolute;mso-position-vertical-relative:text;mso-width-percent:0;mso-height-percent:0;mso-width-relative:margin;mso-height-relative:margin;v-text-anchor:middle" o:gfxdata="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" filled="f" strokecolor="black [3213]" strokeweight="1pt">
+              <v:rect w14:anchorId="30BD2F50" id="Rectangle 220" o:spid="_x0000_s1032" style="position:absolute;left:0;text-align:left;margin-left:248.45pt;margin-top:20.35pt;width:95.3pt;height:66.7pt;z-index:251688960;visibility:visible;mso-wrap-style:square;mso-width-percent:0;mso-height-percent:0;mso-wrap-distance-left:9pt;mso-wrap-distance-top:0;mso-wrap-distance-right:9pt;mso-wrap-distance-bottom:0;mso-position-horizontal:absolute;mso-position-horizontal-relative:text;mso-position-vertical:absolute;mso-position-vertical-relative:text;mso-width-percent:0;mso-height-percent:0;mso-width-relative:margin;mso-height-relative:margin;v-text-anchor:middle" o:gfxdata="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" filled="f" strokecolor="black [3213]" strokeweight="1pt">
                 <v:textbox>
                   <w:txbxContent>
                     <w:p>
@@ -5618,17 +6067,17 @@
         <mc:AlternateContent>
           <mc:Choice Requires="wps">
             <w:drawing>
-              <wp:anchor distT="0" distB="0" distL="114300" distR="114300" simplePos="0" relativeHeight="251710464" behindDoc="0" locked="0" layoutInCell="1" allowOverlap="1" wp14:anchorId="3B08C581" wp14:editId="4235DA08">
+              <wp:anchor distT="0" distB="0" distL="114300" distR="114300" simplePos="0" relativeHeight="251708416" behindDoc="0" locked="0" layoutInCell="1" allowOverlap="1" wp14:anchorId="3B08C581" wp14:editId="18433FFD">
                 <wp:simplePos x="0" y="0"/>
                 <wp:positionH relativeFrom="margin">
                   <wp:posOffset>38100</wp:posOffset>
                 </wp:positionH>
                 <wp:positionV relativeFrom="paragraph">
-                  <wp:posOffset>751205</wp:posOffset>
+                  <wp:posOffset>727710</wp:posOffset>
                 </wp:positionV>
                 <wp:extent cx="5686425" cy="7334250"/>
                 <wp:effectExtent l="0" t="0" r="28575" b="19050"/>
-                <wp:wrapNone/>
+                <wp:wrapTopAndBottom/>
                 <wp:docPr id="235" name="Text Box 235"/>
                 <wp:cNvGraphicFramePr/>
                 <a:graphic xmlns:a="http://schemas.openxmlformats.org/drawingml/2006/main">
@@ -5710,12 +6159,6 @@
                                 <w:color w:val="833C0B" w:themeColor="accent2" w:themeShade="80"/>
                               </w:rPr>
                               <w:br/>
-                            </w:r>
-                            <w:r>
-                              <w:rPr>
-                                <w:rFonts w:ascii="Consolas" w:hAnsi="Consolas"/>
-                                <w:color w:val="833C0B" w:themeColor="accent2" w:themeShade="80"/>
-                              </w:rPr>
                               <w:t>#include &lt;</w:t>
                             </w:r>
                             <w:proofErr w:type="spellStart"/>
@@ -5824,14 +6267,7 @@
                                 <w:rFonts w:ascii="Consolas" w:hAnsi="Consolas"/>
                                 <w:color w:val="538135" w:themeColor="accent6" w:themeShade="BF"/>
                               </w:rPr>
-                              <w:t xml:space="preserve"> board</w:t>
-                            </w:r>
-                            <w:r>
-                              <w:rPr>
-                                <w:rFonts w:ascii="Consolas" w:hAnsi="Consolas"/>
-                                <w:color w:val="538135" w:themeColor="accent6" w:themeShade="BF"/>
-                              </w:rPr>
-                              <w:t xml:space="preserve"> MS5803 object</w:t>
+                              <w:t xml:space="preserve"> board MS5803 object</w:t>
                             </w:r>
                           </w:p>
                           <w:p>
@@ -6345,13 +6781,7 @@
                                 <w:rFonts w:ascii="Consolas" w:hAnsi="Consolas"/>
                               </w:rPr>
                               <w:br/>
-                              <w:t xml:space="preserve">    </w:t>
-                            </w:r>
-                            <w:r>
-                              <w:rPr>
-                                <w:rFonts w:ascii="Consolas" w:hAnsi="Consolas"/>
-                              </w:rPr>
-                              <w:t>Probe</w:t>
+                              <w:t xml:space="preserve">    Probe</w:t>
                             </w:r>
                             <w:r>
                               <w:rPr>
@@ -6364,6 +6794,31 @@
                                 <w:rFonts w:ascii="Consolas" w:hAnsi="Consolas"/>
                               </w:rPr>
                               <w:t>.reset();</w:t>
+                            </w:r>
+                            <w:r>
+                              <w:rPr>
+                                <w:rFonts w:ascii="Consolas" w:hAnsi="Consolas"/>
+                              </w:rPr>
+                              <w:br/>
+                              <w:t xml:space="preserve">    Probe</w:t>
+                            </w:r>
+                            <w:r>
+                              <w:rPr>
+                                <w:rFonts w:ascii="Consolas" w:hAnsi="Consolas"/>
+                              </w:rPr>
+                              <w:t>MS5803</w:t>
+                            </w:r>
+                            <w:r>
+                              <w:rPr>
+                                <w:rFonts w:ascii="Consolas" w:hAnsi="Consolas"/>
+                              </w:rPr>
+                              <w:t>.begin();</w:t>
+                            </w:r>
+                            <w:r>
+                              <w:rPr>
+                                <w:rFonts w:ascii="Consolas" w:hAnsi="Consolas"/>
+                              </w:rPr>
+                              <w:t xml:space="preserve"> //initialise MS5803</w:t>
                             </w:r>
                             <w:r>
                               <w:rPr>
@@ -6375,6 +6830,21 @@
                             <w:r>
                               <w:rPr>
                                 <w:rFonts w:ascii="Consolas" w:hAnsi="Consolas"/>
+                                <w:b/>
+                                <w:color w:val="0070C0"/>
+                              </w:rPr>
+                              <w:t>return</w:t>
+                            </w:r>
+                            <w:r>
+                              <w:rPr>
+                                <w:rFonts w:ascii="Consolas" w:hAnsi="Consolas"/>
+                                <w:color w:val="0070C0"/>
+                              </w:rPr>
+                              <w:t xml:space="preserve"> </w:t>
+                            </w:r>
+                            <w:r>
+                              <w:rPr>
+                                <w:rFonts w:ascii="Consolas" w:hAnsi="Consolas"/>
                               </w:rPr>
                               <w:t>Probe</w:t>
                             </w:r>
@@ -6388,13 +6858,66 @@
                               <w:rPr>
                                 <w:rFonts w:ascii="Consolas" w:hAnsi="Consolas"/>
                               </w:rPr>
-                              <w:t>.begin();</w:t>
-                            </w:r>
-                            <w:r>
-                              <w:rPr>
-                                <w:rFonts w:ascii="Consolas" w:hAnsi="Consolas"/>
-                              </w:rPr>
-                              <w:t xml:space="preserve"> //initialise MS5803</w:t>
+                              <w:t>.getPressure(ADC_4096);</w:t>
+                            </w:r>
+                            <w:r>
+                              <w:rPr>
+                                <w:rFonts w:ascii="Consolas" w:hAnsi="Consolas"/>
+                                <w:color w:val="538135" w:themeColor="accent6" w:themeShade="BF"/>
+                              </w:rPr>
+                              <w:t>//get and return pressure</w:t>
+                            </w:r>
+                            <w:r>
+                              <w:rPr>
+                                <w:rFonts w:ascii="Consolas" w:hAnsi="Consolas"/>
+                              </w:rPr>
+                              <w:br/>
+                            </w:r>
+                            <w:r>
+                              <w:rPr>
+                                <w:rFonts w:ascii="Consolas" w:hAnsi="Consolas"/>
+                              </w:rPr>
+                              <w:t>}</w:t>
+                            </w:r>
+                            <w:r>
+                              <w:rPr>
+                                <w:rFonts w:ascii="Consolas" w:hAnsi="Consolas"/>
+                              </w:rPr>
+                              <w:br/>
+                            </w:r>
+                            <w:r>
+                              <w:rPr>
+                                <w:rFonts w:ascii="Consolas" w:hAnsi="Consolas"/>
+                                <w:color w:val="538135" w:themeColor="accent6" w:themeShade="BF"/>
+                              </w:rPr>
+                              <w:t>//function to read air pressure from BoSL board</w:t>
+                            </w:r>
+                            <w:r>
+                              <w:rPr>
+                                <w:rFonts w:ascii="Consolas" w:hAnsi="Consolas"/>
+                              </w:rPr>
+                              <w:br/>
+                            </w:r>
+                            <w:r>
+                              <w:rPr>
+                                <w:rFonts w:ascii="Consolas" w:hAnsi="Consolas"/>
+                                <w:color w:val="7030A0"/>
+                              </w:rPr>
+                              <w:t xml:space="preserve">float </w:t>
+                            </w:r>
+                            <w:proofErr w:type="spellStart"/>
+                            <w:r>
+                              <w:rPr>
+                                <w:rFonts w:ascii="Consolas" w:hAnsi="Consolas"/>
+                              </w:rPr>
+                              <w:t>readAirPressure</w:t>
+                            </w:r>
+                            <w:proofErr w:type="spellEnd"/>
+                            <w:r>
+                              <w:rPr>
+                                <w:rFonts w:ascii="Consolas" w:hAnsi="Consolas"/>
+                              </w:rPr>
+                              <w:t>(){</w:t>
                             </w:r>
                             <w:r>
                               <w:rPr>
@@ -6406,6 +6929,57 @@
                             <w:r>
                               <w:rPr>
                                 <w:rFonts w:ascii="Consolas" w:hAnsi="Consolas"/>
+                              </w:rPr>
+                              <w:t>AirMS5803</w:t>
+                            </w:r>
+                            <w:r>
+                              <w:rPr>
+                                <w:rFonts w:ascii="Consolas" w:hAnsi="Consolas"/>
+                              </w:rPr>
+                              <w:t>.reset();</w:t>
+                            </w:r>
+                            <w:r>
+                              <w:rPr>
+                                <w:rFonts w:ascii="Consolas" w:hAnsi="Consolas"/>
+                              </w:rPr>
+                              <w:br/>
+                              <w:t xml:space="preserve">    </w:t>
+                            </w:r>
+                            <w:r>
+                              <w:rPr>
+                                <w:rFonts w:ascii="Consolas" w:hAnsi="Consolas"/>
+                              </w:rPr>
+                              <w:t>AirMS5803</w:t>
+                            </w:r>
+                            <w:r>
+                              <w:rPr>
+                                <w:rFonts w:ascii="Consolas" w:hAnsi="Consolas"/>
+                              </w:rPr>
+                              <w:t>.begin();</w:t>
+                            </w:r>
+                            <w:r>
+                              <w:rPr>
+                                <w:rFonts w:ascii="Consolas" w:hAnsi="Consolas"/>
+                              </w:rPr>
+                              <w:t xml:space="preserve"> </w:t>
+                            </w:r>
+                            <w:r>
+                              <w:rPr>
+                                <w:rFonts w:ascii="Consolas" w:hAnsi="Consolas"/>
+                                <w:color w:val="538135" w:themeColor="accent6" w:themeShade="BF"/>
+                              </w:rPr>
+                              <w:t>//initialise MS5803</w:t>
+                            </w:r>
+                            <w:r>
+                              <w:rPr>
+                                <w:rFonts w:ascii="Consolas" w:hAnsi="Consolas"/>
+                              </w:rPr>
+                              <w:br/>
+                              <w:t xml:space="preserve">    </w:t>
+                            </w:r>
+                            <w:r>
+                              <w:rPr>
+                                <w:rFonts w:ascii="Consolas" w:hAnsi="Consolas"/>
                                 <w:b/>
                                 <w:color w:val="0070C0"/>
                               </w:rPr>
@@ -6422,13 +6996,7 @@
                               <w:rPr>
                                 <w:rFonts w:ascii="Consolas" w:hAnsi="Consolas"/>
                               </w:rPr>
-                              <w:t>Probe</w:t>
-                            </w:r>
-                            <w:r>
-                              <w:rPr>
-                                <w:rFonts w:ascii="Consolas" w:hAnsi="Consolas"/>
-                              </w:rPr>
-                              <w:t>MS5803</w:t>
+                              <w:t>AirMS5803</w:t>
                             </w:r>
                             <w:r>
                               <w:rPr>
@@ -6439,20 +7007,21 @@
                             <w:r>
                               <w:rPr>
                                 <w:rFonts w:ascii="Consolas" w:hAnsi="Consolas"/>
+                              </w:rPr>
+                              <w:t>/</w:t>
+                            </w:r>
+                            <w:r>
+                              <w:rPr>
+                                <w:rFonts w:ascii="Consolas" w:hAnsi="Consolas"/>
                                 <w:color w:val="538135" w:themeColor="accent6" w:themeShade="BF"/>
                               </w:rPr>
-                              <w:t>//get and return pressure</w:t>
+                              <w:t>/get and return pressure</w:t>
                             </w:r>
                             <w:r>
                               <w:rPr>
                                 <w:rFonts w:ascii="Consolas" w:hAnsi="Consolas"/>
                               </w:rPr>
                               <w:br/>
-                            </w:r>
-                            <w:r>
-                              <w:rPr>
-                                <w:rFonts w:ascii="Consolas" w:hAnsi="Consolas"/>
-                              </w:rPr>
                               <w:t>}</w:t>
                             </w:r>
                             <w:r>
@@ -6466,67 +7035,96 @@
                                 <w:rFonts w:ascii="Consolas" w:hAnsi="Consolas"/>
                                 <w:color w:val="538135" w:themeColor="accent6" w:themeShade="BF"/>
                               </w:rPr>
-                              <w:t xml:space="preserve">//function to read </w:t>
+                              <w:t>//function to read temperature from DS18B20</w:t>
+                            </w:r>
+                            <w:r>
+                              <w:rPr>
+                                <w:rFonts w:ascii="Consolas" w:hAnsi="Consolas"/>
+                              </w:rPr>
+                              <w:br/>
+                            </w:r>
+                            <w:r>
+                              <w:rPr>
+                                <w:rFonts w:ascii="Consolas" w:hAnsi="Consolas"/>
+                                <w:color w:val="7030A0"/>
+                              </w:rPr>
+                              <w:t xml:space="preserve">float </w:t>
+                            </w:r>
+                            <w:proofErr w:type="spellStart"/>
+                            <w:r>
+                              <w:rPr>
+                                <w:rFonts w:ascii="Consolas" w:hAnsi="Consolas"/>
+                              </w:rPr>
+                              <w:t>readTemprature</w:t>
+                            </w:r>
+                            <w:proofErr w:type="spellEnd"/>
+                            <w:r>
+                              <w:rPr>
+                                <w:rFonts w:ascii="Consolas" w:hAnsi="Consolas"/>
+                              </w:rPr>
+                              <w:t>(){</w:t>
+                            </w:r>
+                            <w:r>
+                              <w:rPr>
+                                <w:rFonts w:ascii="Consolas" w:hAnsi="Consolas"/>
+                              </w:rPr>
+                              <w:br/>
+                              <w:t xml:space="preserve">    Probe</w:t>
+                            </w:r>
+                            <w:r>
+                              <w:rPr>
+                                <w:rFonts w:ascii="Consolas" w:hAnsi="Consolas"/>
+                              </w:rPr>
+                              <w:t>DS18B20</w:t>
+                            </w:r>
+                            <w:r>
+                              <w:rPr>
+                                <w:rFonts w:ascii="Consolas" w:hAnsi="Consolas"/>
+                              </w:rPr>
+                              <w:t>.begin();</w:t>
+                            </w:r>
+                            <w:r>
+                              <w:rPr>
+                                <w:rFonts w:ascii="Consolas" w:hAnsi="Consolas"/>
+                              </w:rPr>
+                              <w:br/>
+                            </w:r>
+                            <w:r>
+                              <w:rPr>
+                                <w:rFonts w:ascii="Consolas" w:hAnsi="Consolas"/>
+                              </w:rPr>
+                              <w:t xml:space="preserve">  </w:t>
+                            </w:r>
+                            <w:r>
+                              <w:rPr>
+                                <w:rFonts w:ascii="Consolas" w:hAnsi="Consolas"/>
+                              </w:rPr>
+                              <w:t xml:space="preserve">  Probe</w:t>
+                            </w:r>
+                            <w:r>
+                              <w:rPr>
+                                <w:rFonts w:ascii="Consolas" w:hAnsi="Consolas"/>
+                              </w:rPr>
+                              <w:t>DS18B20</w:t>
+                            </w:r>
+                            <w:r>
+                              <w:rPr>
+                                <w:rFonts w:ascii="Consolas" w:hAnsi="Consolas"/>
+                              </w:rPr>
+                              <w:t>.requestTemperatures</w:t>
+                            </w:r>
+                            <w:r>
+                              <w:rPr>
+                                <w:rFonts w:ascii="Consolas" w:hAnsi="Consolas"/>
+                              </w:rPr>
+                              <w:t>();</w:t>
                             </w:r>
                             <w:r>
                               <w:rPr>
                                 <w:rFonts w:ascii="Consolas" w:hAnsi="Consolas"/>
                                 <w:color w:val="538135" w:themeColor="accent6" w:themeShade="BF"/>
                               </w:rPr>
-                              <w:t xml:space="preserve">air </w:t>
-                            </w:r>
-                            <w:r>
-                              <w:rPr>
-                                <w:rFonts w:ascii="Consolas" w:hAnsi="Consolas"/>
-                                <w:color w:val="538135" w:themeColor="accent6" w:themeShade="BF"/>
-                              </w:rPr>
-                              <w:t xml:space="preserve">pressure from </w:t>
-                            </w:r>
-                            <w:r>
-                              <w:rPr>
-                                <w:rFonts w:ascii="Consolas" w:hAnsi="Consolas"/>
-                                <w:color w:val="538135" w:themeColor="accent6" w:themeShade="BF"/>
-                              </w:rPr>
-                              <w:t>BoSL board</w:t>
-                            </w:r>
-                            <w:r>
-                              <w:rPr>
-                                <w:rFonts w:ascii="Consolas" w:hAnsi="Consolas"/>
-                              </w:rPr>
-                              <w:br/>
-                            </w:r>
-                            <w:r>
-                              <w:rPr>
-                                <w:rFonts w:ascii="Consolas" w:hAnsi="Consolas"/>
-                                <w:color w:val="7030A0"/>
-                              </w:rPr>
-                              <w:t xml:space="preserve">float </w:t>
-                            </w:r>
-                            <w:proofErr w:type="spellStart"/>
-                            <w:r>
-                              <w:rPr>
-                                <w:rFonts w:ascii="Consolas" w:hAnsi="Consolas"/>
-                              </w:rPr>
-                              <w:t>read</w:t>
-                            </w:r>
-                            <w:r>
-                              <w:rPr>
-                                <w:rFonts w:ascii="Consolas" w:hAnsi="Consolas"/>
-                              </w:rPr>
-                              <w:t>Air</w:t>
-                            </w:r>
-                            <w:r>
-                              <w:rPr>
-                                <w:rFonts w:ascii="Consolas" w:hAnsi="Consolas"/>
-                              </w:rPr>
-                              <w:t>Pressure</w:t>
-                            </w:r>
-                            <w:proofErr w:type="spellEnd"/>
-                            <w:r>
-                              <w:rPr>
-                                <w:rFonts w:ascii="Consolas" w:hAnsi="Consolas"/>
-                              </w:rPr>
-                              <w:t>(){</w:t>
+                              <w:t>// initialise DS18B20</w:t>
                             </w:r>
                             <w:r>
                               <w:rPr>
@@ -6538,57 +7136,6 @@
                             <w:r>
                               <w:rPr>
                                 <w:rFonts w:ascii="Consolas" w:hAnsi="Consolas"/>
-                              </w:rPr>
-                              <w:t>AirMS5803</w:t>
-                            </w:r>
-                            <w:r>
-                              <w:rPr>
-                                <w:rFonts w:ascii="Consolas" w:hAnsi="Consolas"/>
-                              </w:rPr>
-                              <w:t>.reset();</w:t>
-                            </w:r>
-                            <w:r>
-                              <w:rPr>
-                                <w:rFonts w:ascii="Consolas" w:hAnsi="Consolas"/>
-                              </w:rPr>
-                              <w:br/>
-                              <w:t xml:space="preserve">    </w:t>
-                            </w:r>
-                            <w:r>
-                              <w:rPr>
-                                <w:rFonts w:ascii="Consolas" w:hAnsi="Consolas"/>
-                              </w:rPr>
-                              <w:t>AirMS5803</w:t>
-                            </w:r>
-                            <w:r>
-                              <w:rPr>
-                                <w:rFonts w:ascii="Consolas" w:hAnsi="Consolas"/>
-                              </w:rPr>
-                              <w:t>.begin();</w:t>
-                            </w:r>
-                            <w:r>
-                              <w:rPr>
-                                <w:rFonts w:ascii="Consolas" w:hAnsi="Consolas"/>
-                              </w:rPr>
-                              <w:t xml:space="preserve"> </w:t>
-                            </w:r>
-                            <w:r>
-                              <w:rPr>
-                                <w:rFonts w:ascii="Consolas" w:hAnsi="Consolas"/>
-                                <w:color w:val="538135" w:themeColor="accent6" w:themeShade="BF"/>
-                              </w:rPr>
-                              <w:t>//initialise MS5803</w:t>
-                            </w:r>
-                            <w:r>
-                              <w:rPr>
-                                <w:rFonts w:ascii="Consolas" w:hAnsi="Consolas"/>
-                              </w:rPr>
-                              <w:br/>
-                              <w:t xml:space="preserve">    </w:t>
-                            </w:r>
-                            <w:r>
-                              <w:rPr>
-                                <w:rFonts w:ascii="Consolas" w:hAnsi="Consolas"/>
                                 <w:b/>
                                 <w:color w:val="0070C0"/>
                               </w:rPr>
@@ -6605,26 +7152,26 @@
                               <w:rPr>
                                 <w:rFonts w:ascii="Consolas" w:hAnsi="Consolas"/>
                               </w:rPr>
-                              <w:t>AirMS5803</w:t>
-                            </w:r>
-                            <w:r>
-                              <w:rPr>
-                                <w:rFonts w:ascii="Consolas" w:hAnsi="Consolas"/>
-                              </w:rPr>
-                              <w:t>.getPressure(ADC_4096);</w:t>
-                            </w:r>
-                            <w:r>
-                              <w:rPr>
-                                <w:rFonts w:ascii="Consolas" w:hAnsi="Consolas"/>
-                              </w:rPr>
-                              <w:t>/</w:t>
+                              <w:t>Probe</w:t>
+                            </w:r>
+                            <w:r>
+                              <w:rPr>
+                                <w:rFonts w:ascii="Consolas" w:hAnsi="Consolas"/>
+                              </w:rPr>
+                              <w:t>DS18B20</w:t>
+                            </w:r>
+                            <w:r>
+                              <w:rPr>
+                                <w:rFonts w:ascii="Consolas" w:hAnsi="Consolas"/>
+                              </w:rPr>
+                              <w:t>.getTempCByIndex(0);</w:t>
                             </w:r>
                             <w:r>
                               <w:rPr>
                                 <w:rFonts w:ascii="Consolas" w:hAnsi="Consolas"/>
                                 <w:color w:val="538135" w:themeColor="accent6" w:themeShade="BF"/>
                               </w:rPr>
-                              <w:t>/get and return pressure</w:t>
+                              <w:t>//get and return temperature</w:t>
                             </w:r>
                             <w:r>
                               <w:rPr>
@@ -6633,199 +7180,55 @@
                               <w:br/>
                               <w:t>}</w:t>
                             </w:r>
-                            <w:r>
-                              <w:rPr>
-                                <w:rFonts w:ascii="Consolas" w:hAnsi="Consolas"/>
-                              </w:rPr>
-                              <w:br/>
-                            </w:r>
-                            <w:r>
-                              <w:rPr>
-                                <w:rFonts w:ascii="Consolas" w:hAnsi="Consolas"/>
-                                <w:color w:val="538135" w:themeColor="accent6" w:themeShade="BF"/>
-                              </w:rPr>
-                              <w:t xml:space="preserve">//function to </w:t>
-                            </w:r>
-                            <w:r>
-                              <w:rPr>
-                                <w:rFonts w:ascii="Consolas" w:hAnsi="Consolas"/>
-                                <w:color w:val="538135" w:themeColor="accent6" w:themeShade="BF"/>
-                              </w:rPr>
-                              <w:t>read temperature from DS18B20</w:t>
-                            </w:r>
-                            <w:r>
-                              <w:rPr>
-                                <w:rFonts w:ascii="Consolas" w:hAnsi="Consolas"/>
-                              </w:rPr>
-                              <w:br/>
-                            </w:r>
-                            <w:r>
-                              <w:rPr>
-                                <w:rFonts w:ascii="Consolas" w:hAnsi="Consolas"/>
-                                <w:color w:val="7030A0"/>
-                              </w:rPr>
-                              <w:t xml:space="preserve">float </w:t>
-                            </w:r>
-                            <w:proofErr w:type="spellStart"/>
-                            <w:r>
-                              <w:rPr>
-                                <w:rFonts w:ascii="Consolas" w:hAnsi="Consolas"/>
-                              </w:rPr>
-                              <w:t>read</w:t>
-                            </w:r>
-                            <w:r>
-                              <w:rPr>
-                                <w:rFonts w:ascii="Consolas" w:hAnsi="Consolas"/>
-                              </w:rPr>
-                              <w:t>Temprature</w:t>
-                            </w:r>
-                            <w:proofErr w:type="spellEnd"/>
-                            <w:r>
-                              <w:rPr>
-                                <w:rFonts w:ascii="Consolas" w:hAnsi="Consolas"/>
-                              </w:rPr>
-                              <w:t>(){</w:t>
-                            </w:r>
-                            <w:r>
-                              <w:rPr>
-                                <w:rFonts w:ascii="Consolas" w:hAnsi="Consolas"/>
-                              </w:rPr>
-                              <w:br/>
-                            </w:r>
-                            <w:r>
-                              <w:rPr>
-                                <w:rFonts w:ascii="Consolas" w:hAnsi="Consolas"/>
-                              </w:rPr>
-                              <w:t xml:space="preserve">    </w:t>
-                            </w:r>
-                            <w:r>
-                              <w:rPr>
-                                <w:rFonts w:ascii="Consolas" w:hAnsi="Consolas"/>
-                              </w:rPr>
-                              <w:t>Probe</w:t>
-                            </w:r>
-                            <w:r>
-                              <w:rPr>
-                                <w:rFonts w:ascii="Consolas" w:hAnsi="Consolas"/>
-                              </w:rPr>
-                              <w:t>DS18B20</w:t>
-                            </w:r>
-                            <w:r>
-                              <w:rPr>
-                                <w:rFonts w:ascii="Consolas" w:hAnsi="Consolas"/>
-                              </w:rPr>
-                              <w:t>.begin();</w:t>
-                            </w:r>
-                            <w:r>
-                              <w:rPr>
-                                <w:rFonts w:ascii="Consolas" w:hAnsi="Consolas"/>
-                              </w:rPr>
-                              <w:br/>
-                            </w:r>
-                            <w:r>
-                              <w:rPr>
-                                <w:rFonts w:ascii="Consolas" w:hAnsi="Consolas"/>
-                              </w:rPr>
-                              <w:t xml:space="preserve">  </w:t>
-                            </w:r>
-                            <w:r>
-                              <w:rPr>
-                                <w:rFonts w:ascii="Consolas" w:hAnsi="Consolas"/>
-                              </w:rPr>
-                              <w:t xml:space="preserve">  </w:t>
-                            </w:r>
-                            <w:r>
-                              <w:rPr>
-                                <w:rFonts w:ascii="Consolas" w:hAnsi="Consolas"/>
-                              </w:rPr>
-                              <w:t>Probe</w:t>
-                            </w:r>
-                            <w:r>
-                              <w:rPr>
-                                <w:rFonts w:ascii="Consolas" w:hAnsi="Consolas"/>
-                              </w:rPr>
-                              <w:t>DS18B20</w:t>
-                            </w:r>
-                            <w:r>
-                              <w:rPr>
-                                <w:rFonts w:ascii="Consolas" w:hAnsi="Consolas"/>
-                              </w:rPr>
-                              <w:t>.requestTemperatures</w:t>
-                            </w:r>
-                            <w:r>
-                              <w:rPr>
-                                <w:rFonts w:ascii="Consolas" w:hAnsi="Consolas"/>
-                              </w:rPr>
-                              <w:t>();</w:t>
-                            </w:r>
-                            <w:r>
-                              <w:rPr>
-                                <w:rFonts w:ascii="Consolas" w:hAnsi="Consolas"/>
-                                <w:color w:val="538135" w:themeColor="accent6" w:themeShade="BF"/>
-                              </w:rPr>
-                              <w:t>// initialise DS18B20</w:t>
-                            </w:r>
-                            <w:r>
-                              <w:rPr>
-                                <w:rFonts w:ascii="Consolas" w:hAnsi="Consolas"/>
-                              </w:rPr>
-                              <w:br/>
-                              <w:t xml:space="preserve">    </w:t>
-                            </w:r>
-                            <w:r>
-                              <w:rPr>
-                                <w:rFonts w:ascii="Consolas" w:hAnsi="Consolas"/>
-                                <w:b/>
-                                <w:color w:val="0070C0"/>
-                              </w:rPr>
-                              <w:t>return</w:t>
-                            </w:r>
-                            <w:r>
-                              <w:rPr>
-                                <w:rFonts w:ascii="Consolas" w:hAnsi="Consolas"/>
-                                <w:color w:val="0070C0"/>
-                              </w:rPr>
-                              <w:t xml:space="preserve"> </w:t>
-                            </w:r>
-                            <w:r>
-                              <w:rPr>
-                                <w:rFonts w:ascii="Consolas" w:hAnsi="Consolas"/>
-                              </w:rPr>
-                              <w:t>Probe</w:t>
-                            </w:r>
-                            <w:r>
-                              <w:rPr>
-                                <w:rFonts w:ascii="Consolas" w:hAnsi="Consolas"/>
-                              </w:rPr>
-                              <w:t>DS18B20</w:t>
-                            </w:r>
-                            <w:r>
-                              <w:rPr>
-                                <w:rFonts w:ascii="Consolas" w:hAnsi="Consolas"/>
-                              </w:rPr>
-                              <w:t>.getTempCByIndex(0);</w:t>
-                            </w:r>
-                            <w:r>
-                              <w:rPr>
-                                <w:rFonts w:ascii="Consolas" w:hAnsi="Consolas"/>
-                                <w:color w:val="538135" w:themeColor="accent6" w:themeShade="BF"/>
-                              </w:rPr>
-                              <w:t xml:space="preserve">//get and return </w:t>
-                            </w:r>
-                            <w:r>
-                              <w:rPr>
-                                <w:rFonts w:ascii="Consolas" w:hAnsi="Consolas"/>
-                                <w:color w:val="538135" w:themeColor="accent6" w:themeShade="BF"/>
-                              </w:rPr>
-                              <w:t>temperature</w:t>
-                            </w:r>
-                            <w:r>
-                              <w:rPr>
-                                <w:rFonts w:ascii="Consolas" w:hAnsi="Consolas"/>
-                              </w:rPr>
-                              <w:br/>
-                              <w:t>}</w:t>
-                            </w:r>
+                          </w:p>
+                          <w:p>
+                            <w:pPr>
+                              <w:rPr>
+                                <w:rFonts w:ascii="Consolas" w:hAnsi="Consolas"/>
+                              </w:rPr>
+                            </w:pPr>
+                          </w:p>
+                          <w:p>
+                            <w:pPr>
+                              <w:rPr>
+                                <w:rFonts w:ascii="Consolas" w:hAnsi="Consolas"/>
+                              </w:rPr>
+                            </w:pPr>
+                          </w:p>
+                          <w:p>
+                            <w:pPr>
+                              <w:rPr>
+                                <w:rFonts w:ascii="Consolas" w:hAnsi="Consolas"/>
+                              </w:rPr>
+                            </w:pPr>
+                          </w:p>
+                          <w:p>
+                            <w:pPr>
+                              <w:rPr>
+                                <w:rFonts w:ascii="Consolas" w:hAnsi="Consolas"/>
+                              </w:rPr>
+                            </w:pPr>
+                          </w:p>
+                          <w:p>
+                            <w:pPr>
+                              <w:rPr>
+                                <w:rFonts w:ascii="Consolas" w:hAnsi="Consolas"/>
+                              </w:rPr>
+                            </w:pPr>
+                          </w:p>
+                          <w:p>
+                            <w:pPr>
+                              <w:rPr>
+                                <w:rFonts w:ascii="Consolas" w:hAnsi="Consolas"/>
+                              </w:rPr>
+                            </w:pPr>
+                          </w:p>
+                          <w:p>
+                            <w:pPr>
+                              <w:rPr>
+                                <w:rFonts w:ascii="Consolas" w:hAnsi="Consolas"/>
+                              </w:rPr>
+                            </w:pPr>
                           </w:p>
                         </w:txbxContent>
                       </wps:txbx>
@@ -6846,7 +7249,7 @@
           </mc:Choice>
           <mc:Fallback>
             <w:pict>
-              <v:shape w14:anchorId="3B08C581" id="Text Box 235" o:spid="_x0000_s1035" type="#_x0000_t202" style="position:absolute;left:0;text-align:left;margin-left:3pt;margin-top:59.15pt;width:447.75pt;height:577.5pt;z-index:251710464;visibility:visible;mso-wrap-style:square;mso-height-percent:0;mso-wrap-distance-left:9pt;mso-wrap-distance-top:0;mso-wrap-distance-right:9pt;mso-wrap-distance-bottom:0;mso-position-horizontal:absolute;mso-position-horizontal-relative:margin;mso-position-vertical:absolute;mso-position-vertical-relative:text;mso-height-percent:0;mso-height-relative:margin;v-text-anchor:top" o:gfxdata="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" fillcolor="#fffaeb" strokeweight=".5pt">
+              <v:shape w14:anchorId="3B08C581" id="Text Box 235" o:spid="_x0000_s1033" type="#_x0000_t202" style="position:absolute;left:0;text-align:left;margin-left:3pt;margin-top:57.3pt;width:447.75pt;height:577.5pt;z-index:251708416;visibility:visible;mso-wrap-style:square;mso-height-percent:0;mso-wrap-distance-left:9pt;mso-wrap-distance-top:0;mso-wrap-distance-right:9pt;mso-wrap-distance-bottom:0;mso-position-horizontal:absolute;mso-position-horizontal-relative:margin;mso-position-vertical:absolute;mso-position-vertical-relative:text;mso-height-percent:0;mso-height-relative:margin;v-text-anchor:top" o:gfxdata="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" fillcolor="#fffaeb" strokeweight=".5pt">
                 <v:textbox>
                   <w:txbxContent>
                     <w:p>
@@ -6905,12 +7308,6 @@
                           <w:color w:val="833C0B" w:themeColor="accent2" w:themeShade="80"/>
                         </w:rPr>
                         <w:br/>
-                      </w:r>
-                      <w:r>
-                        <w:rPr>
-                          <w:rFonts w:ascii="Consolas" w:hAnsi="Consolas"/>
-                          <w:color w:val="833C0B" w:themeColor="accent2" w:themeShade="80"/>
-                        </w:rPr>
                         <w:t>#include &lt;</w:t>
                       </w:r>
                       <w:proofErr w:type="spellStart"/>
@@ -7019,14 +7416,7 @@
                           <w:rFonts w:ascii="Consolas" w:hAnsi="Consolas"/>
                           <w:color w:val="538135" w:themeColor="accent6" w:themeShade="BF"/>
                         </w:rPr>
-                        <w:t xml:space="preserve"> board</w:t>
-                      </w:r>
-                      <w:r>
-                        <w:rPr>
-                          <w:rFonts w:ascii="Consolas" w:hAnsi="Consolas"/>
-                          <w:color w:val="538135" w:themeColor="accent6" w:themeShade="BF"/>
-                        </w:rPr>
-                        <w:t xml:space="preserve"> MS5803 object</w:t>
+                        <w:t xml:space="preserve"> board MS5803 object</w:t>
                       </w:r>
                     </w:p>
                     <w:p>
@@ -7540,13 +7930,7 @@
                           <w:rFonts w:ascii="Consolas" w:hAnsi="Consolas"/>
                         </w:rPr>
                         <w:br/>
-                        <w:t xml:space="preserve">    </w:t>
-                      </w:r>
-                      <w:r>
-                        <w:rPr>
-                          <w:rFonts w:ascii="Consolas" w:hAnsi="Consolas"/>
-                        </w:rPr>
-                        <w:t>Probe</w:t>
+                        <w:t xml:space="preserve">    Probe</w:t>
                       </w:r>
                       <w:r>
                         <w:rPr>
@@ -7559,6 +7943,31 @@
                           <w:rFonts w:ascii="Consolas" w:hAnsi="Consolas"/>
                         </w:rPr>
                         <w:t>.reset();</w:t>
+                      </w:r>
+                      <w:r>
+                        <w:rPr>
+                          <w:rFonts w:ascii="Consolas" w:hAnsi="Consolas"/>
+                        </w:rPr>
+                        <w:br/>
+                        <w:t xml:space="preserve">    Probe</w:t>
+                      </w:r>
+                      <w:r>
+                        <w:rPr>
+                          <w:rFonts w:ascii="Consolas" w:hAnsi="Consolas"/>
+                        </w:rPr>
+                        <w:t>MS5803</w:t>
+                      </w:r>
+                      <w:r>
+                        <w:rPr>
+                          <w:rFonts w:ascii="Consolas" w:hAnsi="Consolas"/>
+                        </w:rPr>
+                        <w:t>.begin();</w:t>
+                      </w:r>
+                      <w:r>
+                        <w:rPr>
+                          <w:rFonts w:ascii="Consolas" w:hAnsi="Consolas"/>
+                        </w:rPr>
+                        <w:t xml:space="preserve"> //initialise MS5803</w:t>
                       </w:r>
                       <w:r>
                         <w:rPr>
@@ -7570,6 +7979,21 @@
                       <w:r>
                         <w:rPr>
                           <w:rFonts w:ascii="Consolas" w:hAnsi="Consolas"/>
+                          <w:b/>
+                          <w:color w:val="0070C0"/>
+                        </w:rPr>
+                        <w:t>return</w:t>
+                      </w:r>
+                      <w:r>
+                        <w:rPr>
+                          <w:rFonts w:ascii="Consolas" w:hAnsi="Consolas"/>
+                          <w:color w:val="0070C0"/>
+                        </w:rPr>
+                        <w:t xml:space="preserve"> </w:t>
+                      </w:r>
+                      <w:r>
+                        <w:rPr>
+                          <w:rFonts w:ascii="Consolas" w:hAnsi="Consolas"/>
                         </w:rPr>
                         <w:t>Probe</w:t>
                       </w:r>
@@ -7583,13 +8007,66 @@
                         <w:rPr>
                           <w:rFonts w:ascii="Consolas" w:hAnsi="Consolas"/>
                         </w:rPr>
-                        <w:t>.begin();</w:t>
-                      </w:r>
-                      <w:r>
-                        <w:rPr>
-                          <w:rFonts w:ascii="Consolas" w:hAnsi="Consolas"/>
-                        </w:rPr>
-                        <w:t xml:space="preserve"> //initialise MS5803</w:t>
+                        <w:t>.getPressure(ADC_4096);</w:t>
+                      </w:r>
+                      <w:r>
+                        <w:rPr>
+                          <w:rFonts w:ascii="Consolas" w:hAnsi="Consolas"/>
+                          <w:color w:val="538135" w:themeColor="accent6" w:themeShade="BF"/>
+                        </w:rPr>
+                        <w:t>//get and return pressure</w:t>
+                      </w:r>
+                      <w:r>
+                        <w:rPr>
+                          <w:rFonts w:ascii="Consolas" w:hAnsi="Consolas"/>
+                        </w:rPr>
+                        <w:br/>
+                      </w:r>
+                      <w:r>
+                        <w:rPr>
+                          <w:rFonts w:ascii="Consolas" w:hAnsi="Consolas"/>
+                        </w:rPr>
+                        <w:t>}</w:t>
+                      </w:r>
+                      <w:r>
+                        <w:rPr>
+                          <w:rFonts w:ascii="Consolas" w:hAnsi="Consolas"/>
+                        </w:rPr>
+                        <w:br/>
+                      </w:r>
+                      <w:r>
+                        <w:rPr>
+                          <w:rFonts w:ascii="Consolas" w:hAnsi="Consolas"/>
+                          <w:color w:val="538135" w:themeColor="accent6" w:themeShade="BF"/>
+                        </w:rPr>
+                        <w:t>//function to read air pressure from BoSL board</w:t>
+                      </w:r>
+                      <w:r>
+                        <w:rPr>
+                          <w:rFonts w:ascii="Consolas" w:hAnsi="Consolas"/>
+                        </w:rPr>
+                        <w:br/>
+                      </w:r>
+                      <w:r>
+                        <w:rPr>
+                          <w:rFonts w:ascii="Consolas" w:hAnsi="Consolas"/>
+                          <w:color w:val="7030A0"/>
+                        </w:rPr>
+                        <w:t xml:space="preserve">float </w:t>
+                      </w:r>
+                      <w:proofErr w:type="spellStart"/>
+                      <w:r>
+                        <w:rPr>
+                          <w:rFonts w:ascii="Consolas" w:hAnsi="Consolas"/>
+                        </w:rPr>
+                        <w:t>readAirPressure</w:t>
+                      </w:r>
+                      <w:proofErr w:type="spellEnd"/>
+                      <w:r>
+                        <w:rPr>
+                          <w:rFonts w:ascii="Consolas" w:hAnsi="Consolas"/>
+                        </w:rPr>
+                        <w:t>(){</w:t>
                       </w:r>
                       <w:r>
                         <w:rPr>
@@ -7601,6 +8078,57 @@
                       <w:r>
                         <w:rPr>
                           <w:rFonts w:ascii="Consolas" w:hAnsi="Consolas"/>
+                        </w:rPr>
+                        <w:t>AirMS5803</w:t>
+                      </w:r>
+                      <w:r>
+                        <w:rPr>
+                          <w:rFonts w:ascii="Consolas" w:hAnsi="Consolas"/>
+                        </w:rPr>
+                        <w:t>.reset();</w:t>
+                      </w:r>
+                      <w:r>
+                        <w:rPr>
+                          <w:rFonts w:ascii="Consolas" w:hAnsi="Consolas"/>
+                        </w:rPr>
+                        <w:br/>
+                        <w:t xml:space="preserve">    </w:t>
+                      </w:r>
+                      <w:r>
+                        <w:rPr>
+                          <w:rFonts w:ascii="Consolas" w:hAnsi="Consolas"/>
+                        </w:rPr>
+                        <w:t>AirMS5803</w:t>
+                      </w:r>
+                      <w:r>
+                        <w:rPr>
+                          <w:rFonts w:ascii="Consolas" w:hAnsi="Consolas"/>
+                        </w:rPr>
+                        <w:t>.begin();</w:t>
+                      </w:r>
+                      <w:r>
+                        <w:rPr>
+                          <w:rFonts w:ascii="Consolas" w:hAnsi="Consolas"/>
+                        </w:rPr>
+                        <w:t xml:space="preserve"> </w:t>
+                      </w:r>
+                      <w:r>
+                        <w:rPr>
+                          <w:rFonts w:ascii="Consolas" w:hAnsi="Consolas"/>
+                          <w:color w:val="538135" w:themeColor="accent6" w:themeShade="BF"/>
+                        </w:rPr>
+                        <w:t>//initialise MS5803</w:t>
+                      </w:r>
+                      <w:r>
+                        <w:rPr>
+                          <w:rFonts w:ascii="Consolas" w:hAnsi="Consolas"/>
+                        </w:rPr>
+                        <w:br/>
+                        <w:t xml:space="preserve">    </w:t>
+                      </w:r>
+                      <w:r>
+                        <w:rPr>
+                          <w:rFonts w:ascii="Consolas" w:hAnsi="Consolas"/>
                           <w:b/>
                           <w:color w:val="0070C0"/>
                         </w:rPr>
@@ -7617,13 +8145,7 @@
                         <w:rPr>
                           <w:rFonts w:ascii="Consolas" w:hAnsi="Consolas"/>
                         </w:rPr>
-                        <w:t>Probe</w:t>
-                      </w:r>
-                      <w:r>
-                        <w:rPr>
-                          <w:rFonts w:ascii="Consolas" w:hAnsi="Consolas"/>
-                        </w:rPr>
-                        <w:t>MS5803</w:t>
+                        <w:t>AirMS5803</w:t>
                       </w:r>
                       <w:r>
                         <w:rPr>
@@ -7634,20 +8156,21 @@
                       <w:r>
                         <w:rPr>
                           <w:rFonts w:ascii="Consolas" w:hAnsi="Consolas"/>
+                        </w:rPr>
+                        <w:t>/</w:t>
+                      </w:r>
+                      <w:r>
+                        <w:rPr>
+                          <w:rFonts w:ascii="Consolas" w:hAnsi="Consolas"/>
                           <w:color w:val="538135" w:themeColor="accent6" w:themeShade="BF"/>
                         </w:rPr>
-                        <w:t>//get and return pressure</w:t>
+                        <w:t>/get and return pressure</w:t>
                       </w:r>
                       <w:r>
                         <w:rPr>
                           <w:rFonts w:ascii="Consolas" w:hAnsi="Consolas"/>
                         </w:rPr>
                         <w:br/>
-                      </w:r>
-                      <w:r>
-                        <w:rPr>
-                          <w:rFonts w:ascii="Consolas" w:hAnsi="Consolas"/>
-                        </w:rPr>
                         <w:t>}</w:t>
                       </w:r>
                       <w:r>
@@ -7661,67 +8184,96 @@
                           <w:rFonts w:ascii="Consolas" w:hAnsi="Consolas"/>
                           <w:color w:val="538135" w:themeColor="accent6" w:themeShade="BF"/>
                         </w:rPr>
-                        <w:t xml:space="preserve">//function to read </w:t>
+                        <w:t>//function to read temperature from DS18B20</w:t>
+                      </w:r>
+                      <w:r>
+                        <w:rPr>
+                          <w:rFonts w:ascii="Consolas" w:hAnsi="Consolas"/>
+                        </w:rPr>
+                        <w:br/>
+                      </w:r>
+                      <w:r>
+                        <w:rPr>
+                          <w:rFonts w:ascii="Consolas" w:hAnsi="Consolas"/>
+                          <w:color w:val="7030A0"/>
+                        </w:rPr>
+                        <w:t xml:space="preserve">float </w:t>
+                      </w:r>
+                      <w:proofErr w:type="spellStart"/>
+                      <w:r>
+                        <w:rPr>
+                          <w:rFonts w:ascii="Consolas" w:hAnsi="Consolas"/>
+                        </w:rPr>
+                        <w:t>readTemprature</w:t>
+                      </w:r>
+                      <w:proofErr w:type="spellEnd"/>
+                      <w:r>
+                        <w:rPr>
+                          <w:rFonts w:ascii="Consolas" w:hAnsi="Consolas"/>
+                        </w:rPr>
+                        <w:t>(){</w:t>
+                      </w:r>
+                      <w:r>
+                        <w:rPr>
+                          <w:rFonts w:ascii="Consolas" w:hAnsi="Consolas"/>
+                        </w:rPr>
+                        <w:br/>
+                        <w:t xml:space="preserve">    Probe</w:t>
+                      </w:r>
+                      <w:r>
+                        <w:rPr>
+                          <w:rFonts w:ascii="Consolas" w:hAnsi="Consolas"/>
+                        </w:rPr>
+                        <w:t>DS18B20</w:t>
+                      </w:r>
+                      <w:r>
+                        <w:rPr>
+                          <w:rFonts w:ascii="Consolas" w:hAnsi="Consolas"/>
+                        </w:rPr>
+                        <w:t>.begin();</w:t>
+                      </w:r>
+                      <w:r>
+                        <w:rPr>
+                          <w:rFonts w:ascii="Consolas" w:hAnsi="Consolas"/>
+                        </w:rPr>
+                        <w:br/>
+                      </w:r>
+                      <w:r>
+                        <w:rPr>
+                          <w:rFonts w:ascii="Consolas" w:hAnsi="Consolas"/>
+                        </w:rPr>
+                        <w:t xml:space="preserve">  </w:t>
+                      </w:r>
+                      <w:r>
+                        <w:rPr>
+                          <w:rFonts w:ascii="Consolas" w:hAnsi="Consolas"/>
+                        </w:rPr>
+                        <w:t xml:space="preserve">  Probe</w:t>
+                      </w:r>
+                      <w:r>
+                        <w:rPr>
+                          <w:rFonts w:ascii="Consolas" w:hAnsi="Consolas"/>
+                        </w:rPr>
+                        <w:t>DS18B20</w:t>
+                      </w:r>
+                      <w:r>
+                        <w:rPr>
+                          <w:rFonts w:ascii="Consolas" w:hAnsi="Consolas"/>
+                        </w:rPr>
+                        <w:t>.requestTemperatures</w:t>
+                      </w:r>
+                      <w:r>
+                        <w:rPr>
+                          <w:rFonts w:ascii="Consolas" w:hAnsi="Consolas"/>
+                        </w:rPr>
+                        <w:t>();</w:t>
                       </w:r>
                       <w:r>
                         <w:rPr>
                           <w:rFonts w:ascii="Consolas" w:hAnsi="Consolas"/>
                           <w:color w:val="538135" w:themeColor="accent6" w:themeShade="BF"/>
                         </w:rPr>
-                        <w:t xml:space="preserve">air </w:t>
-                      </w:r>
-                      <w:r>
-                        <w:rPr>
-                          <w:rFonts w:ascii="Consolas" w:hAnsi="Consolas"/>
-                          <w:color w:val="538135" w:themeColor="accent6" w:themeShade="BF"/>
-                        </w:rPr>
-                        <w:t xml:space="preserve">pressure from </w:t>
-                      </w:r>
-                      <w:r>
-                        <w:rPr>
-                          <w:rFonts w:ascii="Consolas" w:hAnsi="Consolas"/>
-                          <w:color w:val="538135" w:themeColor="accent6" w:themeShade="BF"/>
-                        </w:rPr>
-                        <w:t>BoSL board</w:t>
-                      </w:r>
-                      <w:r>
-                        <w:rPr>
-                          <w:rFonts w:ascii="Consolas" w:hAnsi="Consolas"/>
-                        </w:rPr>
-                        <w:br/>
-                      </w:r>
-                      <w:r>
-                        <w:rPr>
-                          <w:rFonts w:ascii="Consolas" w:hAnsi="Consolas"/>
-                          <w:color w:val="7030A0"/>
-                        </w:rPr>
-                        <w:t xml:space="preserve">float </w:t>
-                      </w:r>
-                      <w:proofErr w:type="spellStart"/>
-                      <w:r>
-                        <w:rPr>
-                          <w:rFonts w:ascii="Consolas" w:hAnsi="Consolas"/>
-                        </w:rPr>
-                        <w:t>read</w:t>
-                      </w:r>
-                      <w:r>
-                        <w:rPr>
-                          <w:rFonts w:ascii="Consolas" w:hAnsi="Consolas"/>
-                        </w:rPr>
-                        <w:t>Air</w:t>
-                      </w:r>
-                      <w:r>
-                        <w:rPr>
-                          <w:rFonts w:ascii="Consolas" w:hAnsi="Consolas"/>
-                        </w:rPr>
-                        <w:t>Pressure</w:t>
-                      </w:r>
-                      <w:proofErr w:type="spellEnd"/>
-                      <w:r>
-                        <w:rPr>
-                          <w:rFonts w:ascii="Consolas" w:hAnsi="Consolas"/>
-                        </w:rPr>
-                        <w:t>(){</w:t>
+                        <w:t>// initialise DS18B20</w:t>
                       </w:r>
                       <w:r>
                         <w:rPr>
@@ -7733,57 +8285,6 @@
                       <w:r>
                         <w:rPr>
                           <w:rFonts w:ascii="Consolas" w:hAnsi="Consolas"/>
-                        </w:rPr>
-                        <w:t>AirMS5803</w:t>
-                      </w:r>
-                      <w:r>
-                        <w:rPr>
-                          <w:rFonts w:ascii="Consolas" w:hAnsi="Consolas"/>
-                        </w:rPr>
-                        <w:t>.reset();</w:t>
-                      </w:r>
-                      <w:r>
-                        <w:rPr>
-                          <w:rFonts w:ascii="Consolas" w:hAnsi="Consolas"/>
-                        </w:rPr>
-                        <w:br/>
-                        <w:t xml:space="preserve">    </w:t>
-                      </w:r>
-                      <w:r>
-                        <w:rPr>
-                          <w:rFonts w:ascii="Consolas" w:hAnsi="Consolas"/>
-                        </w:rPr>
-                        <w:t>AirMS5803</w:t>
-                      </w:r>
-                      <w:r>
-                        <w:rPr>
-                          <w:rFonts w:ascii="Consolas" w:hAnsi="Consolas"/>
-                        </w:rPr>
-                        <w:t>.begin();</w:t>
-                      </w:r>
-                      <w:r>
-                        <w:rPr>
-                          <w:rFonts w:ascii="Consolas" w:hAnsi="Consolas"/>
-                        </w:rPr>
-                        <w:t xml:space="preserve"> </w:t>
-                      </w:r>
-                      <w:r>
-                        <w:rPr>
-                          <w:rFonts w:ascii="Consolas" w:hAnsi="Consolas"/>
-                          <w:color w:val="538135" w:themeColor="accent6" w:themeShade="BF"/>
-                        </w:rPr>
-                        <w:t>//initialise MS5803</w:t>
-                      </w:r>
-                      <w:r>
-                        <w:rPr>
-                          <w:rFonts w:ascii="Consolas" w:hAnsi="Consolas"/>
-                        </w:rPr>
-                        <w:br/>
-                        <w:t xml:space="preserve">    </w:t>
-                      </w:r>
-                      <w:r>
-                        <w:rPr>
-                          <w:rFonts w:ascii="Consolas" w:hAnsi="Consolas"/>
                           <w:b/>
                           <w:color w:val="0070C0"/>
                         </w:rPr>
@@ -7800,26 +8301,26 @@
                         <w:rPr>
                           <w:rFonts w:ascii="Consolas" w:hAnsi="Consolas"/>
                         </w:rPr>
-                        <w:t>AirMS5803</w:t>
-                      </w:r>
-                      <w:r>
-                        <w:rPr>
-                          <w:rFonts w:ascii="Consolas" w:hAnsi="Consolas"/>
-                        </w:rPr>
-                        <w:t>.getPressure(ADC_4096);</w:t>
-                      </w:r>
-                      <w:r>
-                        <w:rPr>
-                          <w:rFonts w:ascii="Consolas" w:hAnsi="Consolas"/>
-                        </w:rPr>
-                        <w:t>/</w:t>
+                        <w:t>Probe</w:t>
+                      </w:r>
+                      <w:r>
+                        <w:rPr>
+                          <w:rFonts w:ascii="Consolas" w:hAnsi="Consolas"/>
+                        </w:rPr>
+                        <w:t>DS18B20</w:t>
+                      </w:r>
+                      <w:r>
+                        <w:rPr>
+                          <w:rFonts w:ascii="Consolas" w:hAnsi="Consolas"/>
+                        </w:rPr>
+                        <w:t>.getTempCByIndex(0);</w:t>
                       </w:r>
                       <w:r>
                         <w:rPr>
                           <w:rFonts w:ascii="Consolas" w:hAnsi="Consolas"/>
                           <w:color w:val="538135" w:themeColor="accent6" w:themeShade="BF"/>
                         </w:rPr>
-                        <w:t>/get and return pressure</w:t>
+                        <w:t>//get and return temperature</w:t>
                       </w:r>
                       <w:r>
                         <w:rPr>
@@ -7828,203 +8329,59 @@
                         <w:br/>
                         <w:t>}</w:t>
                       </w:r>
-                      <w:r>
-                        <w:rPr>
-                          <w:rFonts w:ascii="Consolas" w:hAnsi="Consolas"/>
-                        </w:rPr>
-                        <w:br/>
-                      </w:r>
-                      <w:r>
-                        <w:rPr>
-                          <w:rFonts w:ascii="Consolas" w:hAnsi="Consolas"/>
-                          <w:color w:val="538135" w:themeColor="accent6" w:themeShade="BF"/>
-                        </w:rPr>
-                        <w:t xml:space="preserve">//function to </w:t>
-                      </w:r>
-                      <w:r>
-                        <w:rPr>
-                          <w:rFonts w:ascii="Consolas" w:hAnsi="Consolas"/>
-                          <w:color w:val="538135" w:themeColor="accent6" w:themeShade="BF"/>
-                        </w:rPr>
-                        <w:t>read temperature from DS18B20</w:t>
-                      </w:r>
-                      <w:r>
-                        <w:rPr>
-                          <w:rFonts w:ascii="Consolas" w:hAnsi="Consolas"/>
-                        </w:rPr>
-                        <w:br/>
-                      </w:r>
-                      <w:r>
-                        <w:rPr>
-                          <w:rFonts w:ascii="Consolas" w:hAnsi="Consolas"/>
-                          <w:color w:val="7030A0"/>
-                        </w:rPr>
-                        <w:t xml:space="preserve">float </w:t>
-                      </w:r>
-                      <w:proofErr w:type="spellStart"/>
-                      <w:r>
-                        <w:rPr>
-                          <w:rFonts w:ascii="Consolas" w:hAnsi="Consolas"/>
-                        </w:rPr>
-                        <w:t>read</w:t>
-                      </w:r>
-                      <w:r>
-                        <w:rPr>
-                          <w:rFonts w:ascii="Consolas" w:hAnsi="Consolas"/>
-                        </w:rPr>
-                        <w:t>Temprature</w:t>
-                      </w:r>
-                      <w:proofErr w:type="spellEnd"/>
-                      <w:r>
-                        <w:rPr>
-                          <w:rFonts w:ascii="Consolas" w:hAnsi="Consolas"/>
-                        </w:rPr>
-                        <w:t>(){</w:t>
-                      </w:r>
-                      <w:r>
-                        <w:rPr>
-                          <w:rFonts w:ascii="Consolas" w:hAnsi="Consolas"/>
-                        </w:rPr>
-                        <w:br/>
-                      </w:r>
-                      <w:r>
-                        <w:rPr>
-                          <w:rFonts w:ascii="Consolas" w:hAnsi="Consolas"/>
-                        </w:rPr>
-                        <w:t xml:space="preserve">    </w:t>
-                      </w:r>
-                      <w:r>
-                        <w:rPr>
-                          <w:rFonts w:ascii="Consolas" w:hAnsi="Consolas"/>
-                        </w:rPr>
-                        <w:t>Probe</w:t>
-                      </w:r>
-                      <w:r>
-                        <w:rPr>
-                          <w:rFonts w:ascii="Consolas" w:hAnsi="Consolas"/>
-                        </w:rPr>
-                        <w:t>DS18B20</w:t>
-                      </w:r>
-                      <w:r>
-                        <w:rPr>
-                          <w:rFonts w:ascii="Consolas" w:hAnsi="Consolas"/>
-                        </w:rPr>
-                        <w:t>.begin();</w:t>
-                      </w:r>
-                      <w:r>
-                        <w:rPr>
-                          <w:rFonts w:ascii="Consolas" w:hAnsi="Consolas"/>
-                        </w:rPr>
-                        <w:br/>
-                      </w:r>
-                      <w:r>
-                        <w:rPr>
-                          <w:rFonts w:ascii="Consolas" w:hAnsi="Consolas"/>
-                        </w:rPr>
-                        <w:t xml:space="preserve">  </w:t>
-                      </w:r>
-                      <w:r>
-                        <w:rPr>
-                          <w:rFonts w:ascii="Consolas" w:hAnsi="Consolas"/>
-                        </w:rPr>
-                        <w:t xml:space="preserve">  </w:t>
-                      </w:r>
-                      <w:r>
-                        <w:rPr>
-                          <w:rFonts w:ascii="Consolas" w:hAnsi="Consolas"/>
-                        </w:rPr>
-                        <w:t>Probe</w:t>
-                      </w:r>
-                      <w:r>
-                        <w:rPr>
-                          <w:rFonts w:ascii="Consolas" w:hAnsi="Consolas"/>
-                        </w:rPr>
-                        <w:t>DS18B20</w:t>
-                      </w:r>
-                      <w:r>
-                        <w:rPr>
-                          <w:rFonts w:ascii="Consolas" w:hAnsi="Consolas"/>
-                        </w:rPr>
-                        <w:t>.requestTemperatures</w:t>
-                      </w:r>
-                      <w:r>
-                        <w:rPr>
-                          <w:rFonts w:ascii="Consolas" w:hAnsi="Consolas"/>
-                        </w:rPr>
-                        <w:t>();</w:t>
-                      </w:r>
-                      <w:r>
-                        <w:rPr>
-                          <w:rFonts w:ascii="Consolas" w:hAnsi="Consolas"/>
-                          <w:color w:val="538135" w:themeColor="accent6" w:themeShade="BF"/>
-                        </w:rPr>
-                        <w:t>// initialise DS18B20</w:t>
-                      </w:r>
-                      <w:r>
-                        <w:rPr>
-                          <w:rFonts w:ascii="Consolas" w:hAnsi="Consolas"/>
-                        </w:rPr>
-                        <w:br/>
-                        <w:t xml:space="preserve">    </w:t>
-                      </w:r>
-                      <w:r>
-                        <w:rPr>
-                          <w:rFonts w:ascii="Consolas" w:hAnsi="Consolas"/>
-                          <w:b/>
-                          <w:color w:val="0070C0"/>
-                        </w:rPr>
-                        <w:t>return</w:t>
-                      </w:r>
-                      <w:r>
-                        <w:rPr>
-                          <w:rFonts w:ascii="Consolas" w:hAnsi="Consolas"/>
-                          <w:color w:val="0070C0"/>
-                        </w:rPr>
-                        <w:t xml:space="preserve"> </w:t>
-                      </w:r>
-                      <w:r>
-                        <w:rPr>
-                          <w:rFonts w:ascii="Consolas" w:hAnsi="Consolas"/>
-                        </w:rPr>
-                        <w:t>Probe</w:t>
-                      </w:r>
-                      <w:r>
-                        <w:rPr>
-                          <w:rFonts w:ascii="Consolas" w:hAnsi="Consolas"/>
-                        </w:rPr>
-                        <w:t>DS18B20</w:t>
-                      </w:r>
-                      <w:r>
-                        <w:rPr>
-                          <w:rFonts w:ascii="Consolas" w:hAnsi="Consolas"/>
-                        </w:rPr>
-                        <w:t>.getTempCByIndex(0);</w:t>
-                      </w:r>
-                      <w:r>
-                        <w:rPr>
-                          <w:rFonts w:ascii="Consolas" w:hAnsi="Consolas"/>
-                          <w:color w:val="538135" w:themeColor="accent6" w:themeShade="BF"/>
-                        </w:rPr>
-                        <w:t xml:space="preserve">//get and return </w:t>
-                      </w:r>
-                      <w:r>
-                        <w:rPr>
-                          <w:rFonts w:ascii="Consolas" w:hAnsi="Consolas"/>
-                          <w:color w:val="538135" w:themeColor="accent6" w:themeShade="BF"/>
-                        </w:rPr>
-                        <w:t>temperature</w:t>
-                      </w:r>
-                      <w:r>
-                        <w:rPr>
-                          <w:rFonts w:ascii="Consolas" w:hAnsi="Consolas"/>
-                        </w:rPr>
-                        <w:br/>
-                        <w:t>}</w:t>
-                      </w:r>
+                    </w:p>
+                    <w:p>
+                      <w:pPr>
+                        <w:rPr>
+                          <w:rFonts w:ascii="Consolas" w:hAnsi="Consolas"/>
+                        </w:rPr>
+                      </w:pPr>
+                    </w:p>
+                    <w:p>
+                      <w:pPr>
+                        <w:rPr>
+                          <w:rFonts w:ascii="Consolas" w:hAnsi="Consolas"/>
+                        </w:rPr>
+                      </w:pPr>
+                    </w:p>
+                    <w:p>
+                      <w:pPr>
+                        <w:rPr>
+                          <w:rFonts w:ascii="Consolas" w:hAnsi="Consolas"/>
+                        </w:rPr>
+                      </w:pPr>
+                    </w:p>
+                    <w:p>
+                      <w:pPr>
+                        <w:rPr>
+                          <w:rFonts w:ascii="Consolas" w:hAnsi="Consolas"/>
+                        </w:rPr>
+                      </w:pPr>
+                    </w:p>
+                    <w:p>
+                      <w:pPr>
+                        <w:rPr>
+                          <w:rFonts w:ascii="Consolas" w:hAnsi="Consolas"/>
+                        </w:rPr>
+                      </w:pPr>
+                    </w:p>
+                    <w:p>
+                      <w:pPr>
+                        <w:rPr>
+                          <w:rFonts w:ascii="Consolas" w:hAnsi="Consolas"/>
+                        </w:rPr>
+                      </w:pPr>
+                    </w:p>
+                    <w:p>
+                      <w:pPr>
+                        <w:rPr>
+                          <w:rFonts w:ascii="Consolas" w:hAnsi="Consolas"/>
+                        </w:rPr>
+                      </w:pPr>
                     </w:p>
                   </w:txbxContent>
                 </v:textbox>
-                <w10:wrap anchorx="margin"/>
+                <w10:wrap type="topAndBottom" anchorx="margin"/>
               </v:shape>
             </w:pict>
           </mc:Fallback>
@@ -8062,6 +8419,7 @@
           <w:id w:val="1561128539"/>
           <w:citation/>
         </w:sdtPr>
+        <w:sdtEndPr/>
         <w:sdtContent>
           <w:r>
             <w:rPr>
@@ -8104,6 +8462,7 @@
           <w:id w:val="-357429052"/>
           <w:citation/>
         </w:sdtPr>
+        <w:sdtEndPr/>
         <w:sdtContent>
           <w:r>
             <w:rPr>
@@ -8163,8 +8522,24 @@
         <w:jc w:val="both"/>
         <w:rPr>
           <w:rFonts w:ascii="Arial" w:hAnsi="Arial" w:cs="Arial"/>
-        </w:rPr>
-      </w:pPr>
+          <w:b/>
+        </w:rPr>
+      </w:pPr>
+      <w:r>
+        <w:rPr>
+          <w:rFonts w:ascii="Arial" w:hAnsi="Arial" w:cs="Arial"/>
+          <w:b/>
+        </w:rPr>
+        <w:lastRenderedPageBreak/>
+        <w:t>Arduino Uno</w:t>
+      </w:r>
+      <w:r>
+        <w:rPr>
+          <w:rFonts w:ascii="Arial" w:hAnsi="Arial" w:cs="Arial"/>
+          <w:b/>
+        </w:rPr>
+        <w:t xml:space="preserve"> Integration</w:t>
+      </w:r>
     </w:p>
     <w:p>
       <w:pPr>
@@ -8173,49 +8548,659 @@
           <w:rFonts w:ascii="Arial" w:hAnsi="Arial" w:cs="Arial"/>
         </w:rPr>
       </w:pPr>
+      <w:r>
+        <w:rPr>
+          <w:rFonts w:ascii="Arial" w:hAnsi="Arial" w:cs="Arial"/>
+        </w:rPr>
+        <w:t xml:space="preserve">For integration into an Arduino Uno </w:t>
+      </w:r>
+      <w:r>
+        <w:rPr>
+          <w:rFonts w:ascii="Arial" w:hAnsi="Arial" w:cs="Arial"/>
+        </w:rPr>
+        <w:t xml:space="preserve">similar code can be used as for the BoSL Board integration. </w:t>
+      </w:r>
+      <w:r>
+        <w:rPr>
+          <w:rFonts w:ascii="Arial" w:hAnsi="Arial" w:cs="Arial"/>
+        </w:rPr>
+        <w:t xml:space="preserve">A 100 </w:t>
+      </w:r>
+      <w:r>
+        <w:rPr>
+          <w:rFonts w:ascii="Arial" w:hAnsi="Arial" w:cs="Arial"/>
+          <w:lang w:val="el-GR"/>
+        </w:rPr>
+        <w:t>Ω</w:t>
+      </w:r>
+      <w:r>
+        <w:rPr>
+          <w:rFonts w:ascii="Arial" w:hAnsi="Arial" w:cs="Arial"/>
+        </w:rPr>
+        <w:t xml:space="preserve"> resistor should be placed between A1 and A0. </w:t>
+      </w:r>
+      <w:r>
+        <w:rPr>
+          <w:rFonts w:ascii="Arial" w:hAnsi="Arial" w:cs="Arial"/>
+        </w:rPr>
+        <w:t>The below wiring table should be used</w:t>
+      </w:r>
+      <w:r>
+        <w:rPr>
+          <w:rFonts w:ascii="Arial" w:hAnsi="Arial" w:cs="Arial"/>
+        </w:rPr>
+        <w:t xml:space="preserve"> to connect the BoSL depth probe to the Arduino Uno</w:t>
+      </w:r>
+      <w:r>
+        <w:rPr>
+          <w:rFonts w:ascii="Arial" w:hAnsi="Arial" w:cs="Arial"/>
+        </w:rPr>
+        <w:t>.</w:t>
+      </w:r>
+    </w:p>
+    <w:tbl>
+      <w:tblPr>
+        <w:tblStyle w:val="TableGrid"/>
+        <w:tblW w:w="0" w:type="auto"/>
+        <w:tblLook w:val="04A0" w:firstRow="1" w:lastRow="0" w:firstColumn="1" w:lastColumn="0" w:noHBand="0" w:noVBand="1"/>
+      </w:tblPr>
+      <w:tblGrid>
+        <w:gridCol w:w="3005"/>
+        <w:gridCol w:w="3005"/>
+        <w:gridCol w:w="3006"/>
+      </w:tblGrid>
+      <w:tr>
+        <w:tc>
+          <w:tcPr>
+            <w:tcW w:w="3005" w:type="dxa"/>
+            <w:vMerge w:val="restart"/>
+            <w:shd w:val="clear" w:color="auto" w:fill="BFBFBF" w:themeFill="background1" w:themeFillShade="BF"/>
+            <w:vAlign w:val="center"/>
+          </w:tcPr>
+          <w:p>
+            <w:pPr>
+              <w:jc w:val="center"/>
+              <w:rPr>
+                <w:rFonts w:ascii="Arial" w:hAnsi="Arial" w:cs="Arial"/>
+              </w:rPr>
+            </w:pPr>
+            <w:r>
+              <w:rPr>
+                <w:rFonts w:ascii="Arial" w:hAnsi="Arial" w:cs="Arial"/>
+              </w:rPr>
+              <w:t>Arduino Pin</w:t>
+            </w:r>
+          </w:p>
+        </w:tc>
+        <w:tc>
+          <w:tcPr>
+            <w:tcW w:w="6011" w:type="dxa"/>
+            <w:gridSpan w:val="2"/>
+            <w:shd w:val="clear" w:color="auto" w:fill="BFBFBF" w:themeFill="background1" w:themeFillShade="BF"/>
+            <w:vAlign w:val="center"/>
+          </w:tcPr>
+          <w:p>
+            <w:pPr>
+              <w:jc w:val="center"/>
+              <w:rPr>
+                <w:rFonts w:ascii="Arial" w:hAnsi="Arial" w:cs="Arial"/>
+              </w:rPr>
+            </w:pPr>
+            <w:r>
+              <w:rPr>
+                <w:rFonts w:ascii="Arial" w:hAnsi="Arial" w:cs="Arial"/>
+              </w:rPr>
+              <w:t>BoSL Depth Probe Pin</w:t>
+            </w:r>
+          </w:p>
+        </w:tc>
+      </w:tr>
+      <w:tr>
+        <w:tc>
+          <w:tcPr>
+            <w:tcW w:w="3005" w:type="dxa"/>
+            <w:vMerge/>
+            <w:shd w:val="clear" w:color="auto" w:fill="BFBFBF" w:themeFill="background1" w:themeFillShade="BF"/>
+          </w:tcPr>
+          <w:p>
+            <w:pPr>
+              <w:jc w:val="both"/>
+              <w:rPr>
+                <w:rFonts w:ascii="Arial" w:hAnsi="Arial" w:cs="Arial"/>
+              </w:rPr>
+            </w:pPr>
+          </w:p>
+        </w:tc>
+        <w:tc>
+          <w:tcPr>
+            <w:tcW w:w="3005" w:type="dxa"/>
+            <w:shd w:val="clear" w:color="auto" w:fill="BFBFBF" w:themeFill="background1" w:themeFillShade="BF"/>
+            <w:vAlign w:val="center"/>
+          </w:tcPr>
+          <w:p>
+            <w:pPr>
+              <w:jc w:val="center"/>
+              <w:rPr>
+                <w:rFonts w:ascii="Arial" w:hAnsi="Arial" w:cs="Arial"/>
+              </w:rPr>
+            </w:pPr>
+            <w:r>
+              <w:rPr>
+                <w:rFonts w:ascii="Arial" w:hAnsi="Arial" w:cs="Arial"/>
+              </w:rPr>
+              <w:t>Name</w:t>
+            </w:r>
+          </w:p>
+        </w:tc>
+        <w:tc>
+          <w:tcPr>
+            <w:tcW w:w="3006" w:type="dxa"/>
+            <w:shd w:val="clear" w:color="auto" w:fill="BFBFBF" w:themeFill="background1" w:themeFillShade="BF"/>
+            <w:vAlign w:val="center"/>
+          </w:tcPr>
+          <w:p>
+            <w:pPr>
+              <w:jc w:val="center"/>
+              <w:rPr>
+                <w:rFonts w:ascii="Arial" w:hAnsi="Arial" w:cs="Arial"/>
+              </w:rPr>
+            </w:pPr>
+            <w:r>
+              <w:rPr>
+                <w:rFonts w:ascii="Arial" w:hAnsi="Arial" w:cs="Arial"/>
+              </w:rPr>
+              <w:t>Colour</w:t>
+            </w:r>
+          </w:p>
+        </w:tc>
+      </w:tr>
+      <w:tr>
+        <w:tc>
+          <w:tcPr>
+            <w:tcW w:w="3005" w:type="dxa"/>
+          </w:tcPr>
+          <w:p>
+            <w:pPr>
+              <w:jc w:val="both"/>
+              <w:rPr>
+                <w:rFonts w:ascii="Arial" w:hAnsi="Arial" w:cs="Arial"/>
+              </w:rPr>
+            </w:pPr>
+            <w:r>
+              <w:rPr>
+                <w:rFonts w:ascii="Arial" w:hAnsi="Arial" w:cs="Arial"/>
+              </w:rPr>
+              <w:t>A3</w:t>
+            </w:r>
+          </w:p>
+        </w:tc>
+        <w:tc>
+          <w:tcPr>
+            <w:tcW w:w="3005" w:type="dxa"/>
+          </w:tcPr>
+          <w:p>
+            <w:pPr>
+              <w:jc w:val="both"/>
+              <w:rPr>
+                <w:rFonts w:ascii="Arial" w:hAnsi="Arial" w:cs="Arial"/>
+              </w:rPr>
+            </w:pPr>
+            <w:r>
+              <w:rPr>
+                <w:rFonts w:ascii="Arial" w:hAnsi="Arial" w:cs="Arial"/>
+              </w:rPr>
+              <w:t>ECP</w:t>
+            </w:r>
+          </w:p>
+        </w:tc>
+        <w:tc>
+          <w:tcPr>
+            <w:tcW w:w="3006" w:type="dxa"/>
+          </w:tcPr>
+          <w:p>
+            <w:pPr>
+              <w:jc w:val="both"/>
+              <w:rPr>
+                <w:rFonts w:ascii="Arial" w:hAnsi="Arial" w:cs="Arial"/>
+              </w:rPr>
+            </w:pPr>
+            <w:r>
+              <w:rPr>
+                <w:rFonts w:ascii="Arial" w:hAnsi="Arial" w:cs="Arial"/>
+                <w:color w:val="202122"/>
+                <w:sz w:val="21"/>
+                <w:szCs w:val="21"/>
+                <w:shd w:val="clear" w:color="auto" w:fill="F8F9FA"/>
+              </w:rPr>
+              <w:t>white/orange</w:t>
+            </w:r>
+          </w:p>
+        </w:tc>
+      </w:tr>
+      <w:tr>
+        <w:tc>
+          <w:tcPr>
+            <w:tcW w:w="3005" w:type="dxa"/>
+          </w:tcPr>
+          <w:p>
+            <w:pPr>
+              <w:jc w:val="both"/>
+              <w:rPr>
+                <w:rFonts w:ascii="Arial" w:hAnsi="Arial" w:cs="Arial"/>
+              </w:rPr>
+            </w:pPr>
+            <w:r>
+              <w:rPr>
+                <w:rFonts w:ascii="Arial" w:hAnsi="Arial" w:cs="Arial"/>
+              </w:rPr>
+              <w:t>3.3V</w:t>
+            </w:r>
+          </w:p>
+        </w:tc>
+        <w:tc>
+          <w:tcPr>
+            <w:tcW w:w="3005" w:type="dxa"/>
+          </w:tcPr>
+          <w:p>
+            <w:pPr>
+              <w:jc w:val="both"/>
+              <w:rPr>
+                <w:rFonts w:ascii="Arial" w:hAnsi="Arial" w:cs="Arial"/>
+              </w:rPr>
+            </w:pPr>
+            <w:r>
+              <w:rPr>
+                <w:rFonts w:ascii="Arial" w:hAnsi="Arial" w:cs="Arial"/>
+              </w:rPr>
+              <w:t>VCC</w:t>
+            </w:r>
+          </w:p>
+        </w:tc>
+        <w:tc>
+          <w:tcPr>
+            <w:tcW w:w="3006" w:type="dxa"/>
+          </w:tcPr>
+          <w:p>
+            <w:pPr>
+              <w:jc w:val="both"/>
+              <w:rPr>
+                <w:rFonts w:ascii="Arial" w:hAnsi="Arial" w:cs="Arial"/>
+              </w:rPr>
+            </w:pPr>
+            <w:r>
+              <w:rPr>
+                <w:rFonts w:ascii="Arial" w:hAnsi="Arial" w:cs="Arial"/>
+              </w:rPr>
+              <w:t>orange</w:t>
+            </w:r>
+          </w:p>
+        </w:tc>
+      </w:tr>
+      <w:tr>
+        <w:tc>
+          <w:tcPr>
+            <w:tcW w:w="3005" w:type="dxa"/>
+          </w:tcPr>
+          <w:p>
+            <w:pPr>
+              <w:jc w:val="both"/>
+              <w:rPr>
+                <w:rFonts w:ascii="Arial" w:hAnsi="Arial" w:cs="Arial"/>
+              </w:rPr>
+            </w:pPr>
+          </w:p>
+        </w:tc>
+        <w:tc>
+          <w:tcPr>
+            <w:tcW w:w="3005" w:type="dxa"/>
+          </w:tcPr>
+          <w:p>
+            <w:pPr>
+              <w:jc w:val="both"/>
+              <w:rPr>
+                <w:rFonts w:ascii="Arial" w:hAnsi="Arial" w:cs="Arial"/>
+              </w:rPr>
+            </w:pPr>
+            <w:r>
+              <w:rPr>
+                <w:rFonts w:ascii="Arial" w:hAnsi="Arial" w:cs="Arial"/>
+              </w:rPr>
+              <w:t>NC</w:t>
+            </w:r>
+          </w:p>
+        </w:tc>
+        <w:tc>
+          <w:tcPr>
+            <w:tcW w:w="3006" w:type="dxa"/>
+          </w:tcPr>
+          <w:p>
+            <w:pPr>
+              <w:jc w:val="both"/>
+              <w:rPr>
+                <w:rFonts w:ascii="Arial" w:hAnsi="Arial" w:cs="Arial"/>
+              </w:rPr>
+            </w:pPr>
+            <w:r>
+              <w:rPr>
+                <w:rFonts w:ascii="Arial" w:hAnsi="Arial" w:cs="Arial"/>
+              </w:rPr>
+              <w:t>white/green</w:t>
+            </w:r>
+          </w:p>
+        </w:tc>
+      </w:tr>
+      <w:tr>
+        <w:tc>
+          <w:tcPr>
+            <w:tcW w:w="3005" w:type="dxa"/>
+          </w:tcPr>
+          <w:p>
+            <w:pPr>
+              <w:jc w:val="both"/>
+              <w:rPr>
+                <w:rFonts w:ascii="Arial" w:hAnsi="Arial" w:cs="Arial"/>
+              </w:rPr>
+            </w:pPr>
+            <w:r>
+              <w:rPr>
+                <w:rFonts w:ascii="Arial" w:hAnsi="Arial" w:cs="Arial"/>
+              </w:rPr>
+              <w:t>SCL</w:t>
+            </w:r>
+          </w:p>
+        </w:tc>
+        <w:tc>
+          <w:tcPr>
+            <w:tcW w:w="3005" w:type="dxa"/>
+          </w:tcPr>
+          <w:p>
+            <w:pPr>
+              <w:jc w:val="both"/>
+              <w:rPr>
+                <w:rFonts w:ascii="Arial" w:hAnsi="Arial" w:cs="Arial"/>
+              </w:rPr>
+            </w:pPr>
+            <w:r>
+              <w:rPr>
+                <w:rFonts w:ascii="Arial" w:hAnsi="Arial" w:cs="Arial"/>
+              </w:rPr>
+              <w:t>SCL</w:t>
+            </w:r>
+          </w:p>
+        </w:tc>
+        <w:tc>
+          <w:tcPr>
+            <w:tcW w:w="3006" w:type="dxa"/>
+          </w:tcPr>
+          <w:p>
+            <w:pPr>
+              <w:jc w:val="both"/>
+              <w:rPr>
+                <w:rFonts w:ascii="Arial" w:hAnsi="Arial" w:cs="Arial"/>
+              </w:rPr>
+            </w:pPr>
+            <w:r>
+              <w:rPr>
+                <w:rFonts w:ascii="Arial" w:hAnsi="Arial" w:cs="Arial"/>
+              </w:rPr>
+              <w:t>blue</w:t>
+            </w:r>
+          </w:p>
+        </w:tc>
+      </w:tr>
+      <w:tr>
+        <w:tc>
+          <w:tcPr>
+            <w:tcW w:w="3005" w:type="dxa"/>
+          </w:tcPr>
+          <w:p>
+            <w:pPr>
+              <w:jc w:val="both"/>
+              <w:rPr>
+                <w:rFonts w:ascii="Arial" w:hAnsi="Arial" w:cs="Arial"/>
+              </w:rPr>
+            </w:pPr>
+            <w:r>
+              <w:rPr>
+                <w:rFonts w:ascii="Arial" w:hAnsi="Arial" w:cs="Arial"/>
+              </w:rPr>
+              <w:t>A2</w:t>
+            </w:r>
+          </w:p>
+        </w:tc>
+        <w:tc>
+          <w:tcPr>
+            <w:tcW w:w="3005" w:type="dxa"/>
+          </w:tcPr>
+          <w:p>
+            <w:pPr>
+              <w:jc w:val="both"/>
+              <w:rPr>
+                <w:rFonts w:ascii="Arial" w:hAnsi="Arial" w:cs="Arial"/>
+              </w:rPr>
+            </w:pPr>
+            <w:r>
+              <w:rPr>
+                <w:rFonts w:ascii="Arial" w:hAnsi="Arial" w:cs="Arial"/>
+              </w:rPr>
+              <w:t>DQ</w:t>
+            </w:r>
+          </w:p>
+        </w:tc>
+        <w:tc>
+          <w:tcPr>
+            <w:tcW w:w="3006" w:type="dxa"/>
+          </w:tcPr>
+          <w:p>
+            <w:pPr>
+              <w:jc w:val="both"/>
+              <w:rPr>
+                <w:rFonts w:ascii="Arial" w:hAnsi="Arial" w:cs="Arial"/>
+              </w:rPr>
+            </w:pPr>
+            <w:r>
+              <w:rPr>
+                <w:rFonts w:ascii="Arial" w:hAnsi="Arial" w:cs="Arial"/>
+              </w:rPr>
+              <w:t>white/blue</w:t>
+            </w:r>
+          </w:p>
+        </w:tc>
+      </w:tr>
+      <w:tr>
+        <w:tc>
+          <w:tcPr>
+            <w:tcW w:w="3005" w:type="dxa"/>
+          </w:tcPr>
+          <w:p>
+            <w:pPr>
+              <w:jc w:val="both"/>
+              <w:rPr>
+                <w:rFonts w:ascii="Arial" w:hAnsi="Arial" w:cs="Arial"/>
+              </w:rPr>
+            </w:pPr>
+            <w:r>
+              <w:rPr>
+                <w:rFonts w:ascii="Arial" w:hAnsi="Arial" w:cs="Arial"/>
+              </w:rPr>
+              <w:t>GND</w:t>
+            </w:r>
+          </w:p>
+        </w:tc>
+        <w:tc>
+          <w:tcPr>
+            <w:tcW w:w="3005" w:type="dxa"/>
+          </w:tcPr>
+          <w:p>
+            <w:pPr>
+              <w:jc w:val="both"/>
+              <w:rPr>
+                <w:rFonts w:ascii="Arial" w:hAnsi="Arial" w:cs="Arial"/>
+              </w:rPr>
+            </w:pPr>
+            <w:r>
+              <w:rPr>
+                <w:rFonts w:ascii="Arial" w:hAnsi="Arial" w:cs="Arial"/>
+              </w:rPr>
+              <w:t>GND</w:t>
+            </w:r>
+          </w:p>
+        </w:tc>
+        <w:tc>
+          <w:tcPr>
+            <w:tcW w:w="3006" w:type="dxa"/>
+          </w:tcPr>
+          <w:p>
+            <w:pPr>
+              <w:jc w:val="both"/>
+              <w:rPr>
+                <w:rFonts w:ascii="Arial" w:hAnsi="Arial" w:cs="Arial"/>
+              </w:rPr>
+            </w:pPr>
+            <w:r>
+              <w:rPr>
+                <w:rFonts w:ascii="Arial" w:hAnsi="Arial" w:cs="Arial"/>
+              </w:rPr>
+              <w:t>green</w:t>
+            </w:r>
+          </w:p>
+        </w:tc>
+      </w:tr>
+      <w:tr>
+        <w:tc>
+          <w:tcPr>
+            <w:tcW w:w="3005" w:type="dxa"/>
+          </w:tcPr>
+          <w:p>
+            <w:pPr>
+              <w:jc w:val="both"/>
+              <w:rPr>
+                <w:rFonts w:ascii="Arial" w:hAnsi="Arial" w:cs="Arial"/>
+              </w:rPr>
+            </w:pPr>
+            <w:r>
+              <w:rPr>
+                <w:rFonts w:ascii="Arial" w:hAnsi="Arial" w:cs="Arial"/>
+              </w:rPr>
+              <w:t>A0</w:t>
+            </w:r>
+          </w:p>
+        </w:tc>
+        <w:tc>
+          <w:tcPr>
+            <w:tcW w:w="3005" w:type="dxa"/>
+          </w:tcPr>
+          <w:p>
+            <w:pPr>
+              <w:jc w:val="both"/>
+              <w:rPr>
+                <w:rFonts w:ascii="Arial" w:hAnsi="Arial" w:cs="Arial"/>
+              </w:rPr>
+            </w:pPr>
+            <w:r>
+              <w:rPr>
+                <w:rFonts w:ascii="Arial" w:hAnsi="Arial" w:cs="Arial"/>
+              </w:rPr>
+              <w:t>ECD</w:t>
+            </w:r>
+          </w:p>
+        </w:tc>
+        <w:tc>
+          <w:tcPr>
+            <w:tcW w:w="3006" w:type="dxa"/>
+          </w:tcPr>
+          <w:p>
+            <w:pPr>
+              <w:jc w:val="both"/>
+              <w:rPr>
+                <w:rFonts w:ascii="Arial" w:hAnsi="Arial" w:cs="Arial"/>
+              </w:rPr>
+            </w:pPr>
+            <w:r>
+              <w:rPr>
+                <w:rFonts w:ascii="Arial" w:hAnsi="Arial" w:cs="Arial"/>
+              </w:rPr>
+              <w:t>white/brown</w:t>
+            </w:r>
+          </w:p>
+        </w:tc>
+      </w:tr>
+      <w:tr>
+        <w:tc>
+          <w:tcPr>
+            <w:tcW w:w="3005" w:type="dxa"/>
+          </w:tcPr>
+          <w:p>
+            <w:pPr>
+              <w:jc w:val="both"/>
+              <w:rPr>
+                <w:rFonts w:ascii="Arial" w:hAnsi="Arial" w:cs="Arial"/>
+              </w:rPr>
+            </w:pPr>
+            <w:r>
+              <w:rPr>
+                <w:rFonts w:ascii="Arial" w:hAnsi="Arial" w:cs="Arial"/>
+              </w:rPr>
+              <w:t>SDA</w:t>
+            </w:r>
+          </w:p>
+        </w:tc>
+        <w:tc>
+          <w:tcPr>
+            <w:tcW w:w="3005" w:type="dxa"/>
+          </w:tcPr>
+          <w:p>
+            <w:pPr>
+              <w:jc w:val="both"/>
+              <w:rPr>
+                <w:rFonts w:ascii="Arial" w:hAnsi="Arial" w:cs="Arial"/>
+              </w:rPr>
+            </w:pPr>
+            <w:r>
+              <w:rPr>
+                <w:rFonts w:ascii="Arial" w:hAnsi="Arial" w:cs="Arial"/>
+              </w:rPr>
+              <w:t>SDA</w:t>
+            </w:r>
+          </w:p>
+        </w:tc>
+        <w:tc>
+          <w:tcPr>
+            <w:tcW w:w="3006" w:type="dxa"/>
+          </w:tcPr>
+          <w:p>
+            <w:pPr>
+              <w:jc w:val="both"/>
+              <w:rPr>
+                <w:rFonts w:ascii="Arial" w:hAnsi="Arial" w:cs="Arial"/>
+              </w:rPr>
+            </w:pPr>
+            <w:r>
+              <w:rPr>
+                <w:rFonts w:ascii="Arial" w:hAnsi="Arial" w:cs="Arial"/>
+              </w:rPr>
+              <w:t>brown</w:t>
+            </w:r>
+          </w:p>
+        </w:tc>
+      </w:tr>
+    </w:tbl>
+    <w:p>
+      <w:pPr>
+        <w:jc w:val="both"/>
+        <w:rPr>
+          <w:rFonts w:ascii="Arial" w:hAnsi="Arial" w:cs="Arial"/>
+        </w:rPr>
+      </w:pPr>
+      <w:r>
+        <w:rPr>
+          <w:rFonts w:ascii="Arial" w:hAnsi="Arial" w:cs="Arial"/>
+        </w:rPr>
+        <w:t xml:space="preserve"> </w:t>
+      </w:r>
     </w:p>
     <w:p>
       <w:pPr>
-        <w:jc w:val="both"/>
-        <w:rPr>
-          <w:rFonts w:ascii="Arial" w:hAnsi="Arial" w:cs="Arial"/>
-        </w:rPr>
-      </w:pPr>
-    </w:p>
-    <w:p>
-      <w:pPr>
-        <w:jc w:val="both"/>
-        <w:rPr>
-          <w:rFonts w:ascii="Arial" w:hAnsi="Arial" w:cs="Arial"/>
-        </w:rPr>
-      </w:pPr>
-    </w:p>
-    <w:p>
-      <w:pPr>
-        <w:jc w:val="both"/>
-        <w:rPr>
-          <w:rFonts w:ascii="Arial" w:hAnsi="Arial" w:cs="Arial"/>
-        </w:rPr>
-      </w:pPr>
-    </w:p>
-    <w:p>
-      <w:pPr>
-        <w:jc w:val="both"/>
-        <w:rPr>
-          <w:rFonts w:ascii="Arial" w:hAnsi="Arial" w:cs="Arial"/>
-        </w:rPr>
-      </w:pPr>
-    </w:p>
-    <w:p>
-      <w:pPr>
-        <w:jc w:val="both"/>
-        <w:rPr>
-          <w:rFonts w:ascii="Arial" w:hAnsi="Arial" w:cs="Arial"/>
-        </w:rPr>
-      </w:pPr>
-    </w:p>
-    <w:p>
-      <w:pPr>
         <w:pStyle w:val="Heading2"/>
         <w:jc w:val="both"/>
         <w:rPr>
@@ -8230,7 +9215,15 @@
           <w:b/>
           <w:color w:val="000000" w:themeColor="text1"/>
         </w:rPr>
-        <w:t xml:space="preserve">11. </w:t>
+        <w:t>11</w:t>
+      </w:r>
+      <w:r>
+        <w:rPr>
+          <w:rFonts w:ascii="Arial" w:hAnsi="Arial" w:cs="Arial"/>
+          <w:b/>
+          <w:color w:val="000000" w:themeColor="text1"/>
+        </w:rPr>
+        <w:t xml:space="preserve">. </w:t>
       </w:r>
       <w:r>
         <w:rPr>
@@ -8262,162 +9255,70 @@
     </w:p>
     <w:p>
       <w:pPr>
+        <w:pStyle w:val="Heading2"/>
         <w:jc w:val="both"/>
-      </w:pPr>
+        <w:rPr>
+          <w:rFonts w:ascii="Arial" w:hAnsi="Arial" w:cs="Arial"/>
+          <w:b/>
+          <w:color w:val="auto"/>
+        </w:rPr>
+      </w:pPr>
+      <w:r>
+        <w:rPr>
+          <w:rFonts w:ascii="Arial" w:hAnsi="Arial" w:cs="Arial"/>
+          <w:b/>
+          <w:color w:val="auto"/>
+        </w:rPr>
+        <w:t>12</w:t>
+      </w:r>
+      <w:r>
+        <w:rPr>
+          <w:rFonts w:ascii="Arial" w:hAnsi="Arial" w:cs="Arial"/>
+          <w:b/>
+          <w:color w:val="auto"/>
+        </w:rPr>
+        <w:t>. Ordering Information</w:t>
+      </w:r>
     </w:p>
     <w:p>
       <w:pPr>
         <w:jc w:val="both"/>
       </w:pPr>
-    </w:p>
-    <w:p>
-      <w:pPr>
-        <w:jc w:val="both"/>
-      </w:pPr>
-    </w:p>
-    <w:p>
-      <w:pPr>
-        <w:jc w:val="both"/>
-      </w:pPr>
-    </w:p>
-    <w:p>
-      <w:pPr>
-        <w:jc w:val="both"/>
-      </w:pPr>
-    </w:p>
-    <w:p>
-      <w:pPr>
-        <w:jc w:val="both"/>
-      </w:pPr>
-    </w:p>
-    <w:p>
-      <w:pPr>
-        <w:jc w:val="both"/>
-      </w:pPr>
-    </w:p>
-    <w:p>
-      <w:pPr>
-        <w:jc w:val="both"/>
-      </w:pPr>
-    </w:p>
-    <w:p>
-      <w:pPr>
-        <w:jc w:val="both"/>
-      </w:pPr>
-    </w:p>
-    <w:p>
-      <w:pPr>
-        <w:jc w:val="both"/>
-      </w:pPr>
-    </w:p>
-    <w:p>
-      <w:pPr>
-        <w:jc w:val="both"/>
-      </w:pPr>
-    </w:p>
-    <w:p>
-      <w:pPr>
-        <w:jc w:val="both"/>
-      </w:pPr>
-    </w:p>
-    <w:p>
-      <w:pPr>
-        <w:jc w:val="both"/>
-      </w:pPr>
-    </w:p>
-    <w:p>
-      <w:pPr>
-        <w:jc w:val="both"/>
-      </w:pPr>
-    </w:p>
-    <w:p>
-      <w:pPr>
-        <w:jc w:val="both"/>
-      </w:pPr>
-    </w:p>
-    <w:p>
-      <w:pPr>
-        <w:jc w:val="both"/>
-      </w:pPr>
-    </w:p>
-    <w:p>
-      <w:pPr>
-        <w:jc w:val="both"/>
-      </w:pPr>
-    </w:p>
-    <w:p>
-      <w:pPr>
-        <w:jc w:val="both"/>
-      </w:pPr>
-    </w:p>
-    <w:p>
-      <w:pPr>
-        <w:pStyle w:val="Heading2"/>
-        <w:jc w:val="both"/>
-        <w:rPr>
-          <w:rFonts w:ascii="Arial" w:hAnsi="Arial" w:cs="Arial"/>
-          <w:b/>
-          <w:color w:val="auto"/>
-        </w:rPr>
-      </w:pPr>
-      <w:r>
-        <w:rPr>
-          <w:rFonts w:ascii="Arial" w:hAnsi="Arial" w:cs="Arial"/>
-          <w:b/>
-          <w:color w:val="auto"/>
-        </w:rPr>
-        <w:t>12</w:t>
-      </w:r>
-      <w:r>
-        <w:rPr>
-          <w:rFonts w:ascii="Arial" w:hAnsi="Arial" w:cs="Arial"/>
-          <w:b/>
-          <w:color w:val="auto"/>
-        </w:rPr>
-        <w:t>. Ordering Information</w:t>
-      </w:r>
-    </w:p>
-    <w:p>
-      <w:pPr>
-        <w:jc w:val="both"/>
-      </w:pPr>
-    </w:p>
-    <w:p>
-      <w:pPr>
-        <w:jc w:val="both"/>
-      </w:pPr>
-    </w:p>
-    <w:p>
-      <w:pPr>
-        <w:jc w:val="both"/>
-      </w:pPr>
-    </w:p>
-    <w:p>
-      <w:pPr>
-        <w:jc w:val="both"/>
-      </w:pPr>
-    </w:p>
-    <w:p>
-      <w:pPr>
-        <w:jc w:val="both"/>
-      </w:pPr>
+      <w:r>
+        <w:tab/>
+        <w:t>Please contact David McCarthy</w:t>
+      </w:r>
+      <w:r>
+        <w:t xml:space="preserve">, email: </w:t>
+      </w:r>
+      <w:r>
+        <w:rPr>
+          <w:rFonts w:ascii="Arial" w:hAnsi="Arial" w:cs="Arial"/>
+          <w:color w:val="222222"/>
+          <w:sz w:val="21"/>
+          <w:szCs w:val="21"/>
+          <w:shd w:val="clear" w:color="auto" w:fill="FFFFFF"/>
+        </w:rPr>
+        <w:t>david.mccarthy@monash.edu</w:t>
+      </w:r>
+      <w:bookmarkStart w:id="7" w:name="_GoBack"/>
+      <w:bookmarkEnd w:id="7"/>
     </w:p>
     <w:sdt>
       <w:sdtPr>
+        <w:rPr>
+          <w:rFonts w:asciiTheme="minorHAnsi" w:eastAsiaTheme="minorHAnsi" w:hAnsiTheme="minorHAnsi" w:cstheme="minorBidi"/>
+          <w:color w:val="auto"/>
+          <w:sz w:val="22"/>
+          <w:szCs w:val="22"/>
+        </w:rPr>
         <w:id w:val="-1380398592"/>
         <w:docPartObj>
           <w:docPartGallery w:val="Bibliographies"/>
           <w:docPartUnique/>
         </w:docPartObj>
       </w:sdtPr>
-      <w:sdtEndPr>
-        <w:rPr>
-          <w:rFonts w:asciiTheme="minorHAnsi" w:eastAsiaTheme="minorHAnsi" w:hAnsiTheme="minorHAnsi" w:cstheme="minorBidi"/>
-          <w:color w:val="auto"/>
-          <w:sz w:val="22"/>
-          <w:szCs w:val="22"/>
-        </w:rPr>
-      </w:sdtEndPr>
+      <w:sdtEndPr/>
       <w:sdtContent>
         <w:p>
           <w:pPr>
@@ -8675,31 +9576,6 @@
             </w:tc>
           </w:tr>
         </w:tbl>
-        <w:p>
-          <w:pPr>
-            <w:jc w:val="both"/>
-          </w:pPr>
-        </w:p>
-        <w:p>
-          <w:pPr>
-            <w:jc w:val="both"/>
-          </w:pPr>
-        </w:p>
-        <w:p>
-          <w:pPr>
-            <w:jc w:val="both"/>
-          </w:pPr>
-        </w:p>
-        <w:p>
-          <w:pPr>
-            <w:jc w:val="both"/>
-          </w:pPr>
-        </w:p>
-        <w:p>
-          <w:pPr>
-            <w:jc w:val="both"/>
-          </w:pPr>
-        </w:p>
         <w:p>
           <w:pPr>
             <w:jc w:val="both"/>
@@ -10835,7 +11711,7 @@
 </file>
 
 <file path=customXml/itemProps1.xml><?xml version="1.0" encoding="utf-8"?>
-<ds:datastoreItem xmlns:ds="http://schemas.openxmlformats.org/officeDocument/2006/customXml" ds:itemID="{6D34B00E-8770-42A9-A762-BF2092C4C233}">
+<ds:datastoreItem xmlns:ds="http://schemas.openxmlformats.org/officeDocument/2006/customXml" ds:itemID="{3259B9C1-E404-4A69-A4E3-61ED1902D58B}">
   <ds:schemaRefs>
     <ds:schemaRef ds:uri="http://schemas.openxmlformats.org/officeDocument/2006/bibliography"/>
   </ds:schemaRefs>

</xml_diff>

<commit_message>
added first revision of datasheet
</commit_message>
<xml_diff>
--- a/Datasheet.docx
+++ b/Datasheet.docx
@@ -104,13 +104,45 @@
         <w:rPr>
           <w:rFonts w:ascii="Arial" w:hAnsi="Arial" w:cs="Arial"/>
         </w:rPr>
-        <w:t xml:space="preserve">By combining the MS5803, DS18B20, and EC measurement it </w:t>
-      </w:r>
-      <w:r>
-        <w:rPr>
-          <w:rFonts w:ascii="Arial" w:hAnsi="Arial" w:cs="Arial"/>
-        </w:rPr>
-        <w:t>inherits the excellent characteristics of these sensors to deliver high quality measurements.</w:t>
+        <w:t>By combining the MS5803, DS18B20, and EC measurement</w:t>
+      </w:r>
+      <w:r>
+        <w:rPr>
+          <w:rFonts w:ascii="Arial" w:hAnsi="Arial" w:cs="Arial"/>
+        </w:rPr>
+        <w:t>,</w:t>
+      </w:r>
+      <w:r>
+        <w:rPr>
+          <w:rFonts w:ascii="Arial" w:hAnsi="Arial" w:cs="Arial"/>
+        </w:rPr>
+        <w:t xml:space="preserve"> it </w:t>
+      </w:r>
+      <w:r>
+        <w:rPr>
+          <w:rFonts w:ascii="Arial" w:hAnsi="Arial" w:cs="Arial"/>
+        </w:rPr>
+        <w:t xml:space="preserve">inherits the excellent characteristics of these sensors to deliver </w:t>
+      </w:r>
+      <w:r>
+        <w:rPr>
+          <w:rFonts w:ascii="Arial" w:hAnsi="Arial" w:cs="Arial"/>
+        </w:rPr>
+        <w:t xml:space="preserve">a </w:t>
+      </w:r>
+      <w:proofErr w:type="gramStart"/>
+      <w:r>
+        <w:rPr>
+          <w:rFonts w:ascii="Arial" w:hAnsi="Arial" w:cs="Arial"/>
+        </w:rPr>
+        <w:t>high quality</w:t>
+      </w:r>
+      <w:proofErr w:type="gramEnd"/>
+      <w:r>
+        <w:rPr>
+          <w:rFonts w:ascii="Arial" w:hAnsi="Arial" w:cs="Arial"/>
+        </w:rPr>
+        <w:t xml:space="preserve"> measurements.</w:t>
       </w:r>
       <w:r>
         <w:rPr>
@@ -136,7 +168,31 @@
         <w:rPr>
           <w:rFonts w:ascii="Arial" w:hAnsi="Arial" w:cs="Arial"/>
         </w:rPr>
-        <w:t>for quick installation with the BoSL Board datalogger. It is compatible Arduino based boards or other microcontrollers.</w:t>
+        <w:t xml:space="preserve">for quick installation with the BoSL Board datalogger. It is compatible </w:t>
+      </w:r>
+      <w:r>
+        <w:rPr>
+          <w:rFonts w:ascii="Arial" w:hAnsi="Arial" w:cs="Arial"/>
+        </w:rPr>
+        <w:t xml:space="preserve">with </w:t>
+      </w:r>
+      <w:r>
+        <w:rPr>
+          <w:rFonts w:ascii="Arial" w:hAnsi="Arial" w:cs="Arial"/>
+        </w:rPr>
+        <w:t>Arduino</w:t>
+      </w:r>
+      <w:r>
+        <w:rPr>
+          <w:rFonts w:ascii="Arial" w:hAnsi="Arial" w:cs="Arial"/>
+        </w:rPr>
+        <w:t>-</w:t>
+      </w:r>
+      <w:r>
+        <w:rPr>
+          <w:rFonts w:ascii="Arial" w:hAnsi="Arial" w:cs="Arial"/>
+        </w:rPr>
+        <w:t>based boards or other microcontrollers.</w:t>
       </w:r>
     </w:p>
     <w:p>
@@ -258,7 +314,7 @@
         <w:rPr>
           <w:rFonts w:ascii="Arial" w:hAnsi="Arial" w:cs="Arial"/>
         </w:rPr>
-        <w:t>Storm water drains</w:t>
+        <w:t>Stormwater drains</w:t>
       </w:r>
     </w:p>
     <w:p>
@@ -493,6 +549,31 @@
           <w:rFonts w:ascii="Arial" w:hAnsi="Arial" w:cs="Arial"/>
         </w:rPr>
         <w:t>EC measurement</w:t>
+      </w:r>
+    </w:p>
+    <w:p>
+      <w:pPr>
+        <w:pStyle w:val="ListParagraph"/>
+        <w:numPr>
+          <w:ilvl w:val="1"/>
+          <w:numId w:val="3"/>
+        </w:numPr>
+        <w:jc w:val="both"/>
+        <w:rPr>
+          <w:rFonts w:ascii="Arial" w:hAnsi="Arial" w:cs="Arial"/>
+        </w:rPr>
+      </w:pPr>
+      <w:r>
+        <w:rPr>
+          <w:rFonts w:ascii="Arial" w:hAnsi="Arial" w:cs="Arial"/>
+        </w:rPr>
+        <w:t>±</w:t>
+      </w:r>
+      <w:r>
+        <w:rPr>
+          <w:rFonts w:ascii="Arial" w:hAnsi="Arial" w:cs="Arial"/>
+        </w:rPr>
+        <w:t xml:space="preserve"> 10% accuracy</w:t>
       </w:r>
     </w:p>
     <w:p>
@@ -733,14 +814,6 @@
         <w:rPr>
           <w:rFonts w:ascii="Arial" w:hAnsi="Arial" w:cs="Arial"/>
         </w:rPr>
-      </w:pPr>
-    </w:p>
-    <w:p>
-      <w:pPr>
-        <w:jc w:val="both"/>
-        <w:rPr>
-          <w:rFonts w:ascii="Arial" w:hAnsi="Arial" w:cs="Arial"/>
-        </w:rPr>
         <w:sectPr>
           <w:headerReference w:type="default" r:id="rId9"/>
           <w:footerReference w:type="default" r:id="rId10"/>
@@ -749,22 +822,6 @@
           <w:cols w:num="2" w:space="708"/>
           <w:docGrid w:linePitch="360"/>
         </w:sectPr>
-      </w:pPr>
-    </w:p>
-    <w:p>
-      <w:pPr>
-        <w:jc w:val="both"/>
-        <w:rPr>
-          <w:rFonts w:ascii="Arial" w:hAnsi="Arial" w:cs="Arial"/>
-        </w:rPr>
-      </w:pPr>
-    </w:p>
-    <w:p>
-      <w:pPr>
-        <w:jc w:val="both"/>
-        <w:rPr>
-          <w:rFonts w:ascii="Arial" w:hAnsi="Arial" w:cs="Arial"/>
-        </w:rPr>
       </w:pPr>
     </w:p>
     <w:p>
@@ -3618,7 +3675,28 @@
         <w:rPr>
           <w:rFonts w:ascii="Arial" w:hAnsi="Arial" w:cs="Arial"/>
         </w:rPr>
-        <w:t>A calibration curve is required to convert the resistance reading between the EC pins into a conductance measurement for the water, however if this is not required in the application then that the resistance is inversely proportional to the conductivity can be used.</w:t>
+        <w:t xml:space="preserve">A calibration curve is required to convert the resistance reading between the EC pins into a conductance measurement for the water, </w:t>
+      </w:r>
+      <w:r>
+        <w:rPr>
+          <w:rFonts w:ascii="Arial" w:hAnsi="Arial" w:cs="Arial"/>
+        </w:rPr>
+        <w:t xml:space="preserve">see </w:t>
+      </w:r>
+      <w:hyperlink w:anchor="_11._Sensor_Calibration" w:history="1">
+        <w:r>
+          <w:rPr>
+            <w:rStyle w:val="Hyperlink"/>
+            <w:rFonts w:ascii="Arial" w:hAnsi="Arial" w:cs="Arial"/>
+          </w:rPr>
+          <w:t>11. Sensor Calibration</w:t>
+        </w:r>
+      </w:hyperlink>
+      <w:r>
+        <w:rPr>
+          <w:rFonts w:ascii="Arial" w:hAnsi="Arial" w:cs="Arial"/>
+        </w:rPr>
+        <w:t>.</w:t>
       </w:r>
     </w:p>
     <w:p>
@@ -3907,7 +3985,7 @@
               </wp:anchor>
             </w:drawing>
           </mc:Choice>
-          <mc:Fallback>
+          <mc:Fallback xmlns:w16="http://schemas.microsoft.com/office/word/2018/wordml" xmlns:w16cex="http://schemas.microsoft.com/office/word/2018/wordml/cex">
             <w:pict>
               <v:group w14:anchorId="07879088" id="Group 12" o:spid="_x0000_s1026" style="position:absolute;margin-left:0;margin-top:19.25pt;width:318.65pt;height:209.2pt;z-index:-251599872" coordsize="40465,26568" o:gfxdata="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">
                 <v:group id="Group 11" o:spid="_x0000_s1027" style="position:absolute;left:2524;width:37941;height:26107" coordsize="37941,26107" o:gfxdata="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">
@@ -4485,6 +4563,17 @@
       </w:pPr>
       <w:bookmarkStart w:id="6" w:name="_10._Typical_Application"/>
       <w:bookmarkEnd w:id="6"/>
+    </w:p>
+    <w:p>
+      <w:pPr>
+        <w:pStyle w:val="Heading2"/>
+        <w:jc w:val="both"/>
+        <w:rPr>
+          <w:rFonts w:ascii="Arial" w:hAnsi="Arial" w:cs="Arial"/>
+          <w:b/>
+          <w:color w:val="000000" w:themeColor="text1"/>
+        </w:rPr>
+      </w:pPr>
       <w:r>
         <w:rPr>
           <w:rFonts w:ascii="Arial" w:hAnsi="Arial" w:cs="Arial"/>
@@ -4595,7 +4684,7 @@
                 <v:stroke joinstyle="miter"/>
                 <v:path gradientshapeok="t" o:connecttype="rect"/>
               </v:shapetype>
-              <v:shape id="Text Box 234" o:spid="_x0000_s1026" type="#_x0000_t202" style="position:absolute;left:0;text-align:left;margin-left:265.95pt;margin-top:9.45pt;width:65.6pt;height:19.1pt;z-index:251707392;visibility:visible;mso-wrap-style:square;mso-width-percent:0;mso-height-percent:0;mso-wrap-distance-left:9pt;mso-wrap-distance-top:0;mso-wrap-distance-right:9pt;mso-wrap-distance-bottom:0;mso-position-horizontal:absolute;mso-position-horizontal-relative:text;mso-position-vertical:absolute;mso-position-vertical-relative:text;mso-width-percent:0;mso-height-percent:0;mso-width-relative:margin;mso-height-relative:margin;v-text-anchor:top" o:gfxdata="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" fillcolor="white [3201]" stroked="f" strokeweight=".5pt">
+              <v:shape id="Text Box 234" o:spid="_x0000_s1026" type="#_x0000_t202" style="position:absolute;left:0;text-align:left;margin-left:265.95pt;margin-top:9.45pt;width:65.6pt;height:19.1pt;z-index:251707392;visibility:visible;mso-wrap-style:square;mso-width-percent:0;mso-height-percent:0;mso-wrap-distance-left:9pt;mso-wrap-distance-top:0;mso-wrap-distance-right:9pt;mso-wrap-distance-bottom:0;mso-position-horizontal:absolute;mso-position-horizontal-relative:text;mso-position-vertical:absolute;mso-position-vertical-relative:text;mso-width-percent:0;mso-height-percent:0;mso-width-relative:margin;mso-height-relative:margin;v-text-anchor:top" o:gfxdata="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" fillcolor="white [3201]" stroked="f" strokeweight=".5pt">
                 <v:textbox>
                   <w:txbxContent>
                     <w:p>
@@ -4707,7 +4796,7 @@
               </wp:anchor>
             </w:drawing>
           </mc:Choice>
-          <mc:Fallback>
+          <mc:Fallback xmlns:w16="http://schemas.microsoft.com/office/word/2018/wordml" xmlns:w16cex="http://schemas.microsoft.com/office/word/2018/wordml/cex">
             <w:pict>
               <v:rect w14:anchorId="49915310" id="Rectangle 214" o:spid="_x0000_s1026" style="position:absolute;margin-left:225.15pt;margin-top:8.15pt;width:248.6pt;height:147.35pt;z-index:-251630592;visibility:visible;mso-wrap-style:square;mso-width-percent:0;mso-height-percent:0;mso-wrap-distance-left:9pt;mso-wrap-distance-top:0;mso-wrap-distance-right:9pt;mso-wrap-distance-bottom:0;mso-position-horizontal:absolute;mso-position-horizontal-relative:margin;mso-position-vertical:absolute;mso-position-vertical-relative:text;mso-width-percent:0;mso-height-percent:0;mso-width-relative:margin;mso-height-relative:margin;v-text-anchor:middle" o:gfxdata="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" filled="f" strokecolor="black [3213]" strokeweight="1pt">
                 <w10:wrap type="tight" anchorx="margin"/>
@@ -4782,7 +4871,7 @@
               </wp:anchor>
             </w:drawing>
           </mc:Choice>
-          <mc:Fallback>
+          <mc:Fallback xmlns:w16="http://schemas.microsoft.com/office/word/2018/wordml" xmlns:w16cex="http://schemas.microsoft.com/office/word/2018/wordml/cex">
             <w:pict>
               <v:line w14:anchorId="18B5872A" id="Straight Connector 231" o:spid="_x0000_s1026" style="position:absolute;z-index:251702272;visibility:visible;mso-wrap-style:square;mso-wrap-distance-left:9pt;mso-wrap-distance-top:0;mso-wrap-distance-right:9pt;mso-wrap-distance-bottom:0;mso-position-horizontal:absolute;mso-position-horizontal-relative:text;mso-position-vertical:absolute;mso-position-vertical-relative:text" from="321.95pt,14.35pt" to="321.95pt,42.05pt" o:gfxdata="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" strokecolor="black [3200]" strokeweight="1pt">
                 <v:stroke joinstyle="miter"/>
@@ -4848,7 +4937,7 @@
               </wp:anchor>
             </w:drawing>
           </mc:Choice>
-          <mc:Fallback>
+          <mc:Fallback xmlns:w16="http://schemas.microsoft.com/office/word/2018/wordml" xmlns:w16cex="http://schemas.microsoft.com/office/word/2018/wordml/cex">
             <w:pict>
               <v:line w14:anchorId="4FCC1DFF" id="Straight Connector 230" o:spid="_x0000_s1026" style="position:absolute;z-index:251700224;visibility:visible;mso-wrap-style:square;mso-wrap-distance-left:9pt;mso-wrap-distance-top:0;mso-wrap-distance-right:9pt;mso-wrap-distance-bottom:0;mso-position-horizontal:absolute;mso-position-horizontal-relative:text;mso-position-vertical:absolute;mso-position-vertical-relative:text" from="267.35pt,14.35pt" to="267.35pt,42.05pt" o:gfxdata="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" strokecolor="black [3200]" strokeweight="1pt">
                 <v:stroke joinstyle="miter"/>
@@ -4914,7 +5003,7 @@
               </wp:anchor>
             </w:drawing>
           </mc:Choice>
-          <mc:Fallback>
+          <mc:Fallback xmlns:w16="http://schemas.microsoft.com/office/word/2018/wordml" xmlns:w16cex="http://schemas.microsoft.com/office/word/2018/wordml/cex">
             <w:pict>
               <v:line w14:anchorId="170D5A55" id="Straight Connector 228" o:spid="_x0000_s1026" style="position:absolute;flip:x;z-index:251699200;visibility:visible;mso-wrap-style:square;mso-wrap-distance-left:9pt;mso-wrap-distance-top:0;mso-wrap-distance-right:9pt;mso-wrap-distance-bottom:0;mso-position-horizontal:absolute;mso-position-horizontal-relative:text;mso-position-vertical:absolute;mso-position-vertical-relative:text" from="315.7pt,14.55pt" to="322.5pt,14.55pt" o:gfxdata="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" strokecolor="black [3200]" strokeweight="1.5pt">
                 <v:stroke joinstyle="miter"/>
@@ -4980,7 +5069,7 @@
               </wp:anchor>
             </w:drawing>
           </mc:Choice>
-          <mc:Fallback>
+          <mc:Fallback xmlns:w16="http://schemas.microsoft.com/office/word/2018/wordml" xmlns:w16cex="http://schemas.microsoft.com/office/word/2018/wordml/cex">
             <w:pict>
               <v:line w14:anchorId="51FEE522" id="Straight Connector 227" o:spid="_x0000_s1026" style="position:absolute;flip:x;z-index:251697152;visibility:visible;mso-wrap-style:square;mso-wrap-distance-left:9pt;mso-wrap-distance-top:0;mso-wrap-distance-right:9pt;mso-wrap-distance-bottom:0;mso-position-horizontal:absolute;mso-position-horizontal-relative:text;mso-position-vertical:absolute;mso-position-vertical-relative:text" from="266.75pt,14.35pt" to="273.55pt,14.35pt" o:gfxdata="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" strokecolor="black [3200]" strokeweight="1.5pt">
                 <v:stroke joinstyle="miter"/>
@@ -5058,7 +5147,7 @@
               </wp:anchor>
             </w:drawing>
           </mc:Choice>
-          <mc:Fallback>
+          <mc:Fallback xmlns:w16="http://schemas.microsoft.com/office/word/2018/wordml" xmlns:w16cex="http://schemas.microsoft.com/office/word/2018/wordml/cex">
             <w:pict>
               <v:rect w14:anchorId="65196E7E" id="Rectangle 221" o:spid="_x0000_s1026" style="position:absolute;margin-left:273.4pt;margin-top:7.35pt;width:42pt;height:14.6pt;z-index:251689984;visibility:visible;mso-wrap-style:square;mso-wrap-distance-left:9pt;mso-wrap-distance-top:0;mso-wrap-distance-right:9pt;mso-wrap-distance-bottom:0;mso-position-horizontal:absolute;mso-position-horizontal-relative:text;mso-position-vertical:absolute;mso-position-vertical-relative:text;v-text-anchor:middle" o:gfxdata="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" filled="f" strokecolor="black [3213]" strokeweight="1pt"/>
             </w:pict>
@@ -5134,7 +5223,7 @@
               </wp:anchor>
             </w:drawing>
           </mc:Choice>
-          <mc:Fallback>
+          <mc:Fallback xmlns:w16="http://schemas.microsoft.com/office/word/2018/wordml" xmlns:w16cex="http://schemas.microsoft.com/office/word/2018/wordml/cex">
             <w:pict>
               <v:rect w14:anchorId="22FF4E59" id="Rectangle 219" o:spid="_x0000_s1026" style="position:absolute;margin-left:401.85pt;margin-top:15.4pt;width:58.6pt;height:92.95pt;z-index:251686912;visibility:visible;mso-wrap-style:square;mso-wrap-distance-left:9pt;mso-wrap-distance-top:0;mso-wrap-distance-right:9pt;mso-wrap-distance-bottom:0;mso-position-horizontal:absolute;mso-position-horizontal-relative:text;mso-position-vertical:absolute;mso-position-vertical-relative:text;v-text-anchor:middle" o:gfxdata="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" filled="f" strokecolor="black [3213]" strokeweight="1pt"/>
             </w:pict>
@@ -5235,7 +5324,7 @@
           </mc:Choice>
           <mc:Fallback>
             <w:pict>
-              <v:shape w14:anchorId="1A03A87C" id="Text Box 224" o:spid="_x0000_s1027" type="#_x0000_t202" style="position:absolute;left:0;text-align:left;margin-left:395.3pt;margin-top:31.95pt;width:75.35pt;height:19.1pt;rotation:-90;z-index:251693056;visibility:visible;mso-wrap-style:square;mso-width-percent:0;mso-height-percent:0;mso-wrap-distance-left:9pt;mso-wrap-distance-top:0;mso-wrap-distance-right:9pt;mso-wrap-distance-bottom:0;mso-position-horizontal:absolute;mso-position-horizontal-relative:text;mso-position-vertical:absolute;mso-position-vertical-relative:text;mso-width-percent:0;mso-height-percent:0;mso-width-relative:margin;mso-height-relative:margin;v-text-anchor:top" o:gfxdata="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" fillcolor="white [3201]" stroked="f" strokeweight=".5pt">
+              <v:shape w14:anchorId="1A03A87C" id="Text Box 224" o:spid="_x0000_s1027" type="#_x0000_t202" style="position:absolute;left:0;text-align:left;margin-left:395.3pt;margin-top:31.95pt;width:75.35pt;height:19.1pt;rotation:-90;z-index:251693056;visibility:visible;mso-wrap-style:square;mso-width-percent:0;mso-height-percent:0;mso-wrap-distance-left:9pt;mso-wrap-distance-top:0;mso-wrap-distance-right:9pt;mso-wrap-distance-bottom:0;mso-position-horizontal:absolute;mso-position-horizontal-relative:text;mso-position-vertical:absolute;mso-position-vertical-relative:text;mso-width-percent:0;mso-height-percent:0;mso-width-relative:margin;mso-height-relative:margin;v-text-anchor:top" o:gfxdata="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" fillcolor="white [3201]" stroked="f" strokeweight=".5pt">
                 <v:textbox>
                   <w:txbxContent>
                     <w:p>
@@ -5329,7 +5418,7 @@
           </mc:Choice>
           <mc:Fallback>
             <w:pict>
-              <v:shape w14:anchorId="7D3E478C" id="Text Box 223" o:spid="_x0000_s1028" type="#_x0000_t202" style="position:absolute;left:0;text-align:left;margin-left:264.85pt;margin-top:48.35pt;width:68.2pt;height:19.1pt;z-index:251691008;visibility:visible;mso-wrap-style:square;mso-width-percent:0;mso-height-percent:0;mso-wrap-distance-left:9pt;mso-wrap-distance-top:0;mso-wrap-distance-right:9pt;mso-wrap-distance-bottom:0;mso-position-horizontal:absolute;mso-position-horizontal-relative:text;mso-position-vertical:absolute;mso-position-vertical-relative:text;mso-width-percent:0;mso-height-percent:0;mso-width-relative:margin;mso-height-relative:margin;v-text-anchor:top" o:gfxdata="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" fillcolor="white [3201]" stroked="f" strokeweight=".5pt">
+              <v:shape w14:anchorId="7D3E478C" id="Text Box 223" o:spid="_x0000_s1028" type="#_x0000_t202" style="position:absolute;left:0;text-align:left;margin-left:264.85pt;margin-top:48.35pt;width:68.2pt;height:19.1pt;z-index:251691008;visibility:visible;mso-wrap-style:square;mso-width-percent:0;mso-height-percent:0;mso-wrap-distance-left:9pt;mso-wrap-distance-top:0;mso-wrap-distance-right:9pt;mso-wrap-distance-bottom:0;mso-position-horizontal:absolute;mso-position-horizontal-relative:text;mso-position-vertical:absolute;mso-position-vertical-relative:text;mso-width-percent:0;mso-height-percent:0;mso-width-relative:margin;mso-height-relative:margin;v-text-anchor:top" o:gfxdata="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" fillcolor="white [3201]" stroked="f" strokeweight=".5pt">
                 <v:textbox>
                   <w:txbxContent>
                     <w:p>
@@ -5414,7 +5503,7 @@
           </mc:Choice>
           <mc:Fallback>
             <w:pict>
-              <v:shape w14:anchorId="602E7E7E" id="Text Box 233" o:spid="_x0000_s1029" type="#_x0000_t202" style="position:absolute;left:0;text-align:left;margin-left:310.9pt;margin-top:22.9pt;width:29.05pt;height:27.9pt;rotation:-90;z-index:251705344;visibility:visible;mso-wrap-style:square;mso-width-percent:0;mso-wrap-distance-left:9pt;mso-wrap-distance-top:0;mso-wrap-distance-right:9pt;mso-wrap-distance-bottom:0;mso-position-horizontal:absolute;mso-position-horizontal-relative:text;mso-position-vertical:absolute;mso-position-vertical-relative:text;mso-width-percent:0;mso-width-relative:margin;v-text-anchor:top" o:gfxdata="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" fillcolor="white [3201]" stroked="f" strokeweight=".5pt">
+              <v:shape w14:anchorId="602E7E7E" id="Text Box 233" o:spid="_x0000_s1029" type="#_x0000_t202" style="position:absolute;left:0;text-align:left;margin-left:310.9pt;margin-top:22.9pt;width:29.05pt;height:27.9pt;rotation:-90;z-index:251705344;visibility:visible;mso-wrap-style:square;mso-width-percent:0;mso-wrap-distance-left:9pt;mso-wrap-distance-top:0;mso-wrap-distance-right:9pt;mso-wrap-distance-bottom:0;mso-position-horizontal:absolute;mso-position-horizontal-relative:text;mso-position-vertical:absolute;mso-position-vertical-relative:text;mso-width-percent:0;mso-width-relative:margin;v-text-anchor:top" o:gfxdata="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" fillcolor="white [3201]" stroked="f" strokeweight=".5pt">
                 <v:textbox>
                   <w:txbxContent>
                     <w:p>
@@ -5499,7 +5588,7 @@
           </mc:Choice>
           <mc:Fallback>
             <w:pict>
-              <v:shape w14:anchorId="0BA68265" id="Text Box 232" o:spid="_x0000_s1030" type="#_x0000_t202" style="position:absolute;left:0;text-align:left;margin-left:255.55pt;margin-top:22.6pt;width:29.05pt;height:27.9pt;rotation:-90;z-index:251703296;visibility:visible;mso-wrap-style:square;mso-width-percent:0;mso-wrap-distance-left:9pt;mso-wrap-distance-top:0;mso-wrap-distance-right:9pt;mso-wrap-distance-bottom:0;mso-position-horizontal:absolute;mso-position-horizontal-relative:text;mso-position-vertical:absolute;mso-position-vertical-relative:text;mso-width-percent:0;mso-width-relative:margin;v-text-anchor:top" o:gfxdata="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" fillcolor="white [3201]" stroked="f" strokeweight=".5pt">
+              <v:shape w14:anchorId="0BA68265" id="Text Box 232" o:spid="_x0000_s1030" type="#_x0000_t202" style="position:absolute;left:0;text-align:left;margin-left:255.55pt;margin-top:22.6pt;width:29.05pt;height:27.9pt;rotation:-90;z-index:251703296;visibility:visible;mso-wrap-style:square;mso-width-percent:0;mso-wrap-distance-left:9pt;mso-wrap-distance-top:0;mso-wrap-distance-right:9pt;mso-wrap-distance-bottom:0;mso-position-horizontal:absolute;mso-position-horizontal-relative:text;mso-position-vertical:absolute;mso-position-vertical-relative:text;mso-width-percent:0;mso-width-relative:margin;v-text-anchor:top" o:gfxdata="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" fillcolor="white [3201]" stroked="f" strokeweight=".5pt">
                 <v:textbox>
                   <w:txbxContent>
                     <w:p>
@@ -5584,7 +5673,7 @@
           </mc:Choice>
           <mc:Fallback>
             <w:pict>
-              <v:shape w14:anchorId="2493DF92" id="Text Box 226" o:spid="_x0000_s1031" type="#_x0000_t202" style="position:absolute;left:0;text-align:left;margin-left:344.75pt;margin-top:16pt;width:56.3pt;height:19.1pt;z-index:251696128;visibility:visible;mso-wrap-style:square;mso-width-percent:0;mso-height-percent:0;mso-wrap-distance-left:9pt;mso-wrap-distance-top:0;mso-wrap-distance-right:9pt;mso-wrap-distance-bottom:0;mso-position-horizontal:absolute;mso-position-horizontal-relative:text;mso-position-vertical:absolute;mso-position-vertical-relative:text;mso-width-percent:0;mso-height-percent:0;mso-width-relative:margin;mso-height-relative:margin;v-text-anchor:top" o:gfxdata="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" fillcolor="white [3201]" stroked="f" strokeweight=".5pt">
+              <v:shape w14:anchorId="2493DF92" id="Text Box 226" o:spid="_x0000_s1031" type="#_x0000_t202" style="position:absolute;left:0;text-align:left;margin-left:344.75pt;margin-top:16pt;width:56.3pt;height:19.1pt;z-index:251696128;visibility:visible;mso-wrap-style:square;mso-width-percent:0;mso-height-percent:0;mso-wrap-distance-left:9pt;mso-wrap-distance-top:0;mso-wrap-distance-right:9pt;mso-wrap-distance-bottom:0;mso-position-horizontal:absolute;mso-position-horizontal-relative:text;mso-position-vertical:absolute;mso-position-vertical-relative:text;mso-width-percent:0;mso-height-percent:0;mso-width-relative:margin;mso-height-relative:margin;v-text-anchor:top" o:gfxdata="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" fillcolor="white [3201]" stroked="f" strokeweight=".5pt">
                 <v:textbox>
                   <w:txbxContent>
                     <w:p>
@@ -5676,7 +5765,7 @@
               </wp:anchor>
             </w:drawing>
           </mc:Choice>
-          <mc:Fallback>
+          <mc:Fallback xmlns:w16="http://schemas.microsoft.com/office/word/2018/wordml" xmlns:w16cex="http://schemas.microsoft.com/office/word/2018/wordml/cex">
             <w:pict>
               <v:shapetype w14:anchorId="59E03127" id="_x0000_t69" coordsize="21600,21600" o:spt="69" adj="4320,5400" path="m,10800l@0,21600@0@3@2@3@2,21600,21600,10800@2,0@2@1@0@1@0,xe">
                 <v:stroke joinstyle="miter"/>
@@ -5787,7 +5876,7 @@
           </mc:Choice>
           <mc:Fallback>
             <w:pict>
-              <v:rect w14:anchorId="30BD2F50" id="Rectangle 220" o:spid="_x0000_s1032" style="position:absolute;left:0;text-align:left;margin-left:248.45pt;margin-top:20.35pt;width:95.3pt;height:66.7pt;z-index:251688960;visibility:visible;mso-wrap-style:square;mso-width-percent:0;mso-height-percent:0;mso-wrap-distance-left:9pt;mso-wrap-distance-top:0;mso-wrap-distance-right:9pt;mso-wrap-distance-bottom:0;mso-position-horizontal:absolute;mso-position-horizontal-relative:text;mso-position-vertical:absolute;mso-position-vertical-relative:text;mso-width-percent:0;mso-height-percent:0;mso-width-relative:margin;mso-height-relative:margin;v-text-anchor:middle" o:gfxdata="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" filled="f" strokecolor="black [3213]" strokeweight="1pt">
+              <v:rect w14:anchorId="30BD2F50" id="Rectangle 220" o:spid="_x0000_s1032" style="position:absolute;left:0;text-align:left;margin-left:248.45pt;margin-top:20.35pt;width:95.3pt;height:66.7pt;z-index:251688960;visibility:visible;mso-wrap-style:square;mso-width-percent:0;mso-height-percent:0;mso-wrap-distance-left:9pt;mso-wrap-distance-top:0;mso-wrap-distance-right:9pt;mso-wrap-distance-bottom:0;mso-position-horizontal:absolute;mso-position-horizontal-relative:text;mso-position-vertical:absolute;mso-position-vertical-relative:text;mso-width-percent:0;mso-height-percent:0;mso-width-relative:margin;mso-height-relative:margin;v-text-anchor:middle" o:gfxdata="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" filled="f" strokecolor="black [3213]" strokeweight="1pt">
                 <v:textbox>
                   <w:txbxContent>
                     <w:p>
@@ -6027,14 +6116,6 @@
         </w:rPr>
         <w:t xml:space="preserve"> </w:t>
       </w:r>
-    </w:p>
-    <w:p>
-      <w:pPr>
-        <w:jc w:val="both"/>
-        <w:rPr>
-          <w:rFonts w:ascii="Arial" w:hAnsi="Arial" w:cs="Arial"/>
-        </w:rPr>
-      </w:pPr>
     </w:p>
     <w:p>
       <w:pPr>
@@ -7249,7 +7330,7 @@
           </mc:Choice>
           <mc:Fallback>
             <w:pict>
-              <v:shape w14:anchorId="3B08C581" id="Text Box 235" o:spid="_x0000_s1033" type="#_x0000_t202" style="position:absolute;left:0;text-align:left;margin-left:3pt;margin-top:57.3pt;width:447.75pt;height:577.5pt;z-index:251708416;visibility:visible;mso-wrap-style:square;mso-height-percent:0;mso-wrap-distance-left:9pt;mso-wrap-distance-top:0;mso-wrap-distance-right:9pt;mso-wrap-distance-bottom:0;mso-position-horizontal:absolute;mso-position-horizontal-relative:margin;mso-position-vertical:absolute;mso-position-vertical-relative:text;mso-height-percent:0;mso-height-relative:margin;v-text-anchor:top" o:gfxdata="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" fillcolor="#fffaeb" strokeweight=".5pt">
+              <v:shape w14:anchorId="3B08C581" id="Text Box 235" o:spid="_x0000_s1033" type="#_x0000_t202" style="position:absolute;left:0;text-align:left;margin-left:3pt;margin-top:57.3pt;width:447.75pt;height:577.5pt;z-index:251708416;visibility:visible;mso-wrap-style:square;mso-height-percent:0;mso-wrap-distance-left:9pt;mso-wrap-distance-top:0;mso-wrap-distance-right:9pt;mso-wrap-distance-bottom:0;mso-position-horizontal:absolute;mso-position-horizontal-relative:margin;mso-position-vertical:absolute;mso-position-vertical-relative:text;mso-height-percent:0;mso-height-relative:margin;v-text-anchor:top" o:gfxdata="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" fillcolor="#fffaeb" strokeweight=".5pt">
                 <v:textbox>
                   <w:txbxContent>
                     <w:p>
@@ -8391,7 +8472,15 @@
         <w:rPr>
           <w:rFonts w:ascii="Arial" w:hAnsi="Arial" w:cs="Arial"/>
         </w:rPr>
-        <w:t xml:space="preserve">Code for BoSL board integration. Provides methods for reading temperature, pressure, and EC which can be implemented into further logging code. </w:t>
+        <w:t>Code for BoSL board integration. Provides methods for reading temperature, pressure, and EC whi</w:t>
+      </w:r>
+      <w:bookmarkStart w:id="7" w:name="_GoBack"/>
+      <w:bookmarkEnd w:id="7"/>
+      <w:r>
+        <w:rPr>
+          <w:rFonts w:ascii="Arial" w:hAnsi="Arial" w:cs="Arial"/>
+        </w:rPr>
+        <w:t xml:space="preserve">ch can be implemented into further logging code. </w:t>
       </w:r>
       <w:r>
         <w:rPr>
@@ -9209,13 +9298,570 @@
           <w:color w:val="000000" w:themeColor="text1"/>
         </w:rPr>
       </w:pPr>
+      <w:bookmarkStart w:id="8" w:name="_11._Sensor_Calibration"/>
+      <w:bookmarkEnd w:id="8"/>
       <w:r>
         <w:rPr>
           <w:rFonts w:ascii="Arial" w:hAnsi="Arial" w:cs="Arial"/>
           <w:b/>
           <w:color w:val="000000" w:themeColor="text1"/>
         </w:rPr>
-        <w:t>11</w:t>
+        <w:t>11. Sensor Calibration</w:t>
+      </w:r>
+    </w:p>
+    <w:p>
+      <w:pPr>
+        <w:jc w:val="both"/>
+        <w:rPr>
+          <w:rFonts w:ascii="Arial" w:hAnsi="Arial" w:cs="Arial"/>
+        </w:rPr>
+      </w:pPr>
+      <w:r>
+        <w:rPr>
+          <w:rFonts w:ascii="Arial" w:hAnsi="Arial" w:cs="Arial"/>
+        </w:rPr>
+        <w:t>To measure water depth, a one-point calibration needs to be done with another independent air pressure sensor before this product is installed in water. The calibration offset from this one-point calibration will correct the inherent difference between the sensor readings and the reference air pressure readings. Please be aware that the depth readings will start drift after one day in water. To measure the water level with high accuracy, the sensor needs to be re-calibrated at least every two weeks.</w:t>
+      </w:r>
+    </w:p>
+    <w:p>
+      <w:pPr>
+        <w:jc w:val="both"/>
+        <w:rPr>
+          <w:rFonts w:ascii="Arial" w:hAnsi="Arial" w:cs="Arial"/>
+          <w:lang w:eastAsia="zh-CN"/>
+        </w:rPr>
+      </w:pPr>
+      <w:r>
+        <w:rPr>
+          <w:rFonts w:ascii="Arial" w:hAnsi="Arial" w:cs="Arial"/>
+          <w:lang w:eastAsia="zh-CN"/>
+        </w:rPr>
+        <w:t xml:space="preserve">For the EC sensor module, the </w:t>
+      </w:r>
+      <w:r>
+        <w:rPr>
+          <w:rFonts w:ascii="Arial" w:hAnsi="Arial" w:cs="Arial"/>
+          <w:lang w:eastAsia="zh-CN"/>
+        </w:rPr>
+        <w:t>electric conductivity</w:t>
+      </w:r>
+      <w:r>
+        <w:rPr>
+          <w:rFonts w:ascii="Arial" w:hAnsi="Arial" w:cs="Arial"/>
+          <w:lang w:eastAsia="zh-CN"/>
+        </w:rPr>
+        <w:t xml:space="preserve"> of monitored water can be calculated by using the equation</w:t>
+      </w:r>
+      <w:r>
+        <w:rPr>
+          <w:rFonts w:ascii="Arial" w:hAnsi="Arial" w:cs="Arial"/>
+          <w:lang w:eastAsia="zh-CN"/>
+        </w:rPr>
+        <w:t>s</w:t>
+      </w:r>
+      <w:r>
+        <w:rPr>
+          <w:rFonts w:ascii="Arial" w:hAnsi="Arial" w:cs="Arial"/>
+          <w:lang w:eastAsia="zh-CN"/>
+        </w:rPr>
+        <w:t xml:space="preserve"> shown below:</w:t>
+      </w:r>
+    </w:p>
+    <w:p>
+      <w:pPr>
+        <w:jc w:val="both"/>
+        <w:rPr>
+          <w:rFonts w:ascii="Arial" w:hAnsi="Arial" w:cs="Arial"/>
+        </w:rPr>
+      </w:pPr>
+      <m:oMathPara>
+        <m:oMath>
+          <m:r>
+            <w:rPr>
+              <w:rFonts w:ascii="Cambria Math" w:hAnsi="Cambria Math" w:cs="Arial"/>
+            </w:rPr>
+            <m:t xml:space="preserve">EC (mS/cm)= </m:t>
+          </m:r>
+          <m:f>
+            <m:fPr>
+              <m:ctrlPr>
+                <w:rPr>
+                  <w:rFonts w:ascii="Cambria Math" w:hAnsi="Cambria Math" w:cs="Arial"/>
+                  <w:i/>
+                </w:rPr>
+              </m:ctrlPr>
+            </m:fPr>
+            <m:num>
+              <m:r>
+                <w:rPr>
+                  <w:rFonts w:ascii="Cambria Math" w:hAnsi="Cambria Math" w:cs="Arial"/>
+                </w:rPr>
+                <m:t>1000</m:t>
+              </m:r>
+            </m:num>
+            <m:den>
+              <m:r>
+                <w:rPr>
+                  <w:rFonts w:ascii="Cambria Math" w:hAnsi="Cambria Math" w:cs="Arial"/>
+                </w:rPr>
+                <m:t>2.88×(</m:t>
+              </m:r>
+              <m:f>
+                <m:fPr>
+                  <m:ctrlPr>
+                    <w:rPr>
+                      <w:rFonts w:ascii="Cambria Math" w:hAnsi="Cambria Math" w:cs="Arial"/>
+                      <w:i/>
+                    </w:rPr>
+                  </m:ctrlPr>
+                </m:fPr>
+                <m:num>
+                  <m:r>
+                    <w:rPr>
+                      <w:rFonts w:ascii="Cambria Math" w:hAnsi="Cambria Math" w:cs="Arial"/>
+                    </w:rPr>
+                    <m:t>125×</m:t>
+                  </m:r>
+                  <m:d>
+                    <m:dPr>
+                      <m:ctrlPr>
+                        <w:rPr>
+                          <w:rFonts w:ascii="Cambria Math" w:hAnsi="Cambria Math" w:cs="Arial"/>
+                          <w:i/>
+                        </w:rPr>
+                      </m:ctrlPr>
+                    </m:dPr>
+                    <m:e>
+                      <m:r>
+                        <w:rPr>
+                          <w:rFonts w:ascii="Cambria Math" w:hAnsi="Cambria Math" w:cs="Arial"/>
+                        </w:rPr>
+                        <m:t>1024-analogRead</m:t>
+                      </m:r>
+                      <m:d>
+                        <m:dPr>
+                          <m:ctrlPr>
+                            <w:rPr>
+                              <w:rFonts w:ascii="Cambria Math" w:hAnsi="Cambria Math" w:cs="Arial"/>
+                              <w:i/>
+                            </w:rPr>
+                          </m:ctrlPr>
+                        </m:dPr>
+                        <m:e>
+                          <m:r>
+                            <w:rPr>
+                              <w:rFonts w:ascii="Cambria Math" w:hAnsi="Cambria Math" w:cs="Arial"/>
+                            </w:rPr>
+                            <m:t>A0</m:t>
+                          </m:r>
+                        </m:e>
+                      </m:d>
+                    </m:e>
+                  </m:d>
+                </m:num>
+                <m:den>
+                  <m:r>
+                    <w:rPr>
+                      <w:rFonts w:ascii="Cambria Math" w:hAnsi="Cambria Math" w:cs="Arial"/>
+                    </w:rPr>
+                    <m:t>analogRead</m:t>
+                  </m:r>
+                  <m:d>
+                    <m:dPr>
+                      <m:ctrlPr>
+                        <w:rPr>
+                          <w:rFonts w:ascii="Cambria Math" w:hAnsi="Cambria Math" w:cs="Arial"/>
+                          <w:i/>
+                        </w:rPr>
+                      </m:ctrlPr>
+                    </m:dPr>
+                    <m:e>
+                      <m:r>
+                        <w:rPr>
+                          <w:rFonts w:ascii="Cambria Math" w:hAnsi="Cambria Math" w:cs="Arial"/>
+                        </w:rPr>
+                        <m:t>A0</m:t>
+                      </m:r>
+                    </m:e>
+                  </m:d>
+                </m:den>
+              </m:f>
+              <m:r>
+                <w:rPr>
+                  <w:rFonts w:ascii="Cambria Math" w:hAnsi="Cambria Math" w:cs="Arial"/>
+                </w:rPr>
+                <m:t>-25)</m:t>
+              </m:r>
+            </m:den>
+          </m:f>
+        </m:oMath>
+      </m:oMathPara>
+    </w:p>
+    <w:p>
+      <w:pPr>
+        <w:jc w:val="both"/>
+        <w:rPr>
+          <w:rFonts w:ascii="Arial" w:hAnsi="Arial" w:cs="Arial"/>
+        </w:rPr>
+      </w:pPr>
+      <m:oMathPara>
+        <m:oMath>
+          <m:r>
+            <w:rPr>
+              <w:rFonts w:ascii="Cambria Math" w:hAnsi="Cambria Math" w:cs="Arial"/>
+            </w:rPr>
+            <m:t xml:space="preserve">EC @25°C_raw= </m:t>
+          </m:r>
+          <m:f>
+            <m:fPr>
+              <m:ctrlPr>
+                <w:rPr>
+                  <w:rFonts w:ascii="Cambria Math" w:hAnsi="Cambria Math" w:cs="Arial"/>
+                  <w:i/>
+                </w:rPr>
+              </m:ctrlPr>
+            </m:fPr>
+            <m:num>
+              <m:r>
+                <w:rPr>
+                  <w:rFonts w:ascii="Cambria Math" w:hAnsi="Cambria Math" w:cs="Arial"/>
+                </w:rPr>
+                <m:t>EC</m:t>
+              </m:r>
+            </m:num>
+            <m:den>
+              <m:r>
+                <w:rPr>
+                  <w:rFonts w:ascii="Cambria Math" w:hAnsi="Cambria Math" w:cs="Arial"/>
+                </w:rPr>
+                <m:t>(1+0.019*</m:t>
+              </m:r>
+              <m:d>
+                <m:dPr>
+                  <m:ctrlPr>
+                    <w:rPr>
+                      <w:rFonts w:ascii="Cambria Math" w:hAnsi="Cambria Math" w:cs="Arial"/>
+                      <w:i/>
+                    </w:rPr>
+                  </m:ctrlPr>
+                </m:dPr>
+                <m:e>
+                  <m:r>
+                    <w:rPr>
+                      <w:rFonts w:ascii="Cambria Math" w:hAnsi="Cambria Math" w:cs="Arial"/>
+                    </w:rPr>
+                    <m:t>Temp-25°C</m:t>
+                  </m:r>
+                </m:e>
+              </m:d>
+              <m:r>
+                <w:rPr>
+                  <w:rFonts w:ascii="Cambria Math" w:hAnsi="Cambria Math" w:cs="Arial"/>
+                </w:rPr>
+                <m:t>)</m:t>
+              </m:r>
+            </m:den>
+          </m:f>
+        </m:oMath>
+      </m:oMathPara>
+    </w:p>
+    <w:p>
+      <w:pPr>
+        <w:jc w:val="both"/>
+        <w:rPr>
+          <w:rFonts w:ascii="Arial" w:hAnsi="Arial" w:cs="Arial"/>
+        </w:rPr>
+      </w:pPr>
+      <w:r>
+        <w:rPr>
+          <w:rFonts w:ascii="Arial" w:hAnsi="Arial" w:cs="Arial"/>
+        </w:rPr>
+        <w:t xml:space="preserve">The EC sensor is pre-calibrated in the lab with standard EC solutions ranging from 0.5 to 60 mS/cm. </w:t>
+      </w:r>
+      <w:r>
+        <w:rPr>
+          <w:rFonts w:ascii="Arial" w:hAnsi="Arial" w:cs="Arial"/>
+        </w:rPr>
+        <w:t>The following relationships can be adopted directly to manipulate the sensor readings:</w:t>
+      </w:r>
+    </w:p>
+    <w:p>
+      <w:pPr>
+        <w:jc w:val="both"/>
+        <w:rPr>
+          <w:rFonts w:ascii="Arial" w:hAnsi="Arial" w:cs="Arial"/>
+        </w:rPr>
+      </w:pPr>
+      <w:r>
+        <w:rPr>
+          <w:rFonts w:ascii="Arial" w:hAnsi="Arial" w:cs="Arial"/>
+        </w:rPr>
+        <w:t>EC@25</w:t>
+      </w:r>
+      <w:r>
+        <w:rPr>
+          <w:rFonts w:ascii="Arial" w:hAnsi="Arial" w:cs="Arial"/>
+        </w:rPr>
+        <w:t>°C</w:t>
+      </w:r>
+      <w:r>
+        <w:rPr>
+          <w:rFonts w:ascii="Arial" w:hAnsi="Arial" w:cs="Arial"/>
+        </w:rPr>
+        <w:t xml:space="preserve">_raw between 0 and 2.8 mS/cm: </w:t>
+      </w:r>
+      <m:oMath>
+        <m:r>
+          <m:rPr>
+            <m:sty m:val="p"/>
+          </m:rPr>
+          <w:rPr>
+            <w:rFonts w:ascii="Cambria Math" w:hAnsi="Cambria Math" w:cs="Arial"/>
+          </w:rPr>
+          <m:t>EC@25°C</m:t>
+        </m:r>
+        <m:r>
+          <m:rPr>
+            <m:sty m:val="p"/>
+          </m:rPr>
+          <w:rPr>
+            <w:rFonts w:ascii="Cambria Math" w:hAnsi="Arial" w:cs="Arial"/>
+          </w:rPr>
+          <m:t>=4.87</m:t>
+        </m:r>
+        <m:r>
+          <m:rPr>
+            <m:sty m:val="p"/>
+          </m:rPr>
+          <w:rPr>
+            <w:rFonts w:ascii="Cambria Math" w:hAnsi="Cambria Math" w:cs="Arial"/>
+          </w:rPr>
+          <m:t>×EC@25°</m:t>
+        </m:r>
+        <m:sSub>
+          <m:sSubPr>
+            <m:ctrlPr>
+              <w:rPr>
+                <w:rFonts w:ascii="Cambria Math" w:hAnsi="Cambria Math" w:cs="Arial"/>
+              </w:rPr>
+            </m:ctrlPr>
+          </m:sSubPr>
+          <m:e>
+            <m:r>
+              <m:rPr>
+                <m:sty m:val="p"/>
+              </m:rPr>
+              <w:rPr>
+                <w:rFonts w:ascii="Cambria Math" w:hAnsi="Cambria Math" w:cs="Arial"/>
+              </w:rPr>
+              <m:t>C</m:t>
+            </m:r>
+          </m:e>
+          <m:sub>
+            <m:r>
+              <m:rPr>
+                <m:sty m:val="p"/>
+              </m:rPr>
+              <w:rPr>
+                <w:rFonts w:ascii="Cambria Math" w:hAnsi="Cambria Math" w:cs="Arial"/>
+              </w:rPr>
+              <m:t>raw</m:t>
+            </m:r>
+          </m:sub>
+        </m:sSub>
+        <m:r>
+          <m:rPr>
+            <m:sty m:val="p"/>
+          </m:rPr>
+          <w:rPr>
+            <w:rFonts w:ascii="Cambria Math" w:hAnsi="Arial" w:cs="Arial"/>
+          </w:rPr>
+          <m:t>-</m:t>
+        </m:r>
+        <m:r>
+          <m:rPr>
+            <m:sty m:val="p"/>
+          </m:rPr>
+          <w:rPr>
+            <w:rFonts w:ascii="Cambria Math" w:hAnsi="Arial" w:cs="Arial"/>
+          </w:rPr>
+          <m:t>1.04</m:t>
+        </m:r>
+      </m:oMath>
+    </w:p>
+    <w:p>
+      <w:pPr>
+        <w:jc w:val="both"/>
+        <w:rPr>
+          <w:rFonts w:ascii="Arial" w:hAnsi="Arial" w:cs="Arial"/>
+        </w:rPr>
+      </w:pPr>
+      <w:r>
+        <w:rPr>
+          <w:rFonts w:ascii="Arial" w:hAnsi="Arial" w:cs="Arial"/>
+        </w:rPr>
+        <w:t>EC@25</w:t>
+      </w:r>
+      <w:r>
+        <w:rPr>
+          <w:rFonts w:ascii="Arial" w:hAnsi="Arial" w:cs="Arial"/>
+        </w:rPr>
+        <w:t>°C</w:t>
+      </w:r>
+      <w:r>
+        <w:rPr>
+          <w:rFonts w:ascii="Arial" w:hAnsi="Arial" w:cs="Arial"/>
+        </w:rPr>
+        <w:t xml:space="preserve">_raw between 2.8 and 10 mS/cm: </w:t>
+      </w:r>
+      <m:oMath>
+        <m:r>
+          <m:rPr>
+            <m:sty m:val="p"/>
+          </m:rPr>
+          <w:rPr>
+            <w:rFonts w:ascii="Cambria Math" w:hAnsi="Cambria Math" w:cs="Arial"/>
+          </w:rPr>
+          <m:t>EC@25°C</m:t>
+        </m:r>
+        <m:r>
+          <m:rPr>
+            <m:sty m:val="p"/>
+          </m:rPr>
+          <w:rPr>
+            <w:rFonts w:ascii="Cambria Math" w:hAnsi="Arial" w:cs="Arial"/>
+          </w:rPr>
+          <m:t>=1.02</m:t>
+        </m:r>
+        <m:r>
+          <m:rPr>
+            <m:sty m:val="p"/>
+          </m:rPr>
+          <w:rPr>
+            <w:rFonts w:ascii="Cambria Math" w:hAnsi="Cambria Math" w:cs="Arial"/>
+          </w:rPr>
+          <m:t>×</m:t>
+        </m:r>
+        <m:sSup>
+          <m:sSupPr>
+            <m:ctrlPr>
+              <w:rPr>
+                <w:rFonts w:ascii="Cambria Math" w:hAnsi="Arial" w:cs="Arial"/>
+              </w:rPr>
+            </m:ctrlPr>
+          </m:sSupPr>
+          <m:e>
+            <m:r>
+              <w:rPr>
+                <w:rFonts w:ascii="Cambria Math" w:hAnsi="Arial" w:cs="Arial"/>
+              </w:rPr>
+              <m:t>e</m:t>
+            </m:r>
+          </m:e>
+          <m:sup>
+            <m:r>
+              <w:rPr>
+                <w:rFonts w:ascii="Cambria Math" w:hAnsi="Arial" w:cs="Arial"/>
+              </w:rPr>
+              <m:t xml:space="preserve">1.096 </m:t>
+            </m:r>
+            <m:r>
+              <w:rPr>
+                <w:rFonts w:ascii="Cambria Math" w:hAnsi="Cambria Math" w:cs="Arial"/>
+              </w:rPr>
+              <m:t xml:space="preserve">× </m:t>
+            </m:r>
+            <m:r>
+              <m:rPr>
+                <m:sty m:val="p"/>
+              </m:rPr>
+              <w:rPr>
+                <w:rFonts w:ascii="Cambria Math" w:hAnsi="Cambria Math" w:cs="Arial"/>
+              </w:rPr>
+              <m:t>EC@25°</m:t>
+            </m:r>
+            <m:sSub>
+              <m:sSubPr>
+                <m:ctrlPr>
+                  <w:rPr>
+                    <w:rFonts w:ascii="Cambria Math" w:hAnsi="Cambria Math" w:cs="Arial"/>
+                  </w:rPr>
+                </m:ctrlPr>
+              </m:sSubPr>
+              <m:e>
+                <m:r>
+                  <m:rPr>
+                    <m:sty m:val="p"/>
+                  </m:rPr>
+                  <w:rPr>
+                    <w:rFonts w:ascii="Cambria Math" w:hAnsi="Cambria Math" w:cs="Arial"/>
+                  </w:rPr>
+                  <m:t>C</m:t>
+                </m:r>
+              </m:e>
+              <m:sub>
+                <m:r>
+                  <m:rPr>
+                    <m:sty m:val="p"/>
+                  </m:rPr>
+                  <w:rPr>
+                    <w:rFonts w:ascii="Cambria Math" w:hAnsi="Cambria Math" w:cs="Arial"/>
+                  </w:rPr>
+                  <m:t>raw</m:t>
+                </m:r>
+              </m:sub>
+            </m:sSub>
+          </m:sup>
+        </m:sSup>
+      </m:oMath>
+    </w:p>
+    <w:p>
+      <w:pPr>
+        <w:jc w:val="both"/>
+        <w:rPr>
+          <w:rFonts w:ascii="Arial" w:hAnsi="Arial" w:cs="Arial"/>
+        </w:rPr>
+      </w:pPr>
+      <w:r>
+        <w:rPr>
+          <w:rFonts w:ascii="Arial" w:hAnsi="Arial" w:cs="Arial"/>
+        </w:rPr>
+        <w:t>It is recommended that the user to do your own calibration with standard solutions of the measuring range you desired to achieve the best sensor performance and sensing resolution.</w:t>
+      </w:r>
+    </w:p>
+    <w:p>
+      <w:pPr>
+        <w:jc w:val="both"/>
+        <w:rPr>
+          <w:rFonts w:ascii="Arial" w:hAnsi="Arial" w:cs="Arial"/>
+        </w:rPr>
+      </w:pPr>
+    </w:p>
+    <w:p>
+      <w:pPr>
+        <w:pStyle w:val="Heading2"/>
+        <w:jc w:val="both"/>
+        <w:rPr>
+          <w:rFonts w:ascii="Arial" w:hAnsi="Arial" w:cs="Arial"/>
+          <w:b/>
+          <w:color w:val="000000" w:themeColor="text1"/>
+        </w:rPr>
+      </w:pPr>
+      <w:r>
+        <w:rPr>
+          <w:rFonts w:ascii="Arial" w:hAnsi="Arial" w:cs="Arial"/>
+          <w:b/>
+          <w:color w:val="000000" w:themeColor="text1"/>
+        </w:rPr>
+        <w:t>1</w:t>
+      </w:r>
+      <w:r>
+        <w:rPr>
+          <w:rFonts w:ascii="Arial" w:hAnsi="Arial" w:cs="Arial"/>
+          <w:b/>
+          <w:color w:val="000000" w:themeColor="text1"/>
+        </w:rPr>
+        <w:t>2</w:t>
       </w:r>
       <w:r>
         <w:rPr>
@@ -9250,7 +9896,21 @@
         <w:rPr>
           <w:rFonts w:ascii="Arial" w:hAnsi="Arial" w:cs="Arial"/>
         </w:rPr>
-        <w:t xml:space="preserve">Low resistance between the EC pins may cause the temperature reading from the MS-5803 to go negative. </w:t>
+        <w:t>A reading of EC taken before a temperature reading of the MS-5803 when there is l</w:t>
+      </w:r>
+      <w:commentRangeStart w:id="9"/>
+      <w:r>
+        <w:rPr>
+          <w:rFonts w:ascii="Arial" w:hAnsi="Arial" w:cs="Arial"/>
+        </w:rPr>
+        <w:t xml:space="preserve">ow resistance between the EC pins may cause the temperature reading from the MS-5803 to go negative. </w:t>
+      </w:r>
+      <w:commentRangeEnd w:id="9"/>
+      <w:r>
+        <w:rPr>
+          <w:rStyle w:val="CommentReference"/>
+        </w:rPr>
+        <w:commentReference w:id="9"/>
       </w:r>
     </w:p>
     <w:p>
@@ -9269,7 +9929,16 @@
           <w:b/>
           <w:color w:val="auto"/>
         </w:rPr>
-        <w:t>12</w:t>
+        <w:lastRenderedPageBreak/>
+        <w:t>1</w:t>
+      </w:r>
+      <w:r>
+        <w:rPr>
+          <w:rFonts w:ascii="Arial" w:hAnsi="Arial" w:cs="Arial"/>
+          <w:b/>
+          <w:color w:val="auto"/>
+        </w:rPr>
+        <w:t>3</w:t>
       </w:r>
       <w:r>
         <w:rPr>
@@ -9301,8 +9970,6 @@
         </w:rPr>
         <w:t>david.mccarthy@monash.edu</w:t>
       </w:r>
-      <w:bookmarkStart w:id="7" w:name="_GoBack"/>
-      <w:bookmarkEnd w:id="7"/>
     </w:p>
     <w:sdt>
       <w:sdtPr>
@@ -9318,7 +9985,11 @@
           <w:docPartUnique/>
         </w:docPartObj>
       </w:sdtPr>
-      <w:sdtEndPr/>
+      <w:sdtEndPr>
+        <w:rPr>
+          <w:rFonts w:eastAsia="SimSun"/>
+        </w:rPr>
+      </w:sdtEndPr>
       <w:sdtContent>
         <w:p>
           <w:pPr>
@@ -9339,7 +10010,17 @@
               <w:sz w:val="26"/>
               <w:szCs w:val="26"/>
             </w:rPr>
-            <w:t>13</w:t>
+            <w:t>1</w:t>
+          </w:r>
+          <w:r>
+            <w:rPr>
+              <w:rFonts w:ascii="Arial" w:hAnsi="Arial" w:cs="Arial"/>
+              <w:b/>
+              <w:color w:val="auto"/>
+              <w:sz w:val="26"/>
+              <w:szCs w:val="26"/>
+            </w:rPr>
+            <w:t>4</w:t>
           </w:r>
           <w:r>
             <w:rPr>
@@ -9599,7 +10280,15 @@
           <w:b/>
           <w:color w:val="auto"/>
         </w:rPr>
-        <w:t>14</w:t>
+        <w:t>1</w:t>
+      </w:r>
+      <w:r>
+        <w:rPr>
+          <w:rFonts w:ascii="Arial" w:hAnsi="Arial" w:cs="Arial"/>
+          <w:b/>
+          <w:color w:val="auto"/>
+        </w:rPr>
+        <w:t>5</w:t>
       </w:r>
       <w:r>
         <w:rPr>
@@ -9782,6 +10471,92 @@
     </w:sectPr>
   </w:body>
 </w:document>
+</file>
+
+<file path=word/comments.xml><?xml version="1.0" encoding="utf-8"?>
+<w:comments xmlns:wpc="http://schemas.microsoft.com/office/word/2010/wordprocessingCanvas" xmlns:cx="http://schemas.microsoft.com/office/drawing/2014/chartex" xmlns:cx1="http://schemas.microsoft.com/office/drawing/2015/9/8/chartex" xmlns:cx2="http://schemas.microsoft.com/office/drawing/2015/10/21/chartex" xmlns:cx3="http://schemas.microsoft.com/office/drawing/2016/5/9/chartex" xmlns:cx4="http://schemas.microsoft.com/office/drawing/2016/5/10/chartex" xmlns:cx5="http://schemas.microsoft.com/office/drawing/2016/5/11/chartex" xmlns:cx6="http://schemas.microsoft.com/office/drawing/2016/5/12/chartex" xmlns:cx7="http://schemas.microsoft.com/office/drawing/2016/5/13/chartex" xmlns:cx8="http://schemas.microsoft.com/office/drawing/2016/5/14/chartex" xmlns:mc="http://schemas.openxmlformats.org/markup-compatibility/2006" xmlns:aink="http://schemas.microsoft.com/office/drawing/2016/ink" xmlns:am3d="http://schemas.microsoft.com/office/drawing/2017/model3d" xmlns:o="urn:schemas-microsoft-com:office:office" xmlns:r="http://schemas.openxmlformats.org/officeDocument/2006/relationships" xmlns:m="http://schemas.openxmlformats.org/officeDocument/2006/math" xmlns:v="urn:schemas-microsoft-com:vml" xmlns:wp14="http://schemas.microsoft.com/office/word/2010/wordprocessingDrawing" xmlns:wp="http://schemas.openxmlformats.org/drawingml/2006/wordprocessingDrawing" xmlns:w10="urn:schemas-microsoft-com:office:word" xmlns:w="http://schemas.openxmlformats.org/wordprocessingml/2006/main" xmlns:w14="http://schemas.microsoft.com/office/word/2010/wordml" xmlns:w15="http://schemas.microsoft.com/office/word/2012/wordml" xmlns:w16cid="http://schemas.microsoft.com/office/word/2016/wordml/cid" xmlns:w16se="http://schemas.microsoft.com/office/word/2015/wordml/symex" xmlns:wpg="http://schemas.microsoft.com/office/word/2010/wordprocessingGroup" xmlns:wpi="http://schemas.microsoft.com/office/word/2010/wordprocessingInk" xmlns:wne="http://schemas.microsoft.com/office/word/2006/wordml" xmlns:wps="http://schemas.microsoft.com/office/word/2010/wordprocessingShape" mc:Ignorable="w14 w15 w16se w16cid wp14">
+  <w:comment w:id="9" w:author="Baiqian Shi" w:date="2020-08-18T20:49:00Z" w:initials="BS">
+    <w:p>
+      <w:pPr>
+        <w:pStyle w:val="CommentText"/>
+      </w:pPr>
+      <w:r>
+        <w:rPr>
+          <w:rStyle w:val="CommentReference"/>
+        </w:rPr>
+        <w:annotationRef/>
+      </w:r>
+      <w:r>
+        <w:t xml:space="preserve">Maybe we do not have to address this </w:t>
+      </w:r>
+    </w:p>
+    <w:p>
+      <w:pPr>
+        <w:pStyle w:val="CommentText"/>
+      </w:pPr>
+    </w:p>
+    <w:p>
+      <w:pPr>
+        <w:pStyle w:val="CommentText"/>
+      </w:pPr>
+      <w:r>
+        <w:t>Stephan, I am thinking whether we can resolve this purely from software end: like I am currently taking EC readings first, then Depth.</w:t>
+      </w:r>
+    </w:p>
+    <w:p>
+      <w:pPr>
+        <w:pStyle w:val="CommentText"/>
+      </w:pPr>
+    </w:p>
+    <w:p>
+      <w:pPr>
+        <w:pStyle w:val="CommentText"/>
+      </w:pPr>
+      <w:r>
+        <w:t>Maybe Taking depth readings first, then turn on the power of EC will easily solve the issue</w:t>
+      </w:r>
+    </w:p>
+    <w:p>
+      <w:pPr>
+        <w:pStyle w:val="CommentText"/>
+      </w:pPr>
+    </w:p>
+    <w:p>
+      <w:pPr>
+        <w:pStyle w:val="CommentText"/>
+      </w:pPr>
+      <w:r>
+        <w:t xml:space="preserve">I will try tomorrow to see whether this helps. But </w:t>
+      </w:r>
+      <w:proofErr w:type="gramStart"/>
+      <w:r>
+        <w:t>clearly</w:t>
+      </w:r>
+      <w:proofErr w:type="gramEnd"/>
+      <w:r>
+        <w:t xml:space="preserve"> we can fix it somehow, I believe</w:t>
+      </w:r>
+    </w:p>
+  </w:comment>
+</w:comments>
+</file>
+
+<file path=word/commentsExtended.xml><?xml version="1.0" encoding="utf-8"?>
+<w15:commentsEx xmlns:wpc="http://schemas.microsoft.com/office/word/2010/wordprocessingCanvas" xmlns:cx="http://schemas.microsoft.com/office/drawing/2014/chartex" xmlns:cx1="http://schemas.microsoft.com/office/drawing/2015/9/8/chartex" xmlns:cx2="http://schemas.microsoft.com/office/drawing/2015/10/21/chartex" xmlns:cx3="http://schemas.microsoft.com/office/drawing/2016/5/9/chartex" xmlns:cx4="http://schemas.microsoft.com/office/drawing/2016/5/10/chartex" xmlns:cx5="http://schemas.microsoft.com/office/drawing/2016/5/11/chartex" xmlns:cx6="http://schemas.microsoft.com/office/drawing/2016/5/12/chartex" xmlns:cx7="http://schemas.microsoft.com/office/drawing/2016/5/13/chartex" xmlns:cx8="http://schemas.microsoft.com/office/drawing/2016/5/14/chartex" xmlns:mc="http://schemas.openxmlformats.org/markup-compatibility/2006" xmlns:aink="http://schemas.microsoft.com/office/drawing/2016/ink" xmlns:am3d="http://schemas.microsoft.com/office/drawing/2017/model3d" xmlns:o="urn:schemas-microsoft-com:office:office" xmlns:r="http://schemas.openxmlformats.org/officeDocument/2006/relationships" xmlns:m="http://schemas.openxmlformats.org/officeDocument/2006/math" xmlns:v="urn:schemas-microsoft-com:vml" xmlns:wp14="http://schemas.microsoft.com/office/word/2010/wordprocessingDrawing" xmlns:wp="http://schemas.openxmlformats.org/drawingml/2006/wordprocessingDrawing" xmlns:w10="urn:schemas-microsoft-com:office:word" xmlns:w="http://schemas.openxmlformats.org/wordprocessingml/2006/main" xmlns:w14="http://schemas.microsoft.com/office/word/2010/wordml" xmlns:w15="http://schemas.microsoft.com/office/word/2012/wordml" xmlns:w16cid="http://schemas.microsoft.com/office/word/2016/wordml/cid" xmlns:w16se="http://schemas.microsoft.com/office/word/2015/wordml/symex" xmlns:wpg="http://schemas.microsoft.com/office/word/2010/wordprocessingGroup" xmlns:wpi="http://schemas.microsoft.com/office/word/2010/wordprocessingInk" xmlns:wne="http://schemas.microsoft.com/office/word/2006/wordml" xmlns:wps="http://schemas.microsoft.com/office/word/2010/wordprocessingShape" mc:Ignorable="w14 w15 w16se w16cid wp14">
+  <w15:commentEx w15:paraId="391877AE" w15:done="0"/>
+</w15:commentsEx>
+</file>
+
+<file path=word/commentsExtensible.xml><?xml version="1.0" encoding="utf-8"?>
+<w16cex:commentsExtensible xmlns:wpc="http://schemas.microsoft.com/office/word/2010/wordprocessingCanvas" xmlns:cx="http://schemas.microsoft.com/office/drawing/2014/chartex" xmlns:cx1="http://schemas.microsoft.com/office/drawing/2015/9/8/chartex" xmlns:cx2="http://schemas.microsoft.com/office/drawing/2015/10/21/chartex" xmlns:cx3="http://schemas.microsoft.com/office/drawing/2016/5/9/chartex" xmlns:cx4="http://schemas.microsoft.com/office/drawing/2016/5/10/chartex" xmlns:cx5="http://schemas.microsoft.com/office/drawing/2016/5/11/chartex" xmlns:cx6="http://schemas.microsoft.com/office/drawing/2016/5/12/chartex" xmlns:cx7="http://schemas.microsoft.com/office/drawing/2016/5/13/chartex" xmlns:cx8="http://schemas.microsoft.com/office/drawing/2016/5/14/chartex" xmlns:mc="http://schemas.openxmlformats.org/markup-compatibility/2006" xmlns:aink="http://schemas.microsoft.com/office/drawing/2016/ink" xmlns:am3d="http://schemas.microsoft.com/office/drawing/2017/model3d" xmlns:o="urn:schemas-microsoft-com:office:office" xmlns:r="http://schemas.openxmlformats.org/officeDocument/2006/relationships" xmlns:m="http://schemas.openxmlformats.org/officeDocument/2006/math" xmlns:v="urn:schemas-microsoft-com:vml" xmlns:wp14="http://schemas.microsoft.com/office/word/2010/wordprocessingDrawing" xmlns:wp="http://schemas.openxmlformats.org/drawingml/2006/wordprocessingDrawing" xmlns:w10="urn:schemas-microsoft-com:office:word" xmlns:w="http://schemas.openxmlformats.org/wordprocessingml/2006/main" xmlns:w14="http://schemas.microsoft.com/office/word/2010/wordml" xmlns:w15="http://schemas.microsoft.com/office/word/2012/wordml" xmlns:w16cex="http://schemas.microsoft.com/office/word/2018/wordml/cex" xmlns:w16cid="http://schemas.microsoft.com/office/word/2016/wordml/cid" xmlns:w16="http://schemas.microsoft.com/office/word/2018/wordml" xmlns:w16se="http://schemas.microsoft.com/office/word/2015/wordml/symex" xmlns:wpg="http://schemas.microsoft.com/office/word/2010/wordprocessingGroup" xmlns:wpi="http://schemas.microsoft.com/office/word/2010/wordprocessingInk" xmlns:wne="http://schemas.microsoft.com/office/word/2006/wordml" xmlns:wps="http://schemas.microsoft.com/office/word/2010/wordprocessingShape" mc:Ignorable="w14 w15 w16se w16cid w16 w16cex wp14">
+  <w16cex:commentExtensible w16cex:durableId="22E6BD5E" w16cex:dateUtc="2020-08-18T10:49:00Z"/>
+</w16cex:commentsExtensible>
+</file>
+
+<file path=word/commentsIds.xml><?xml version="1.0" encoding="utf-8"?>
+<w16cid:commentsIds xmlns:wpc="http://schemas.microsoft.com/office/word/2010/wordprocessingCanvas" xmlns:cx="http://schemas.microsoft.com/office/drawing/2014/chartex" xmlns:cx1="http://schemas.microsoft.com/office/drawing/2015/9/8/chartex" xmlns:cx2="http://schemas.microsoft.com/office/drawing/2015/10/21/chartex" xmlns:cx3="http://schemas.microsoft.com/office/drawing/2016/5/9/chartex" xmlns:cx4="http://schemas.microsoft.com/office/drawing/2016/5/10/chartex" xmlns:cx5="http://schemas.microsoft.com/office/drawing/2016/5/11/chartex" xmlns:cx6="http://schemas.microsoft.com/office/drawing/2016/5/12/chartex" xmlns:cx7="http://schemas.microsoft.com/office/drawing/2016/5/13/chartex" xmlns:cx8="http://schemas.microsoft.com/office/drawing/2016/5/14/chartex" xmlns:mc="http://schemas.openxmlformats.org/markup-compatibility/2006" xmlns:aink="http://schemas.microsoft.com/office/drawing/2016/ink" xmlns:am3d="http://schemas.microsoft.com/office/drawing/2017/model3d" xmlns:o="urn:schemas-microsoft-com:office:office" xmlns:r="http://schemas.openxmlformats.org/officeDocument/2006/relationships" xmlns:m="http://schemas.openxmlformats.org/officeDocument/2006/math" xmlns:v="urn:schemas-microsoft-com:vml" xmlns:wp14="http://schemas.microsoft.com/office/word/2010/wordprocessingDrawing" xmlns:wp="http://schemas.openxmlformats.org/drawingml/2006/wordprocessingDrawing" xmlns:w10="urn:schemas-microsoft-com:office:word" xmlns:w="http://schemas.openxmlformats.org/wordprocessingml/2006/main" xmlns:w14="http://schemas.microsoft.com/office/word/2010/wordml" xmlns:w15="http://schemas.microsoft.com/office/word/2012/wordml" xmlns:w16cid="http://schemas.microsoft.com/office/word/2016/wordml/cid" xmlns:w16se="http://schemas.microsoft.com/office/word/2015/wordml/symex" xmlns:wpg="http://schemas.microsoft.com/office/word/2010/wordprocessingGroup" xmlns:wpi="http://schemas.microsoft.com/office/word/2010/wordprocessingInk" xmlns:wne="http://schemas.microsoft.com/office/word/2006/wordml" xmlns:wps="http://schemas.microsoft.com/office/word/2010/wordprocessingShape" mc:Ignorable="w14 w15 w16se w16cid wp14">
+  <w16cid:commentId w16cid:paraId="391877AE" w16cid:durableId="22E6BD5E"/>
+</w16cid:commentsIds>
 </file>
 
 <file path=word/endnotes.xml><?xml version="1.0" encoding="utf-8"?>
@@ -9870,7 +10645,7 @@
             </wp:anchor>
           </w:drawing>
         </mc:Choice>
-        <mc:Fallback>
+        <mc:Fallback xmlns:w16="http://schemas.microsoft.com/office/word/2018/wordml" xmlns:w16cex="http://schemas.microsoft.com/office/word/2018/wordml/cex">
           <w:pict>
             <v:line w14:anchorId="365AF144" id="Straight Connector 22" o:spid="_x0000_s1026" style="position:absolute;z-index:251661312;visibility:visible;mso-wrap-style:square;mso-wrap-distance-left:9pt;mso-wrap-distance-top:0;mso-wrap-distance-right:9pt;mso-wrap-distance-bottom:0;mso-position-horizontal:center;mso-position-horizontal-relative:margin;mso-position-vertical:absolute;mso-position-vertical-relative:text" from="0,4.65pt" to="518.95pt,4.65pt" o:gfxdata="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" strokecolor="black [3200]" strokeweight="1pt">
               <v:stroke joinstyle="miter"/>
@@ -10164,7 +10939,7 @@
             </wp:anchor>
           </w:drawing>
         </mc:Choice>
-        <mc:Fallback>
+        <mc:Fallback xmlns:w16="http://schemas.microsoft.com/office/word/2018/wordml" xmlns:w16cex="http://schemas.microsoft.com/office/word/2018/wordml/cex">
           <w:pict>
             <v:rect w14:anchorId="3460A739" id="Rectangle 1" o:spid="_x0000_s1026" style="position:absolute;margin-left:-42.75pt;margin-top:15.85pt;width:537pt;height:9pt;z-index:251659264;visibility:visible;mso-wrap-style:square;mso-height-percent:0;mso-wrap-distance-left:9pt;mso-wrap-distance-top:0;mso-wrap-distance-right:9pt;mso-wrap-distance-bottom:0;mso-position-horizontal:absolute;mso-position-horizontal-relative:margin;mso-position-vertical:absolute;mso-position-vertical-relative:text;mso-height-percent:0;mso-height-relative:margin;v-text-anchor:middle" o:gfxdata="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" fillcolor="#4472c4 [3204]" stroked="f" strokeweight="1pt">
               <w10:wrap anchorx="margin"/>
@@ -10643,12 +11418,20 @@
 </w:numbering>
 </file>
 
+<file path=word/people.xml><?xml version="1.0" encoding="utf-8"?>
+<w15:people xmlns:wpc="http://schemas.microsoft.com/office/word/2010/wordprocessingCanvas" xmlns:cx="http://schemas.microsoft.com/office/drawing/2014/chartex" xmlns:cx1="http://schemas.microsoft.com/office/drawing/2015/9/8/chartex" xmlns:cx2="http://schemas.microsoft.com/office/drawing/2015/10/21/chartex" xmlns:cx3="http://schemas.microsoft.com/office/drawing/2016/5/9/chartex" xmlns:cx4="http://schemas.microsoft.com/office/drawing/2016/5/10/chartex" xmlns:cx5="http://schemas.microsoft.com/office/drawing/2016/5/11/chartex" xmlns:cx6="http://schemas.microsoft.com/office/drawing/2016/5/12/chartex" xmlns:cx7="http://schemas.microsoft.com/office/drawing/2016/5/13/chartex" xmlns:cx8="http://schemas.microsoft.com/office/drawing/2016/5/14/chartex" xmlns:mc="http://schemas.openxmlformats.org/markup-compatibility/2006" xmlns:aink="http://schemas.microsoft.com/office/drawing/2016/ink" xmlns:am3d="http://schemas.microsoft.com/office/drawing/2017/model3d" xmlns:o="urn:schemas-microsoft-com:office:office" xmlns:r="http://schemas.openxmlformats.org/officeDocument/2006/relationships" xmlns:m="http://schemas.openxmlformats.org/officeDocument/2006/math" xmlns:v="urn:schemas-microsoft-com:vml" xmlns:wp14="http://schemas.microsoft.com/office/word/2010/wordprocessingDrawing" xmlns:wp="http://schemas.openxmlformats.org/drawingml/2006/wordprocessingDrawing" xmlns:w10="urn:schemas-microsoft-com:office:word" xmlns:w="http://schemas.openxmlformats.org/wordprocessingml/2006/main" xmlns:w14="http://schemas.microsoft.com/office/word/2010/wordml" xmlns:w15="http://schemas.microsoft.com/office/word/2012/wordml" xmlns:w16cid="http://schemas.microsoft.com/office/word/2016/wordml/cid" xmlns:w16se="http://schemas.microsoft.com/office/word/2015/wordml/symex" xmlns:wpg="http://schemas.microsoft.com/office/word/2010/wordprocessingGroup" xmlns:wpi="http://schemas.microsoft.com/office/word/2010/wordprocessingInk" xmlns:wne="http://schemas.microsoft.com/office/word/2006/wordml" xmlns:wps="http://schemas.microsoft.com/office/word/2010/wordprocessingShape" mc:Ignorable="w14 w15 w16se w16cid wp14">
+  <w15:person w15:author="Baiqian Shi">
+    <w15:presenceInfo w15:providerId="None" w15:userId="Baiqian Shi"/>
+  </w15:person>
+</w15:people>
+</file>
+
 <file path=word/styles.xml><?xml version="1.0" encoding="utf-8"?>
 <w:styles xmlns:mc="http://schemas.openxmlformats.org/markup-compatibility/2006" xmlns:r="http://schemas.openxmlformats.org/officeDocument/2006/relationships" xmlns:w="http://schemas.openxmlformats.org/wordprocessingml/2006/main" xmlns:w14="http://schemas.microsoft.com/office/word/2010/wordml" xmlns:w15="http://schemas.microsoft.com/office/word/2012/wordml" xmlns:w16cid="http://schemas.microsoft.com/office/word/2016/wordml/cid" xmlns:w16se="http://schemas.microsoft.com/office/word/2015/wordml/symex" mc:Ignorable="w14 w15 w16se w16cid">
   <w:docDefaults>
     <w:rPrDefault>
       <w:rPr>
-        <w:rFonts w:asciiTheme="minorHAnsi" w:eastAsiaTheme="minorHAnsi" w:hAnsiTheme="minorHAnsi" w:cstheme="minorBidi"/>
+        <w:rFonts w:asciiTheme="minorHAnsi" w:eastAsia="SimSun" w:hAnsiTheme="minorHAnsi" w:cstheme="minorBidi"/>
         <w:sz w:val="22"/>
         <w:szCs w:val="22"/>
         <w:lang w:val="en-AU" w:eastAsia="en-US" w:bidi="ar-SA"/>
@@ -11338,6 +12121,102 @@
       <w:color w:val="808080"/>
     </w:rPr>
   </w:style>
+  <w:style w:type="character" w:styleId="CommentReference">
+    <w:name w:val="annotation reference"/>
+    <w:basedOn w:val="DefaultParagraphFont"/>
+    <w:uiPriority w:val="99"/>
+    <w:semiHidden/>
+    <w:unhideWhenUsed/>
+    <w:rsid w:val="00E56FC7"/>
+    <w:rPr>
+      <w:sz w:val="16"/>
+      <w:szCs w:val="16"/>
+    </w:rPr>
+  </w:style>
+  <w:style w:type="paragraph" w:styleId="CommentText">
+    <w:name w:val="annotation text"/>
+    <w:basedOn w:val="Normal"/>
+    <w:link w:val="CommentTextChar"/>
+    <w:uiPriority w:val="99"/>
+    <w:unhideWhenUsed/>
+    <w:rsid w:val="00E56FC7"/>
+    <w:pPr>
+      <w:spacing w:line="240" w:lineRule="auto"/>
+    </w:pPr>
+    <w:rPr>
+      <w:sz w:val="20"/>
+      <w:szCs w:val="20"/>
+    </w:rPr>
+  </w:style>
+  <w:style w:type="character" w:customStyle="1" w:styleId="CommentTextChar">
+    <w:name w:val="Comment Text Char"/>
+    <w:basedOn w:val="DefaultParagraphFont"/>
+    <w:link w:val="CommentText"/>
+    <w:uiPriority w:val="99"/>
+    <w:rsid w:val="00E56FC7"/>
+    <w:rPr>
+      <w:sz w:val="20"/>
+      <w:szCs w:val="20"/>
+    </w:rPr>
+  </w:style>
+  <w:style w:type="paragraph" w:styleId="CommentSubject">
+    <w:name w:val="annotation subject"/>
+    <w:basedOn w:val="CommentText"/>
+    <w:next w:val="CommentText"/>
+    <w:link w:val="CommentSubjectChar"/>
+    <w:uiPriority w:val="99"/>
+    <w:semiHidden/>
+    <w:unhideWhenUsed/>
+    <w:rsid w:val="00E56FC7"/>
+    <w:rPr>
+      <w:b/>
+      <w:bCs/>
+    </w:rPr>
+  </w:style>
+  <w:style w:type="character" w:customStyle="1" w:styleId="CommentSubjectChar">
+    <w:name w:val="Comment Subject Char"/>
+    <w:basedOn w:val="CommentTextChar"/>
+    <w:link w:val="CommentSubject"/>
+    <w:uiPriority w:val="99"/>
+    <w:semiHidden/>
+    <w:rsid w:val="00E56FC7"/>
+    <w:rPr>
+      <w:b/>
+      <w:bCs/>
+      <w:sz w:val="20"/>
+      <w:szCs w:val="20"/>
+    </w:rPr>
+  </w:style>
+  <w:style w:type="paragraph" w:styleId="BalloonText">
+    <w:name w:val="Balloon Text"/>
+    <w:basedOn w:val="Normal"/>
+    <w:link w:val="BalloonTextChar"/>
+    <w:uiPriority w:val="99"/>
+    <w:semiHidden/>
+    <w:unhideWhenUsed/>
+    <w:rsid w:val="00E56FC7"/>
+    <w:pPr>
+      <w:spacing w:after="0" w:line="240" w:lineRule="auto"/>
+    </w:pPr>
+    <w:rPr>
+      <w:rFonts w:ascii="Segoe UI" w:hAnsi="Segoe UI" w:cs="Segoe UI"/>
+      <w:sz w:val="18"/>
+      <w:szCs w:val="18"/>
+    </w:rPr>
+  </w:style>
+  <w:style w:type="character" w:customStyle="1" w:styleId="BalloonTextChar">
+    <w:name w:val="Balloon Text Char"/>
+    <w:basedOn w:val="DefaultParagraphFont"/>
+    <w:link w:val="BalloonText"/>
+    <w:uiPriority w:val="99"/>
+    <w:semiHidden/>
+    <w:rsid w:val="00E56FC7"/>
+    <w:rPr>
+      <w:rFonts w:ascii="Segoe UI" w:hAnsi="Segoe UI" w:cs="Segoe UI"/>
+      <w:sz w:val="18"/>
+      <w:szCs w:val="18"/>
+    </w:rPr>
+  </w:style>
 </w:styles>
 </file>
 
@@ -11711,7 +12590,7 @@
 </file>
 
 <file path=customXml/itemProps1.xml><?xml version="1.0" encoding="utf-8"?>
-<ds:datastoreItem xmlns:ds="http://schemas.openxmlformats.org/officeDocument/2006/customXml" ds:itemID="{3259B9C1-E404-4A69-A4E3-61ED1902D58B}">
+<ds:datastoreItem xmlns:ds="http://schemas.openxmlformats.org/officeDocument/2006/customXml" ds:itemID="{F0BFAA9F-855B-49D2-AE9C-DA436EAE2C24}">
   <ds:schemaRefs>
     <ds:schemaRef ds:uri="http://schemas.openxmlformats.org/officeDocument/2006/bibliography"/>
   </ds:schemaRefs>

</xml_diff>